<commit_message>
Final  Please enter the commit message for your changes. Lines starting
</commit_message>
<xml_diff>
--- a/doc/IBA_8_Architecture View.docx
+++ b/doc/IBA_8_Architecture View.docx
@@ -1,6 +1,6 @@
 
 <file path=word/document.xml><?xml version="1.0" encoding="utf-8"?>
-<w:document xmlns:wpc="http://schemas.microsoft.com/office/word/2010/wordprocessingCanvas" xmlns:mc="http://schemas.openxmlformats.org/markup-compatibility/2006" xmlns:o="urn:schemas-microsoft-com:office:office" xmlns:r="http://schemas.openxmlformats.org/officeDocument/2006/relationships" xmlns:m="http://schemas.openxmlformats.org/officeDocument/2006/math" xmlns:v="urn:schemas-microsoft-com:vml" xmlns:wp14="http://schemas.microsoft.com/office/word/2010/wordprocessingDrawing" xmlns:wp="http://schemas.openxmlformats.org/drawingml/2006/wordprocessingDrawing" xmlns:w10="urn:schemas-microsoft-com:office:word" xmlns:w="http://schemas.openxmlformats.org/wordprocessingml/2006/main" xmlns:w14="http://schemas.microsoft.com/office/word/2010/wordml" xmlns:w15="http://schemas.microsoft.com/office/word/2012/wordml" xmlns:wpg="http://schemas.microsoft.com/office/word/2010/wordprocessingGroup" xmlns:wpi="http://schemas.microsoft.com/office/word/2010/wordprocessingInk" xmlns:wne="http://schemas.microsoft.com/office/word/2006/wordml" xmlns:wps="http://schemas.microsoft.com/office/word/2010/wordprocessingShape" mc:Ignorable="w14 w15 wp14">
+<w:document xmlns:wpc="http://schemas.microsoft.com/office/word/2010/wordprocessingCanvas" xmlns:mo="http://schemas.microsoft.com/office/mac/office/2008/main" xmlns:mc="http://schemas.openxmlformats.org/markup-compatibility/2006" xmlns:mv="urn:schemas-microsoft-com:mac:vml" xmlns:o="urn:schemas-microsoft-com:office:office" xmlns:r="http://schemas.openxmlformats.org/officeDocument/2006/relationships" xmlns:m="http://schemas.openxmlformats.org/officeDocument/2006/math" xmlns:v="urn:schemas-microsoft-com:vml" xmlns:wp14="http://schemas.microsoft.com/office/word/2010/wordprocessingDrawing" xmlns:wp="http://schemas.openxmlformats.org/drawingml/2006/wordprocessingDrawing" xmlns:w10="urn:schemas-microsoft-com:office:word" xmlns:w="http://schemas.openxmlformats.org/wordprocessingml/2006/main" xmlns:w14="http://schemas.microsoft.com/office/word/2010/wordml" xmlns:wpg="http://schemas.microsoft.com/office/word/2010/wordprocessingGroup" xmlns:wpi="http://schemas.microsoft.com/office/word/2010/wordprocessingInk" xmlns:wne="http://schemas.microsoft.com/office/word/2006/wordml" xmlns:wps="http://schemas.microsoft.com/office/word/2010/wordprocessingShape" mc:Ignorable="w14 wp14">
   <w:body>
     <w:p>
       <w:pPr>
@@ -31,8 +31,6 @@
         </w:rPr>
         <w:t>Technical Overview of the Prototype</w:t>
       </w:r>
-      <w:bookmarkStart w:id="0" w:name="_GoBack"/>
-      <w:bookmarkEnd w:id="0"/>
     </w:p>
     <w:p>
       <w:pPr>
@@ -235,26 +233,38 @@
           <w:b/>
           <w:bCs/>
         </w:rPr>
-        <w:t xml:space="preserve">Dynamic </w:t>
-      </w:r>
-      <w:proofErr w:type="spellStart"/>
-      <w:r>
+        <w:t>Dynamic Templating:</w:t>
+      </w:r>
+      <w:r>
+        <w:tab/>
+      </w:r>
+    </w:p>
+    <w:p>
+      <w:pPr>
+        <w:ind w:left="709"/>
+      </w:pPr>
+      <w:r>
+        <w:t>Rather tha</w:t>
+      </w:r>
+      <w:r>
+        <w:t>n rendering an entire page for every URL a user visits, angular loads a template initially and dynamically swaps content in-and-out as the URL changes. The user goes to the server for data, but only redraws the content that is necessary to be changed. This allows us to provide a smoother, quicker, and more interactive experience.</w:t>
+      </w:r>
+    </w:p>
+    <w:p/>
+    <w:p>
+      <w:pPr>
+        <w:ind w:left="709"/>
         <w:rPr>
           <w:b/>
           <w:bCs/>
         </w:rPr>
-        <w:t>Templating</w:t>
-      </w:r>
-      <w:proofErr w:type="spellEnd"/>
+      </w:pPr>
       <w:r>
         <w:rPr>
           <w:b/>
           <w:bCs/>
         </w:rPr>
-        <w:t>:</w:t>
-      </w:r>
-      <w:r>
-        <w:tab/>
+        <w:t>Data-Binding</w:t>
       </w:r>
     </w:p>
     <w:p>
@@ -262,10 +272,22 @@
         <w:ind w:left="709"/>
       </w:pPr>
       <w:r>
-        <w:t>Rather tha</w:t>
-      </w:r>
-      <w:r>
-        <w:t>n rendering an entire page for every URL a user visits, angular loads a template initially and dynamically swaps content in-and-out as the URL changes. The user goes to the server for data, but only redraws the content that is necessary to be changed. This allows us to provide a smoother, quicker, and more interactive experience.</w:t>
+        <w:t xml:space="preserve">Angular's data-binding is an automatic way of updating the view whenever the model changes, as well as updating the model whenever the view changes. This allows us to dynamically update and manipulate data on the page without having to reload the entire </w:t>
+      </w:r>
+      <w:r>
+        <w:t xml:space="preserve">Document Object Model </w:t>
+      </w:r>
+      <w:r>
+        <w:t>(</w:t>
+      </w:r>
+      <w:r>
+        <w:t>DOM</w:t>
+      </w:r>
+      <w:r>
+        <w:t>)</w:t>
+      </w:r>
+      <w:r>
+        <w:t>.</w:t>
       </w:r>
     </w:p>
     <w:p/>
@@ -282,41 +304,40 @@
           <w:b/>
           <w:bCs/>
         </w:rPr>
-        <w:t>Data-Binding</w:t>
+        <w:t>Clean, Modular, Reusable architecture</w:t>
       </w:r>
     </w:p>
     <w:p>
       <w:pPr>
         <w:ind w:left="709"/>
       </w:pPr>
-      <w:proofErr w:type="spellStart"/>
-      <w:r>
-        <w:t>Angular's</w:t>
-      </w:r>
-      <w:proofErr w:type="spellEnd"/>
-      <w:r>
-        <w:t xml:space="preserve"> data-binding is an automatic way of updating the view whenever the model changes, as well as updating the model whenever the view changes. This allows us to dynamically update and manipulate data on the page without having to reload the entire </w:t>
-      </w:r>
-      <w:r>
-        <w:t xml:space="preserve">Document Object Model </w:t>
-      </w:r>
-      <w:r>
-        <w:t>(</w:t>
-      </w:r>
-      <w:r>
-        <w:t>DOM</w:t>
-      </w:r>
-      <w:r>
-        <w:t>)</w:t>
-      </w:r>
-      <w:r>
-        <w:t>.</w:t>
-      </w:r>
-    </w:p>
-    <w:p/>
+      <w:r>
+        <w:t>Being a framework, Angular helped us to architect our code to stress modularity. This makes the code easier to maintain, extend, and test. Directives, controllers, and services allow us to build, incorporate, and test reusable components. </w:t>
+      </w:r>
+    </w:p>
     <w:p>
       <w:pPr>
         <w:ind w:left="709"/>
+      </w:pPr>
+    </w:p>
+    <w:p>
+      <w:r>
+        <w:t xml:space="preserve">While there are other front-end javascript frameworks that provide similar functionality, we decided to use Angular specifically due to its maturity </w:t>
+      </w:r>
+      <w:r>
+        <w:t>and its large community (Google</w:t>
+      </w:r>
+      <w:r>
+        <w:t>).</w:t>
+      </w:r>
+    </w:p>
+    <w:p>
+      <w:pPr>
+        <w:ind w:left="709"/>
+      </w:pPr>
+    </w:p>
+    <w:p>
+      <w:pPr>
         <w:rPr>
           <w:b/>
           <w:bCs/>
@@ -327,46 +348,38 @@
           <w:b/>
           <w:bCs/>
         </w:rPr>
-        <w:t>Clean, Modular, Reusable architecture</w:t>
-      </w:r>
-    </w:p>
-    <w:p>
-      <w:pPr>
-        <w:ind w:left="709"/>
-      </w:pPr>
-      <w:r>
-        <w:t>Being a framework, Angular helped us to architect our code to stress modularity. This makes the code easier to maintain, extend, and test. Directives, controllers, and services allow us to build, incorporate, and test reusable components. </w:t>
-      </w:r>
-    </w:p>
-    <w:p>
-      <w:pPr>
-        <w:ind w:left="709"/>
-      </w:pPr>
-    </w:p>
-    <w:p>
-      <w:r>
-        <w:t xml:space="preserve">While there are other front-end </w:t>
-      </w:r>
-      <w:proofErr w:type="spellStart"/>
-      <w:r>
-        <w:t>javascript</w:t>
-      </w:r>
-      <w:proofErr w:type="spellEnd"/>
-      <w:r>
-        <w:t xml:space="preserve"> frameworks that provide similar functionality, we decided to use Angular specifically due to its maturity </w:t>
-      </w:r>
-      <w:r>
-        <w:t>and its large community (Google</w:t>
-      </w:r>
-      <w:r>
-        <w:t>).</w:t>
-      </w:r>
-    </w:p>
-    <w:p>
-      <w:pPr>
-        <w:ind w:left="709"/>
-      </w:pPr>
-    </w:p>
+        <w:t>Node.Js</w:t>
+      </w:r>
+    </w:p>
+    <w:p>
+      <w:r>
+        <w:t xml:space="preserve">Given our application is a search application </w:t>
+      </w:r>
+      <w:bookmarkStart w:id="0" w:name="api-on-top-of-an-object-db"/>
+      <w:bookmarkEnd w:id="0"/>
+      <w:r>
+        <w:t xml:space="preserve">using an </w:t>
+      </w:r>
+      <w:r>
+        <w:t>API</w:t>
+      </w:r>
+      <w:r>
+        <w:t xml:space="preserve"> on top on an object </w:t>
+      </w:r>
+      <w:r>
+        <w:t>database (</w:t>
+      </w:r>
+      <w:r>
+        <w:t>DB</w:t>
+      </w:r>
+      <w:r>
+        <w:t>)</w:t>
+      </w:r>
+      <w:r>
+        <w:t>, we used Node.JS for its non-blocking, event-driven I/O capabilities to remain lightweight and efficient with minimal process overhead.</w:t>
+      </w:r>
+    </w:p>
+    <w:p/>
     <w:p>
       <w:pPr>
         <w:rPr>
@@ -374,45 +387,15 @@
           <w:bCs/>
         </w:rPr>
       </w:pPr>
-      <w:proofErr w:type="spellStart"/>
-      <w:r>
+    </w:p>
+    <w:p>
+      <w:pPr>
         <w:rPr>
           <w:b/>
           <w:bCs/>
         </w:rPr>
-        <w:t>Node.Js</w:t>
-      </w:r>
-      <w:proofErr w:type="spellEnd"/>
-    </w:p>
-    <w:p>
-      <w:r>
-        <w:t xml:space="preserve">Given our application is a search application </w:t>
-      </w:r>
-      <w:bookmarkStart w:id="1" w:name="api-on-top-of-an-object-db"/>
-      <w:bookmarkEnd w:id="1"/>
-      <w:r>
-        <w:t xml:space="preserve">using an </w:t>
-      </w:r>
-      <w:r>
-        <w:t>API</w:t>
-      </w:r>
-      <w:r>
-        <w:t xml:space="preserve"> on top on an object </w:t>
-      </w:r>
-      <w:r>
-        <w:t>database (</w:t>
-      </w:r>
-      <w:r>
-        <w:t>DB</w:t>
-      </w:r>
-      <w:r>
-        <w:t>)</w:t>
-      </w:r>
-      <w:r>
-        <w:t>, we used Node.JS for its non-blocking, event-driven I/O capabilities to remain lightweight and efficient with minimal process overhead.</w:t>
-      </w:r>
-    </w:p>
-    <w:p/>
+      </w:pPr>
+    </w:p>
     <w:p>
       <w:pPr>
         <w:rPr>
@@ -428,15 +411,33 @@
           <w:bCs/>
         </w:rPr>
       </w:pPr>
-    </w:p>
-    <w:p>
-      <w:pPr>
+      <w:r>
         <w:rPr>
           <w:b/>
           <w:bCs/>
         </w:rPr>
-      </w:pPr>
-    </w:p>
+        <w:lastRenderedPageBreak/>
+        <w:t>Express, npm, Bower</w:t>
+      </w:r>
+    </w:p>
+    <w:p>
+      <w:r>
+        <w:t xml:space="preserve">We used Express for our light-weight web application framework, </w:t>
+      </w:r>
+      <w:r>
+        <w:t>npm,</w:t>
+      </w:r>
+      <w:r>
+        <w:t xml:space="preserve"> for our server-side package management, and Bower for our client-side package management. We chose these three as they are the ubiquitous standards for Node.Js and more than suited our requirements</w:t>
+      </w:r>
+      <w:r>
+        <w:t>.</w:t>
+      </w:r>
+      <w:r>
+        <w:t xml:space="preserve"> </w:t>
+      </w:r>
+    </w:p>
+    <w:p/>
     <w:p>
       <w:pPr>
         <w:rPr>
@@ -449,33 +450,12 @@
           <w:b/>
           <w:bCs/>
         </w:rPr>
-        <w:lastRenderedPageBreak/>
-        <w:t>Express, npm, Bower</w:t>
-      </w:r>
-    </w:p>
-    <w:p>
-      <w:r>
-        <w:t xml:space="preserve">We used Express for our light-weight web application framework, </w:t>
-      </w:r>
-      <w:r>
-        <w:t>npm,</w:t>
-      </w:r>
-      <w:r>
-        <w:t xml:space="preserve"> for our server-side package management, and Bower for our client-side package management. We chose these three as they are the ubiquitous standards for </w:t>
-      </w:r>
-      <w:proofErr w:type="spellStart"/>
-      <w:r>
-        <w:t>Node.Js</w:t>
-      </w:r>
-      <w:proofErr w:type="spellEnd"/>
-      <w:r>
-        <w:t xml:space="preserve"> and more than suited our requirements</w:t>
-      </w:r>
-      <w:r>
-        <w:t>.</w:t>
-      </w:r>
-      <w:r>
-        <w:t xml:space="preserve"> </w:t>
+        <w:t>HTML5 &amp; CSS3</w:t>
+      </w:r>
+    </w:p>
+    <w:p>
+      <w:r>
+        <w:t>We used HTML5 and CSS3 to take advantage of modern functionality.</w:t>
       </w:r>
     </w:p>
     <w:p/>
@@ -491,31 +471,8 @@
           <w:b/>
           <w:bCs/>
         </w:rPr>
-        <w:t>HTML5 &amp; CSS3</w:t>
-      </w:r>
-    </w:p>
-    <w:p>
-      <w:r>
-        <w:t>We used HTML5 and CSS3 to take advantage of modern functionality.</w:t>
-      </w:r>
-    </w:p>
-    <w:p/>
-    <w:p>
-      <w:pPr>
-        <w:rPr>
-          <w:b/>
-          <w:bCs/>
-        </w:rPr>
-      </w:pPr>
-      <w:proofErr w:type="gramStart"/>
-      <w:r>
-        <w:rPr>
-          <w:b/>
-          <w:bCs/>
-        </w:rPr>
         <w:t>jQuery</w:t>
       </w:r>
-      <w:proofErr w:type="gramEnd"/>
     </w:p>
     <w:p>
       <w:pPr>
@@ -865,49 +822,21 @@
         <w:rPr>
           <w:sz w:val="22"/>
         </w:rPr>
-        <w:t>&lt;</w:t>
-      </w:r>
-      <w:proofErr w:type="gramStart"/>
-      <w:r>
+        <w:t>&lt;meta name="viewport" content="width=device-width, initial-scale=1.0"</w:t>
+      </w:r>
+    </w:p>
+    <w:p>
+      <w:pPr>
+        <w:pStyle w:val="PlainText"/>
         <w:rPr>
           <w:sz w:val="22"/>
         </w:rPr>
-        <w:t>meta</w:t>
-      </w:r>
-      <w:proofErr w:type="gramEnd"/>
+      </w:pPr>
       <w:r>
         <w:rPr>
           <w:sz w:val="22"/>
         </w:rPr>
-        <w:t xml:space="preserve"> name="viewport" content="width=device-width, initial-scale=1.0"</w:t>
-      </w:r>
-    </w:p>
-    <w:p>
-      <w:pPr>
-        <w:pStyle w:val="PlainText"/>
-        <w:rPr>
-          <w:sz w:val="22"/>
-        </w:rPr>
-      </w:pPr>
-      <w:r>
-        <w:rPr>
-          <w:sz w:val="22"/>
-        </w:rPr>
-        <w:t xml:space="preserve">*   </w:t>
-      </w:r>
-      <w:proofErr w:type="gramStart"/>
-      <w:r>
-        <w:rPr>
-          <w:sz w:val="22"/>
-        </w:rPr>
-        <w:t>grid</w:t>
-      </w:r>
-      <w:proofErr w:type="gramEnd"/>
-      <w:r>
-        <w:rPr>
-          <w:sz w:val="22"/>
-        </w:rPr>
-        <w:t xml:space="preserve"> system and responsive web design specifications</w:t>
+        <w:t>*   grid system and responsive web design specifications</w:t>
       </w:r>
     </w:p>
     <w:p>
@@ -981,35 +910,7 @@
         <w:rPr>
           <w:sz w:val="22"/>
         </w:rPr>
-        <w:t xml:space="preserve">*   </w:t>
-      </w:r>
-      <w:proofErr w:type="gramStart"/>
-      <w:r>
-        <w:rPr>
-          <w:sz w:val="22"/>
-        </w:rPr>
-        <w:t>the</w:t>
-      </w:r>
-      <w:proofErr w:type="gramEnd"/>
-      <w:r>
-        <w:rPr>
-          <w:sz w:val="22"/>
-        </w:rPr>
-        <w:t xml:space="preserve"> design and behavior of the </w:t>
-      </w:r>
-      <w:proofErr w:type="spellStart"/>
-      <w:r>
-        <w:rPr>
-          <w:sz w:val="22"/>
-        </w:rPr>
-        <w:t>foodsafetyalert</w:t>
-      </w:r>
-      <w:proofErr w:type="spellEnd"/>
-      <w:r>
-        <w:rPr>
-          <w:sz w:val="22"/>
-        </w:rPr>
-        <w:t xml:space="preserve"> site</w:t>
+        <w:t>*   the design and behavior of the foodsafetyalert site</w:t>
       </w:r>
     </w:p>
     <w:p>
@@ -1594,19 +1495,11 @@
           <w:rFonts w:asciiTheme="minorHAnsi" w:hAnsiTheme="minorHAnsi"/>
         </w:rPr>
       </w:pPr>
-      <w:proofErr w:type="spellStart"/>
-      <w:r>
-        <w:rPr>
-          <w:rFonts w:asciiTheme="minorHAnsi" w:hAnsiTheme="minorHAnsi"/>
-        </w:rPr>
-        <w:t>ssh</w:t>
-      </w:r>
-      <w:proofErr w:type="spellEnd"/>
-      <w:r>
-        <w:rPr>
-          <w:rFonts w:asciiTheme="minorHAnsi" w:hAnsiTheme="minorHAnsi"/>
-        </w:rPr>
-        <w:t xml:space="preserve"> into instance on port 9922 as Ubuntu user and run items 4 through 11</w:t>
+      <w:r>
+        <w:rPr>
+          <w:rFonts w:asciiTheme="minorHAnsi" w:hAnsiTheme="minorHAnsi"/>
+        </w:rPr>
+        <w:t>ssh into instance on port 9922 as Ubuntu user and run items 4 through 11</w:t>
       </w:r>
     </w:p>
     <w:p>
@@ -1620,19 +1513,11 @@
           <w:rFonts w:asciiTheme="minorHAnsi" w:hAnsiTheme="minorHAnsi"/>
         </w:rPr>
       </w:pPr>
-      <w:proofErr w:type="spellStart"/>
-      <w:r>
-        <w:rPr>
-          <w:rFonts w:asciiTheme="minorHAnsi" w:hAnsiTheme="minorHAnsi"/>
-        </w:rPr>
-        <w:t>sudo</w:t>
-      </w:r>
-      <w:proofErr w:type="spellEnd"/>
-      <w:r>
-        <w:rPr>
-          <w:rFonts w:asciiTheme="minorHAnsi" w:hAnsiTheme="minorHAnsi"/>
-        </w:rPr>
-        <w:t xml:space="preserve"> apt-get update</w:t>
+      <w:r>
+        <w:rPr>
+          <w:rFonts w:asciiTheme="minorHAnsi" w:hAnsiTheme="minorHAnsi"/>
+        </w:rPr>
+        <w:t>sudo apt-get update</w:t>
       </w:r>
     </w:p>
     <w:p>
@@ -1646,19 +1531,11 @@
           <w:rFonts w:asciiTheme="minorHAnsi" w:hAnsiTheme="minorHAnsi"/>
         </w:rPr>
       </w:pPr>
-      <w:proofErr w:type="spellStart"/>
-      <w:r>
-        <w:rPr>
-          <w:rFonts w:asciiTheme="minorHAnsi" w:hAnsiTheme="minorHAnsi"/>
-        </w:rPr>
-        <w:t>sudo</w:t>
-      </w:r>
-      <w:proofErr w:type="spellEnd"/>
-      <w:r>
-        <w:rPr>
-          <w:rFonts w:asciiTheme="minorHAnsi" w:hAnsiTheme="minorHAnsi"/>
-        </w:rPr>
-        <w:t xml:space="preserve"> apt-get upgrade</w:t>
+      <w:r>
+        <w:rPr>
+          <w:rFonts w:asciiTheme="minorHAnsi" w:hAnsiTheme="minorHAnsi"/>
+        </w:rPr>
+        <w:t>sudo apt-get upgrade</w:t>
       </w:r>
     </w:p>
     <w:p>
@@ -1672,19 +1549,11 @@
           <w:rFonts w:asciiTheme="minorHAnsi" w:hAnsiTheme="minorHAnsi"/>
         </w:rPr>
       </w:pPr>
-      <w:proofErr w:type="spellStart"/>
-      <w:r>
-        <w:rPr>
-          <w:rFonts w:asciiTheme="minorHAnsi" w:hAnsiTheme="minorHAnsi"/>
-        </w:rPr>
-        <w:t>sudo</w:t>
-      </w:r>
-      <w:proofErr w:type="spellEnd"/>
-      <w:r>
-        <w:rPr>
-          <w:rFonts w:asciiTheme="minorHAnsi" w:hAnsiTheme="minorHAnsi"/>
-        </w:rPr>
-        <w:t xml:space="preserve"> apt-get install docker.io</w:t>
+      <w:r>
+        <w:rPr>
+          <w:rFonts w:asciiTheme="minorHAnsi" w:hAnsiTheme="minorHAnsi"/>
+        </w:rPr>
+        <w:t>sudo apt-get install docker.io</w:t>
       </w:r>
     </w:p>
     <w:p>
@@ -1698,42 +1567,12 @@
           <w:rFonts w:asciiTheme="minorHAnsi" w:hAnsiTheme="minorHAnsi"/>
         </w:rPr>
       </w:pPr>
-      <w:proofErr w:type="spellStart"/>
-      <w:r>
-        <w:rPr>
-          <w:rFonts w:asciiTheme="minorHAnsi" w:hAnsiTheme="minorHAnsi"/>
-        </w:rPr>
-        <w:t>sudo</w:t>
-      </w:r>
-      <w:proofErr w:type="spellEnd"/>
-      <w:r>
-        <w:rPr>
-          <w:rFonts w:asciiTheme="minorHAnsi" w:hAnsiTheme="minorHAnsi"/>
-        </w:rPr>
-        <w:t xml:space="preserve"> ln -sf /usr/bin/docker.io /</w:t>
-      </w:r>
-      <w:proofErr w:type="spellStart"/>
-      <w:r>
-        <w:rPr>
-          <w:rFonts w:asciiTheme="minorHAnsi" w:hAnsiTheme="minorHAnsi"/>
-        </w:rPr>
-        <w:t>usr</w:t>
-      </w:r>
-      <w:proofErr w:type="spellEnd"/>
-      <w:r>
-        <w:rPr>
-          <w:rFonts w:asciiTheme="minorHAnsi" w:hAnsiTheme="minorHAnsi"/>
-        </w:rPr>
-        <w:t>/local/bin/</w:t>
-      </w:r>
-      <w:proofErr w:type="spellStart"/>
-      <w:r>
-        <w:rPr>
-          <w:rFonts w:asciiTheme="minorHAnsi" w:hAnsiTheme="minorHAnsi"/>
-        </w:rPr>
-        <w:t>docker</w:t>
-      </w:r>
-      <w:proofErr w:type="spellEnd"/>
+      <w:r>
+        <w:rPr>
+          <w:rFonts w:asciiTheme="minorHAnsi" w:hAnsiTheme="minorHAnsi"/>
+        </w:rPr>
+        <w:t>sudo ln -sf /usr/bin/docker.io /usr/local/bin/docker</w:t>
+      </w:r>
     </w:p>
     <w:p>
       <w:pPr>
@@ -1746,33 +1585,11 @@
           <w:rFonts w:asciiTheme="minorHAnsi" w:hAnsiTheme="minorHAnsi"/>
         </w:rPr>
       </w:pPr>
-      <w:proofErr w:type="spellStart"/>
-      <w:r>
-        <w:rPr>
-          <w:rFonts w:asciiTheme="minorHAnsi" w:hAnsiTheme="minorHAnsi"/>
-        </w:rPr>
-        <w:t>sudo</w:t>
-      </w:r>
-      <w:proofErr w:type="spellEnd"/>
-      <w:r>
-        <w:rPr>
-          <w:rFonts w:asciiTheme="minorHAnsi" w:hAnsiTheme="minorHAnsi"/>
-        </w:rPr>
-        <w:t xml:space="preserve"> </w:t>
-      </w:r>
-      <w:proofErr w:type="spellStart"/>
-      <w:r>
-        <w:rPr>
-          <w:rFonts w:asciiTheme="minorHAnsi" w:hAnsiTheme="minorHAnsi"/>
-        </w:rPr>
-        <w:t>docker</w:t>
-      </w:r>
-      <w:proofErr w:type="spellEnd"/>
-      <w:r>
-        <w:rPr>
-          <w:rFonts w:asciiTheme="minorHAnsi" w:hAnsiTheme="minorHAnsi"/>
-        </w:rPr>
-        <w:t xml:space="preserve"> login (enter Docker Hub credentials and email)</w:t>
+      <w:r>
+        <w:rPr>
+          <w:rFonts w:asciiTheme="minorHAnsi" w:hAnsiTheme="minorHAnsi"/>
+        </w:rPr>
+        <w:t>sudo docker login (enter Docker Hub credentials and email)</w:t>
       </w:r>
     </w:p>
     <w:p>
@@ -1786,47 +1603,11 @@
           <w:rFonts w:asciiTheme="minorHAnsi" w:hAnsiTheme="minorHAnsi"/>
         </w:rPr>
       </w:pPr>
-      <w:proofErr w:type="spellStart"/>
-      <w:r>
-        <w:rPr>
-          <w:rFonts w:asciiTheme="minorHAnsi" w:hAnsiTheme="minorHAnsi"/>
-        </w:rPr>
-        <w:t>sudo</w:t>
-      </w:r>
-      <w:proofErr w:type="spellEnd"/>
-      <w:r>
-        <w:rPr>
-          <w:rFonts w:asciiTheme="minorHAnsi" w:hAnsiTheme="minorHAnsi"/>
-        </w:rPr>
-        <w:t xml:space="preserve"> </w:t>
-      </w:r>
-      <w:proofErr w:type="spellStart"/>
-      <w:r>
-        <w:rPr>
-          <w:rFonts w:asciiTheme="minorHAnsi" w:hAnsiTheme="minorHAnsi"/>
-        </w:rPr>
-        <w:t>docker</w:t>
-      </w:r>
-      <w:proofErr w:type="spellEnd"/>
-      <w:r>
-        <w:rPr>
-          <w:rFonts w:asciiTheme="minorHAnsi" w:hAnsiTheme="minorHAnsi"/>
-        </w:rPr>
-        <w:t xml:space="preserve"> pull </w:t>
-      </w:r>
-      <w:proofErr w:type="spellStart"/>
-      <w:r>
-        <w:rPr>
-          <w:rFonts w:asciiTheme="minorHAnsi" w:hAnsiTheme="minorHAnsi"/>
-        </w:rPr>
-        <w:t>ibahub</w:t>
-      </w:r>
-      <w:proofErr w:type="spellEnd"/>
-      <w:r>
-        <w:rPr>
-          <w:rFonts w:asciiTheme="minorHAnsi" w:hAnsiTheme="minorHAnsi"/>
-        </w:rPr>
-        <w:t>/ads1</w:t>
+      <w:r>
+        <w:rPr>
+          <w:rFonts w:asciiTheme="minorHAnsi" w:hAnsiTheme="minorHAnsi"/>
+        </w:rPr>
+        <w:t>sudo docker pull ibahub/ads1</w:t>
       </w:r>
     </w:p>
     <w:p>
@@ -1840,47 +1621,11 @@
           <w:rFonts w:asciiTheme="minorHAnsi" w:hAnsiTheme="minorHAnsi"/>
         </w:rPr>
       </w:pPr>
-      <w:proofErr w:type="spellStart"/>
-      <w:r>
-        <w:rPr>
-          <w:rFonts w:asciiTheme="minorHAnsi" w:hAnsiTheme="minorHAnsi"/>
-        </w:rPr>
-        <w:t>sudo</w:t>
-      </w:r>
-      <w:proofErr w:type="spellEnd"/>
-      <w:r>
-        <w:rPr>
-          <w:rFonts w:asciiTheme="minorHAnsi" w:hAnsiTheme="minorHAnsi"/>
-        </w:rPr>
-        <w:t xml:space="preserve"> </w:t>
-      </w:r>
-      <w:proofErr w:type="spellStart"/>
-      <w:r>
-        <w:rPr>
-          <w:rFonts w:asciiTheme="minorHAnsi" w:hAnsiTheme="minorHAnsi"/>
-        </w:rPr>
-        <w:t>docker</w:t>
-      </w:r>
-      <w:proofErr w:type="spellEnd"/>
-      <w:r>
-        <w:rPr>
-          <w:rFonts w:asciiTheme="minorHAnsi" w:hAnsiTheme="minorHAnsi"/>
-        </w:rPr>
-        <w:t xml:space="preserve"> run -p &lt;eth0 IP address of EC2 instance&gt;:80:80 </w:t>
-      </w:r>
-      <w:proofErr w:type="spellStart"/>
-      <w:r>
-        <w:rPr>
-          <w:rFonts w:asciiTheme="minorHAnsi" w:hAnsiTheme="minorHAnsi"/>
-        </w:rPr>
-        <w:t>ibahub</w:t>
-      </w:r>
-      <w:proofErr w:type="spellEnd"/>
-      <w:r>
-        <w:rPr>
-          <w:rFonts w:asciiTheme="minorHAnsi" w:hAnsiTheme="minorHAnsi"/>
-        </w:rPr>
-        <w:t>/ads1 &amp;</w:t>
+      <w:r>
+        <w:rPr>
+          <w:rFonts w:asciiTheme="minorHAnsi" w:hAnsiTheme="minorHAnsi"/>
+        </w:rPr>
+        <w:t>sudo docker run -p &lt;eth0 IP address of EC2 instance&gt;:80:80 ibahub/ads1 &amp;</w:t>
       </w:r>
     </w:p>
     <w:p>
@@ -2116,11 +1861,9 @@
             </w:r>
           </w:p>
           <w:p>
-            <w:proofErr w:type="spellStart"/>
             <w:r>
               <w:t>CodeDeploy</w:t>
             </w:r>
-            <w:proofErr w:type="spellEnd"/>
           </w:p>
         </w:tc>
         <w:tc>
@@ -2328,15 +2071,7 @@
               <w:t xml:space="preserve">. </w:t>
             </w:r>
             <w:r>
-              <w:t>(</w:t>
-            </w:r>
-            <w:proofErr w:type="gramStart"/>
-            <w:r>
-              <w:t>npm</w:t>
-            </w:r>
-            <w:proofErr w:type="gramEnd"/>
-            <w:r>
-              <w:t xml:space="preserve"> is the other). </w:t>
+              <w:t xml:space="preserve">(npm is the other). </w:t>
             </w:r>
             <w:r>
               <w:t>This step updates the configuration file(s) to include the new dependencies.</w:t>
@@ -2387,15 +2122,7 @@
               <w:t xml:space="preserve">exchange data between our server, application </w:t>
             </w:r>
             <w:r>
-              <w:t xml:space="preserve">and </w:t>
-            </w:r>
-            <w:proofErr w:type="spellStart"/>
-            <w:r>
-              <w:t>openFDA</w:t>
-            </w:r>
-            <w:proofErr w:type="spellEnd"/>
-            <w:r>
-              <w:t xml:space="preserve"> API</w:t>
+              <w:t>and openFDA API</w:t>
             </w:r>
           </w:p>
           <w:p/>
@@ -3059,7 +2786,7 @@
                     </pic:cNvPicPr>
                   </pic:nvPicPr>
                   <pic:blipFill>
-                    <a:blip r:embed="rId7">
+                    <a:blip r:embed="rId8">
                       <a:extLst>
                         <a:ext uri="{28A0092B-C50C-407E-A947-70E740481C1C}">
                           <a14:useLocalDpi xmlns:a14="http://schemas.microsoft.com/office/drawing/2010/main" val="0"/>
@@ -3109,17 +2836,2097 @@
           <w:noProof/>
         </w:rPr>
       </w:pPr>
-      <w:r>
+    </w:p>
+    <w:p>
+      <w:pPr>
+        <w:jc w:val="center"/>
         <w:rPr>
           <w:rFonts w:asciiTheme="minorHAnsi" w:hAnsiTheme="minorHAnsi"/>
           <w:noProof/>
         </w:rPr>
-        <w:lastRenderedPageBreak/>
+      </w:pPr>
+    </w:p>
+    <w:p>
+      <w:pPr>
+        <w:jc w:val="center"/>
+        <w:rPr>
+          <w:rFonts w:asciiTheme="minorHAnsi" w:hAnsiTheme="minorHAnsi"/>
+          <w:noProof/>
+        </w:rPr>
+      </w:pPr>
+    </w:p>
+    <w:p>
+      <w:pPr>
+        <w:jc w:val="center"/>
+        <w:rPr>
+          <w:rFonts w:asciiTheme="minorHAnsi" w:hAnsiTheme="minorHAnsi"/>
+          <w:noProof/>
+        </w:rPr>
+      </w:pPr>
+    </w:p>
+    <w:p>
+      <w:pPr>
+        <w:jc w:val="center"/>
+        <w:rPr>
+          <w:rFonts w:asciiTheme="minorHAnsi" w:hAnsiTheme="minorHAnsi"/>
+          <w:noProof/>
+        </w:rPr>
+      </w:pPr>
+    </w:p>
+    <w:p>
+      <w:pPr>
+        <w:jc w:val="center"/>
+        <w:rPr>
+          <w:rFonts w:asciiTheme="minorHAnsi" w:hAnsiTheme="minorHAnsi"/>
+          <w:noProof/>
+        </w:rPr>
+      </w:pPr>
+    </w:p>
+    <w:p>
+      <w:pPr>
+        <w:jc w:val="center"/>
+        <w:rPr>
+          <w:rFonts w:asciiTheme="minorHAnsi" w:hAnsiTheme="minorHAnsi"/>
+          <w:noProof/>
+        </w:rPr>
+      </w:pPr>
+    </w:p>
+    <w:p>
+      <w:pPr>
+        <w:jc w:val="center"/>
+        <w:rPr>
+          <w:rFonts w:asciiTheme="minorHAnsi" w:hAnsiTheme="minorHAnsi"/>
+          <w:noProof/>
+        </w:rPr>
+      </w:pPr>
+    </w:p>
+    <w:p>
+      <w:pPr>
+        <w:jc w:val="center"/>
+        <w:rPr>
+          <w:rFonts w:asciiTheme="minorHAnsi" w:hAnsiTheme="minorHAnsi"/>
+          <w:noProof/>
+        </w:rPr>
+      </w:pPr>
+    </w:p>
+    <w:p>
+      <w:pPr>
+        <w:jc w:val="center"/>
+        <w:rPr>
+          <w:rFonts w:asciiTheme="minorHAnsi" w:hAnsiTheme="minorHAnsi"/>
+          <w:noProof/>
+        </w:rPr>
+      </w:pPr>
+    </w:p>
+    <w:p>
+      <w:pPr>
+        <w:jc w:val="center"/>
+        <w:rPr>
+          <w:rFonts w:asciiTheme="minorHAnsi" w:hAnsiTheme="minorHAnsi"/>
+          <w:noProof/>
+        </w:rPr>
+      </w:pPr>
+    </w:p>
+    <w:p>
+      <w:pPr>
+        <w:jc w:val="center"/>
+        <w:rPr>
+          <w:rFonts w:asciiTheme="minorHAnsi" w:hAnsiTheme="minorHAnsi"/>
+          <w:noProof/>
+        </w:rPr>
+      </w:pPr>
+    </w:p>
+    <w:p>
+      <w:pPr>
+        <w:jc w:val="center"/>
+        <w:rPr>
+          <w:rFonts w:asciiTheme="minorHAnsi" w:hAnsiTheme="minorHAnsi"/>
+          <w:noProof/>
+        </w:rPr>
+      </w:pPr>
+    </w:p>
+    <w:p>
+      <w:pPr>
+        <w:jc w:val="center"/>
+        <w:rPr>
+          <w:rFonts w:asciiTheme="minorHAnsi" w:hAnsiTheme="minorHAnsi"/>
+          <w:noProof/>
+        </w:rPr>
+      </w:pPr>
+    </w:p>
+    <w:p>
+      <w:pPr>
+        <w:jc w:val="center"/>
+        <w:rPr>
+          <w:rFonts w:asciiTheme="minorHAnsi" w:hAnsiTheme="minorHAnsi"/>
+          <w:noProof/>
+        </w:rPr>
+      </w:pPr>
+    </w:p>
+    <w:p>
+      <w:pPr>
+        <w:jc w:val="center"/>
+        <w:rPr>
+          <w:rFonts w:asciiTheme="minorHAnsi" w:hAnsiTheme="minorHAnsi"/>
+          <w:noProof/>
+        </w:rPr>
+      </w:pPr>
+    </w:p>
+    <w:p>
+      <w:pPr>
+        <w:jc w:val="center"/>
+        <w:rPr>
+          <w:rFonts w:asciiTheme="minorHAnsi" w:hAnsiTheme="minorHAnsi"/>
+          <w:noProof/>
+        </w:rPr>
+      </w:pPr>
+    </w:p>
+    <w:p>
+      <w:pPr>
+        <w:jc w:val="center"/>
+        <w:rPr>
+          <w:rFonts w:asciiTheme="minorHAnsi" w:hAnsiTheme="minorHAnsi"/>
+          <w:noProof/>
+        </w:rPr>
+      </w:pPr>
+      <w:r>
+        <w:rPr>
+          <w:rFonts w:asciiTheme="minorHAnsi" w:eastAsiaTheme="minorHAnsi" w:hAnsiTheme="minorHAnsi" w:cstheme="minorBidi"/>
+          <w:noProof/>
+          <w:sz w:val="22"/>
+          <w:szCs w:val="22"/>
+        </w:rPr>
+        <mc:AlternateContent>
+          <mc:Choice Requires="wpg">
+            <w:drawing>
+              <wp:inline distT="0" distB="0" distL="0" distR="0" wp14:anchorId="757BE62A" wp14:editId="7E1C9984">
+                <wp:extent cx="5397500" cy="6070600"/>
+                <wp:effectExtent l="0" t="0" r="0" b="101600"/>
+                <wp:docPr id="95" name="Group 64"/>
+                <wp:cNvGraphicFramePr/>
+                <a:graphic xmlns:a="http://schemas.openxmlformats.org/drawingml/2006/main">
+                  <a:graphicData uri="http://schemas.microsoft.com/office/word/2010/wordprocessingGroup">
+                    <wpg:wgp>
+                      <wpg:cNvGrpSpPr/>
+                      <wpg:grpSpPr>
+                        <a:xfrm>
+                          <a:off x="0" y="0"/>
+                          <a:ext cx="5397500" cy="6070600"/>
+                          <a:chOff x="0" y="1"/>
+                          <a:chExt cx="5451434" cy="7067887"/>
+                        </a:xfrm>
+                        <a:extLst>
+                          <a:ext uri="{0CCBE362-F206-4b92-989A-16890622DB6E}">
+                            <ma14:wrappingTextBoxFlag xmlns:ma14="http://schemas.microsoft.com/office/mac/drawingml/2011/main"/>
+                          </a:ext>
+                        </a:extLst>
+                      </wpg:grpSpPr>
+                      <wpg:grpSp>
+                        <wpg:cNvPr id="96" name="Group 96"/>
+                        <wpg:cNvGrpSpPr/>
+                        <wpg:grpSpPr>
+                          <a:xfrm>
+                            <a:off x="0" y="1"/>
+                            <a:ext cx="5451434" cy="1298612"/>
+                            <a:chOff x="0" y="0"/>
+                            <a:chExt cx="5451434" cy="1596093"/>
+                          </a:xfrm>
+                        </wpg:grpSpPr>
+                        <wps:wsp>
+                          <wps:cNvPr id="97" name="Straight Arrow Connector 97"/>
+                          <wps:cNvCnPr/>
+                          <wps:spPr>
+                            <a:xfrm>
+                              <a:off x="2351966" y="1197934"/>
+                              <a:ext cx="0" cy="398159"/>
+                            </a:xfrm>
+                            <a:prstGeom prst="straightConnector1">
+                              <a:avLst/>
+                            </a:prstGeom>
+                            <a:noFill/>
+                            <a:ln w="19050" cap="flat" cmpd="sng" algn="ctr">
+                              <a:solidFill>
+                                <a:srgbClr val="4F81BD"/>
+                              </a:solidFill>
+                              <a:prstDash val="solid"/>
+                              <a:tailEnd type="arrow"/>
+                            </a:ln>
+                            <a:effectLst>
+                              <a:outerShdw blurRad="40000" dist="20000" dir="5400000" rotWithShape="0">
+                                <a:srgbClr val="000000">
+                                  <a:alpha val="38000"/>
+                                </a:srgbClr>
+                              </a:outerShdw>
+                            </a:effectLst>
+                          </wps:spPr>
+                          <wps:bodyPr/>
+                        </wps:wsp>
+                        <wps:wsp>
+                          <wps:cNvPr id="98" name="Rounded Rectangle 98"/>
+                          <wps:cNvSpPr/>
+                          <wps:spPr>
+                            <a:xfrm>
+                              <a:off x="1667029" y="645398"/>
+                              <a:ext cx="1614206" cy="552537"/>
+                            </a:xfrm>
+                            <a:prstGeom prst="roundRect">
+                              <a:avLst/>
+                            </a:prstGeom>
+                            <a:solidFill>
+                              <a:srgbClr val="C0504D">
+                                <a:lumMod val="20000"/>
+                                <a:lumOff val="80000"/>
+                              </a:srgbClr>
+                            </a:solidFill>
+                            <a:ln w="9525" cap="flat" cmpd="sng" algn="ctr">
+                              <a:solidFill>
+                                <a:srgbClr val="4F81BD">
+                                  <a:shade val="95000"/>
+                                  <a:satMod val="105000"/>
+                                </a:srgbClr>
+                              </a:solidFill>
+                              <a:prstDash val="solid"/>
+                            </a:ln>
+                            <a:effectLst>
+                              <a:outerShdw blurRad="40000" dist="23000" dir="5400000" rotWithShape="0">
+                                <a:srgbClr val="000000">
+                                  <a:alpha val="35000"/>
+                                </a:srgbClr>
+                              </a:outerShdw>
+                            </a:effectLst>
+                          </wps:spPr>
+                          <wps:txbx>
+                            <w:txbxContent>
+                              <w:p>
+                                <w:pPr>
+                                  <w:pStyle w:val="NormalWeb"/>
+                                  <w:spacing w:before="0" w:beforeAutospacing="0" w:after="0" w:afterAutospacing="0"/>
+                                  <w:jc w:val="center"/>
+                                </w:pPr>
+                                <w:r>
+                                  <w:rPr>
+                                    <w:rFonts w:asciiTheme="minorHAnsi" w:hAnsi="Calibri" w:cstheme="minorBidi"/>
+                                    <w:color w:val="000000" w:themeColor="text1"/>
+                                    <w:kern w:val="24"/>
+                                  </w:rPr>
+                                  <w:t>Development</w:t>
+                                </w:r>
+                              </w:p>
+                            </w:txbxContent>
+                          </wps:txbx>
+                          <wps:bodyPr rtlCol="0" anchor="ctr"/>
+                        </wps:wsp>
+                        <wps:wsp>
+                          <wps:cNvPr id="99" name="Text Box 99"/>
+                          <wps:cNvSpPr txBox="1"/>
+                          <wps:spPr>
+                            <a:xfrm>
+                              <a:off x="0" y="0"/>
+                              <a:ext cx="5451434" cy="521646"/>
+                            </a:xfrm>
+                            <a:prstGeom prst="rect">
+                              <a:avLst/>
+                            </a:prstGeom>
+                            <a:noFill/>
+                          </wps:spPr>
+                          <wps:txbx>
+                            <w:txbxContent>
+                              <w:p>
+                                <w:pPr>
+                                  <w:pStyle w:val="NormalWeb"/>
+                                  <w:spacing w:before="0" w:beforeAutospacing="0" w:after="0" w:afterAutospacing="0"/>
+                                  <w:jc w:val="center"/>
+                                </w:pPr>
+                                <w:r>
+                                  <w:rPr>
+                                    <w:rFonts w:asciiTheme="minorHAnsi" w:hAnsi="Calibri" w:cstheme="minorBidi"/>
+                                    <w:color w:val="000000" w:themeColor="text1"/>
+                                    <w:kern w:val="24"/>
+                                  </w:rPr>
+                                  <w:t>Food Safety Alert CI Pipeline</w:t>
+                                </w:r>
+                              </w:p>
+                            </w:txbxContent>
+                          </wps:txbx>
+                          <wps:bodyPr wrap="square" rtlCol="0">
+                            <a:noAutofit/>
+                          </wps:bodyPr>
+                        </wps:wsp>
+                      </wpg:grpSp>
+                      <wps:wsp>
+                        <wps:cNvPr id="100" name="Rectangle 100"/>
+                        <wps:cNvSpPr/>
+                        <wps:spPr>
+                          <a:xfrm>
+                            <a:off x="1667029" y="2119963"/>
+                            <a:ext cx="2136406" cy="706305"/>
+                          </a:xfrm>
+                          <a:prstGeom prst="rect">
+                            <a:avLst/>
+                          </a:prstGeom>
+                          <a:gradFill rotWithShape="1">
+                            <a:gsLst>
+                              <a:gs pos="0">
+                                <a:srgbClr val="9BBB59">
+                                  <a:tint val="100000"/>
+                                  <a:shade val="100000"/>
+                                  <a:satMod val="130000"/>
+                                </a:srgbClr>
+                              </a:gs>
+                              <a:gs pos="100000">
+                                <a:srgbClr val="9BBB59">
+                                  <a:tint val="50000"/>
+                                  <a:shade val="100000"/>
+                                  <a:satMod val="350000"/>
+                                </a:srgbClr>
+                              </a:gs>
+                            </a:gsLst>
+                            <a:lin ang="16200000" scaled="0"/>
+                          </a:gradFill>
+                          <a:ln w="9525" cap="flat" cmpd="sng" algn="ctr">
+                            <a:solidFill>
+                              <a:srgbClr val="9BBB59">
+                                <a:shade val="95000"/>
+                                <a:satMod val="105000"/>
+                              </a:srgbClr>
+                            </a:solidFill>
+                            <a:prstDash val="solid"/>
+                          </a:ln>
+                          <a:effectLst>
+                            <a:outerShdw blurRad="40000" dist="23000" dir="5400000" rotWithShape="0">
+                              <a:srgbClr val="000000">
+                                <a:alpha val="35000"/>
+                              </a:srgbClr>
+                            </a:outerShdw>
+                          </a:effectLst>
+                        </wps:spPr>
+                        <wps:txbx>
+                          <w:txbxContent>
+                            <w:p>
+                              <w:pPr>
+                                <w:pStyle w:val="NormalWeb"/>
+                                <w:spacing w:before="0" w:beforeAutospacing="0" w:after="0" w:afterAutospacing="0"/>
+                                <w:jc w:val="center"/>
+                              </w:pPr>
+                              <w:r>
+                                <w:rPr>
+                                  <w:rFonts w:asciiTheme="minorHAnsi" w:hAnsi="Calibri" w:cstheme="minorBidi"/>
+                                  <w:color w:val="000000" w:themeColor="text1"/>
+                                  <w:kern w:val="24"/>
+                                  <w:sz w:val="18"/>
+                                  <w:szCs w:val="18"/>
+                                </w:rPr>
+                                <w:t>Jenkins/CodeDeploy</w:t>
+                              </w:r>
+                            </w:p>
+                            <w:p>
+                              <w:pPr>
+                                <w:pStyle w:val="NormalWeb"/>
+                                <w:spacing w:before="0" w:beforeAutospacing="0" w:after="0" w:afterAutospacing="0"/>
+                                <w:jc w:val="center"/>
+                              </w:pPr>
+                              <w:r>
+                                <w:rPr>
+                                  <w:rFonts w:asciiTheme="minorHAnsi" w:hAnsi="Calibri" w:cstheme="minorBidi"/>
+                                  <w:b/>
+                                  <w:bCs/>
+                                  <w:color w:val="000000" w:themeColor="text1"/>
+                                  <w:kern w:val="24"/>
+                                  <w:sz w:val="18"/>
+                                  <w:szCs w:val="18"/>
+                                </w:rPr>
+                                <w:t>Build/Deploy</w:t>
+                              </w:r>
+                            </w:p>
+                            <w:p>
+                              <w:pPr>
+                                <w:pStyle w:val="NormalWeb"/>
+                                <w:spacing w:before="0" w:beforeAutospacing="0" w:after="0" w:afterAutospacing="0"/>
+                                <w:jc w:val="center"/>
+                              </w:pPr>
+                              <w:r>
+                                <w:rPr>
+                                  <w:rFonts w:asciiTheme="minorHAnsi" w:hAnsi="Calibri" w:cstheme="minorBidi"/>
+                                  <w:b/>
+                                  <w:bCs/>
+                                  <w:color w:val="000000" w:themeColor="text1"/>
+                                  <w:kern w:val="24"/>
+                                  <w:sz w:val="18"/>
+                                  <w:szCs w:val="18"/>
+                                </w:rPr>
+                                <w:t>Automated Test</w:t>
+                              </w:r>
+                            </w:p>
+                          </w:txbxContent>
+                        </wps:txbx>
+                        <wps:bodyPr rtlCol="0" anchor="ctr"/>
+                      </wps:wsp>
+                      <wps:wsp>
+                        <wps:cNvPr id="101" name="Rectangle 101"/>
+                        <wps:cNvSpPr/>
+                        <wps:spPr>
+                          <a:xfrm>
+                            <a:off x="1667029" y="1298613"/>
+                            <a:ext cx="1373124" cy="494720"/>
+                          </a:xfrm>
+                          <a:prstGeom prst="rect">
+                            <a:avLst/>
+                          </a:prstGeom>
+                          <a:gradFill rotWithShape="1">
+                            <a:gsLst>
+                              <a:gs pos="0">
+                                <a:srgbClr val="4F81BD">
+                                  <a:tint val="100000"/>
+                                  <a:shade val="100000"/>
+                                  <a:satMod val="130000"/>
+                                </a:srgbClr>
+                              </a:gs>
+                              <a:gs pos="100000">
+                                <a:srgbClr val="4F81BD">
+                                  <a:tint val="50000"/>
+                                  <a:shade val="100000"/>
+                                  <a:satMod val="350000"/>
+                                </a:srgbClr>
+                              </a:gs>
+                            </a:gsLst>
+                            <a:lin ang="16200000" scaled="0"/>
+                          </a:gradFill>
+                          <a:ln w="9525" cap="flat" cmpd="sng" algn="ctr">
+                            <a:solidFill>
+                              <a:srgbClr val="4F81BD">
+                                <a:shade val="95000"/>
+                                <a:satMod val="105000"/>
+                              </a:srgbClr>
+                            </a:solidFill>
+                            <a:prstDash val="solid"/>
+                          </a:ln>
+                          <a:effectLst>
+                            <a:outerShdw blurRad="40000" dist="23000" dir="5400000" rotWithShape="0">
+                              <a:srgbClr val="000000">
+                                <a:alpha val="35000"/>
+                              </a:srgbClr>
+                            </a:outerShdw>
+                          </a:effectLst>
+                        </wps:spPr>
+                        <wps:txbx>
+                          <w:txbxContent>
+                            <w:p>
+                              <w:pPr>
+                                <w:pStyle w:val="NormalWeb"/>
+                                <w:spacing w:before="0" w:beforeAutospacing="0" w:after="0" w:afterAutospacing="0"/>
+                                <w:jc w:val="center"/>
+                              </w:pPr>
+                              <w:r>
+                                <w:rPr>
+                                  <w:rFonts w:asciiTheme="minorHAnsi" w:hAnsi="Calibri" w:cstheme="minorBidi"/>
+                                  <w:color w:val="FFFFFF" w:themeColor="light1"/>
+                                  <w:kern w:val="24"/>
+                                  <w:sz w:val="18"/>
+                                  <w:szCs w:val="18"/>
+                                </w:rPr>
+                                <w:t>GitHub</w:t>
+                              </w:r>
+                            </w:p>
+                            <w:p>
+                              <w:pPr>
+                                <w:pStyle w:val="NormalWeb"/>
+                                <w:spacing w:before="0" w:beforeAutospacing="0" w:after="0" w:afterAutospacing="0"/>
+                                <w:jc w:val="center"/>
+                              </w:pPr>
+                              <w:r>
+                                <w:rPr>
+                                  <w:rFonts w:asciiTheme="minorHAnsi" w:hAnsi="Calibri" w:cstheme="minorBidi"/>
+                                  <w:color w:val="FFFFFF" w:themeColor="light1"/>
+                                  <w:kern w:val="24"/>
+                                  <w:sz w:val="18"/>
+                                  <w:szCs w:val="18"/>
+                                </w:rPr>
+                                <w:t>Repository</w:t>
+                              </w:r>
+                            </w:p>
+                          </w:txbxContent>
+                        </wps:txbx>
+                        <wps:bodyPr rtlCol="0" anchor="ctr"/>
+                      </wps:wsp>
+                      <wps:wsp>
+                        <wps:cNvPr id="102" name="Rectangle 102"/>
+                        <wps:cNvSpPr/>
+                        <wps:spPr>
+                          <a:xfrm>
+                            <a:off x="1667029" y="3146893"/>
+                            <a:ext cx="1373124" cy="495983"/>
+                          </a:xfrm>
+                          <a:prstGeom prst="rect">
+                            <a:avLst/>
+                          </a:prstGeom>
+                          <a:gradFill rotWithShape="1">
+                            <a:gsLst>
+                              <a:gs pos="0">
+                                <a:srgbClr val="4F81BD">
+                                  <a:tint val="100000"/>
+                                  <a:shade val="100000"/>
+                                  <a:satMod val="130000"/>
+                                </a:srgbClr>
+                              </a:gs>
+                              <a:gs pos="100000">
+                                <a:srgbClr val="4F81BD">
+                                  <a:tint val="50000"/>
+                                  <a:shade val="100000"/>
+                                  <a:satMod val="350000"/>
+                                </a:srgbClr>
+                              </a:gs>
+                            </a:gsLst>
+                            <a:lin ang="16200000" scaled="0"/>
+                          </a:gradFill>
+                          <a:ln w="9525" cap="flat" cmpd="sng" algn="ctr">
+                            <a:solidFill>
+                              <a:srgbClr val="4F81BD">
+                                <a:shade val="95000"/>
+                                <a:satMod val="105000"/>
+                              </a:srgbClr>
+                            </a:solidFill>
+                            <a:prstDash val="solid"/>
+                          </a:ln>
+                          <a:effectLst>
+                            <a:outerShdw blurRad="40000" dist="23000" dir="5400000" rotWithShape="0">
+                              <a:srgbClr val="000000">
+                                <a:alpha val="35000"/>
+                              </a:srgbClr>
+                            </a:outerShdw>
+                          </a:effectLst>
+                        </wps:spPr>
+                        <wps:txbx>
+                          <w:txbxContent>
+                            <w:p>
+                              <w:pPr>
+                                <w:pStyle w:val="NormalWeb"/>
+                                <w:spacing w:before="0" w:beforeAutospacing="0" w:after="0" w:afterAutospacing="0"/>
+                                <w:jc w:val="center"/>
+                              </w:pPr>
+                              <w:r>
+                                <w:rPr>
+                                  <w:rFonts w:asciiTheme="minorHAnsi" w:hAnsi="Calibri" w:cstheme="minorBidi"/>
+                                  <w:color w:val="FFFFFF" w:themeColor="light1"/>
+                                  <w:kern w:val="24"/>
+                                </w:rPr>
+                                <w:t>Test Server</w:t>
+                              </w:r>
+                            </w:p>
+                          </w:txbxContent>
+                        </wps:txbx>
+                        <wps:bodyPr rtlCol="0" anchor="ctr"/>
+                      </wps:wsp>
+                      <wps:wsp>
+                        <wps:cNvPr id="103" name="Elbow Connector 103"/>
+                        <wps:cNvCnPr/>
+                        <wps:spPr>
+                          <a:xfrm rot="5400000" flipH="1" flipV="1">
+                            <a:off x="-1258799" y="3085582"/>
+                            <a:ext cx="5261523" cy="590133"/>
+                          </a:xfrm>
+                          <a:prstGeom prst="bentConnector2">
+                            <a:avLst/>
+                          </a:prstGeom>
+                          <a:noFill/>
+                          <a:ln w="25400" cap="flat" cmpd="sng" algn="ctr">
+                            <a:solidFill>
+                              <a:srgbClr val="4F81BD"/>
+                            </a:solidFill>
+                            <a:prstDash val="solid"/>
+                            <a:tailEnd type="arrow"/>
+                          </a:ln>
+                          <a:effectLst>
+                            <a:outerShdw blurRad="40000" dist="20000" dir="5400000" rotWithShape="0">
+                              <a:srgbClr val="000000">
+                                <a:alpha val="38000"/>
+                              </a:srgbClr>
+                            </a:outerShdw>
+                          </a:effectLst>
+                        </wps:spPr>
+                        <wps:bodyPr/>
+                      </wps:wsp>
+                      <wps:wsp>
+                        <wps:cNvPr id="104" name="Straight Arrow Connector 104"/>
+                        <wps:cNvCnPr/>
+                        <wps:spPr>
+                          <a:xfrm>
+                            <a:off x="2354731" y="1793333"/>
+                            <a:ext cx="0" cy="323952"/>
+                          </a:xfrm>
+                          <a:prstGeom prst="straightConnector1">
+                            <a:avLst/>
+                          </a:prstGeom>
+                          <a:noFill/>
+                          <a:ln w="19050" cap="flat" cmpd="sng" algn="ctr">
+                            <a:solidFill>
+                              <a:srgbClr val="4F81BD"/>
+                            </a:solidFill>
+                            <a:prstDash val="solid"/>
+                            <a:tailEnd type="arrow"/>
+                          </a:ln>
+                          <a:effectLst>
+                            <a:outerShdw blurRad="40000" dist="20000" dir="5400000" rotWithShape="0">
+                              <a:srgbClr val="000000">
+                                <a:alpha val="38000"/>
+                              </a:srgbClr>
+                            </a:outerShdw>
+                          </a:effectLst>
+                        </wps:spPr>
+                        <wps:bodyPr/>
+                      </wps:wsp>
+                      <wps:wsp>
+                        <wps:cNvPr id="105" name="Straight Arrow Connector 105"/>
+                        <wps:cNvCnPr/>
+                        <wps:spPr>
+                          <a:xfrm>
+                            <a:off x="2337311" y="2836188"/>
+                            <a:ext cx="1139" cy="304637"/>
+                          </a:xfrm>
+                          <a:prstGeom prst="straightConnector1">
+                            <a:avLst/>
+                          </a:prstGeom>
+                          <a:noFill/>
+                          <a:ln w="19050" cap="flat" cmpd="sng" algn="ctr">
+                            <a:solidFill>
+                              <a:srgbClr val="4F81BD"/>
+                            </a:solidFill>
+                            <a:prstDash val="solid"/>
+                            <a:tailEnd type="arrow"/>
+                          </a:ln>
+                          <a:effectLst>
+                            <a:outerShdw blurRad="40000" dist="20000" dir="5400000" rotWithShape="0">
+                              <a:srgbClr val="000000">
+                                <a:alpha val="38000"/>
+                              </a:srgbClr>
+                            </a:outerShdw>
+                          </a:effectLst>
+                        </wps:spPr>
+                        <wps:bodyPr/>
+                      </wps:wsp>
+                      <wps:wsp>
+                        <wps:cNvPr id="106" name="Straight Connector 106"/>
+                        <wps:cNvCnPr/>
+                        <wps:spPr>
+                          <a:xfrm>
+                            <a:off x="1064704" y="2463196"/>
+                            <a:ext cx="622465" cy="0"/>
+                          </a:xfrm>
+                          <a:prstGeom prst="line">
+                            <a:avLst/>
+                          </a:prstGeom>
+                          <a:noFill/>
+                          <a:ln w="25400" cap="flat" cmpd="sng" algn="ctr">
+                            <a:solidFill>
+                              <a:srgbClr val="4F81BD"/>
+                            </a:solidFill>
+                            <a:prstDash val="solid"/>
+                          </a:ln>
+                          <a:effectLst>
+                            <a:outerShdw blurRad="40000" dist="20000" dir="5400000" rotWithShape="0">
+                              <a:srgbClr val="000000">
+                                <a:alpha val="38000"/>
+                              </a:srgbClr>
+                            </a:outerShdw>
+                          </a:effectLst>
+                        </wps:spPr>
+                        <wps:bodyPr/>
+                      </wps:wsp>
+                      <wps:wsp>
+                        <wps:cNvPr id="107" name="Straight Connector 107"/>
+                        <wps:cNvCnPr/>
+                        <wps:spPr>
+                          <a:xfrm>
+                            <a:off x="1063059" y="3405109"/>
+                            <a:ext cx="622465" cy="0"/>
+                          </a:xfrm>
+                          <a:prstGeom prst="line">
+                            <a:avLst/>
+                          </a:prstGeom>
+                          <a:noFill/>
+                          <a:ln w="25400" cap="flat" cmpd="sng" algn="ctr">
+                            <a:solidFill>
+                              <a:srgbClr val="4F81BD"/>
+                            </a:solidFill>
+                            <a:prstDash val="solid"/>
+                          </a:ln>
+                          <a:effectLst>
+                            <a:outerShdw blurRad="40000" dist="20000" dir="5400000" rotWithShape="0">
+                              <a:srgbClr val="000000">
+                                <a:alpha val="38000"/>
+                              </a:srgbClr>
+                            </a:outerShdw>
+                          </a:effectLst>
+                        </wps:spPr>
+                        <wps:bodyPr/>
+                      </wps:wsp>
+                      <wps:wsp>
+                        <wps:cNvPr id="108" name="Rectangle 108"/>
+                        <wps:cNvSpPr/>
+                        <wps:spPr>
+                          <a:xfrm>
+                            <a:off x="1667029" y="3948111"/>
+                            <a:ext cx="2136406" cy="706305"/>
+                          </a:xfrm>
+                          <a:prstGeom prst="rect">
+                            <a:avLst/>
+                          </a:prstGeom>
+                          <a:gradFill rotWithShape="1">
+                            <a:gsLst>
+                              <a:gs pos="0">
+                                <a:srgbClr val="9BBB59">
+                                  <a:tint val="100000"/>
+                                  <a:shade val="100000"/>
+                                  <a:satMod val="130000"/>
+                                </a:srgbClr>
+                              </a:gs>
+                              <a:gs pos="100000">
+                                <a:srgbClr val="9BBB59">
+                                  <a:tint val="50000"/>
+                                  <a:shade val="100000"/>
+                                  <a:satMod val="350000"/>
+                                </a:srgbClr>
+                              </a:gs>
+                            </a:gsLst>
+                            <a:lin ang="16200000" scaled="0"/>
+                          </a:gradFill>
+                          <a:ln w="9525" cap="flat" cmpd="sng" algn="ctr">
+                            <a:solidFill>
+                              <a:srgbClr val="9BBB59">
+                                <a:shade val="95000"/>
+                                <a:satMod val="105000"/>
+                              </a:srgbClr>
+                            </a:solidFill>
+                            <a:prstDash val="solid"/>
+                          </a:ln>
+                          <a:effectLst>
+                            <a:outerShdw blurRad="40000" dist="23000" dir="5400000" rotWithShape="0">
+                              <a:srgbClr val="000000">
+                                <a:alpha val="35000"/>
+                              </a:srgbClr>
+                            </a:outerShdw>
+                          </a:effectLst>
+                        </wps:spPr>
+                        <wps:txbx>
+                          <w:txbxContent>
+                            <w:p>
+                              <w:pPr>
+                                <w:pStyle w:val="NormalWeb"/>
+                                <w:spacing w:before="0" w:beforeAutospacing="0" w:after="0" w:afterAutospacing="0"/>
+                                <w:jc w:val="center"/>
+                              </w:pPr>
+                              <w:r>
+                                <w:rPr>
+                                  <w:rFonts w:asciiTheme="minorHAnsi" w:hAnsi="Calibri" w:cstheme="minorBidi"/>
+                                  <w:color w:val="000000" w:themeColor="text1"/>
+                                  <w:kern w:val="24"/>
+                                  <w:sz w:val="18"/>
+                                  <w:szCs w:val="18"/>
+                                </w:rPr>
+                                <w:t>Jenkins/CodeDeploy</w:t>
+                              </w:r>
+                            </w:p>
+                            <w:p>
+                              <w:pPr>
+                                <w:pStyle w:val="NormalWeb"/>
+                                <w:spacing w:before="0" w:beforeAutospacing="0" w:after="0" w:afterAutospacing="0"/>
+                                <w:jc w:val="center"/>
+                              </w:pPr>
+                              <w:r>
+                                <w:rPr>
+                                  <w:rFonts w:asciiTheme="minorHAnsi" w:hAnsi="Calibri" w:cstheme="minorBidi"/>
+                                  <w:b/>
+                                  <w:bCs/>
+                                  <w:color w:val="000000" w:themeColor="text1"/>
+                                  <w:kern w:val="24"/>
+                                  <w:sz w:val="18"/>
+                                  <w:szCs w:val="18"/>
+                                </w:rPr>
+                                <w:t>Build/Deploy</w:t>
+                              </w:r>
+                            </w:p>
+                            <w:p>
+                              <w:pPr>
+                                <w:pStyle w:val="NormalWeb"/>
+                                <w:spacing w:before="0" w:beforeAutospacing="0" w:after="0" w:afterAutospacing="0"/>
+                                <w:jc w:val="center"/>
+                              </w:pPr>
+                              <w:r>
+                                <w:rPr>
+                                  <w:rFonts w:asciiTheme="minorHAnsi" w:hAnsi="Calibri" w:cstheme="minorBidi"/>
+                                  <w:b/>
+                                  <w:bCs/>
+                                  <w:color w:val="000000" w:themeColor="text1"/>
+                                  <w:kern w:val="24"/>
+                                  <w:sz w:val="18"/>
+                                  <w:szCs w:val="18"/>
+                                </w:rPr>
+                                <w:t>Automated Test</w:t>
+                              </w:r>
+                            </w:p>
+                          </w:txbxContent>
+                        </wps:txbx>
+                        <wps:bodyPr rtlCol="0" anchor="ctr"/>
+                      </wps:wsp>
+                      <wps:wsp>
+                        <wps:cNvPr id="109" name="Straight Connector 109"/>
+                        <wps:cNvCnPr/>
+                        <wps:spPr>
+                          <a:xfrm>
+                            <a:off x="1063059" y="4325268"/>
+                            <a:ext cx="622465" cy="0"/>
+                          </a:xfrm>
+                          <a:prstGeom prst="line">
+                            <a:avLst/>
+                          </a:prstGeom>
+                          <a:noFill/>
+                          <a:ln w="25400" cap="flat" cmpd="sng" algn="ctr">
+                            <a:solidFill>
+                              <a:srgbClr val="4F81BD"/>
+                            </a:solidFill>
+                            <a:prstDash val="solid"/>
+                          </a:ln>
+                          <a:effectLst>
+                            <a:outerShdw blurRad="40000" dist="20000" dir="5400000" rotWithShape="0">
+                              <a:srgbClr val="000000">
+                                <a:alpha val="38000"/>
+                              </a:srgbClr>
+                            </a:outerShdw>
+                          </a:effectLst>
+                        </wps:spPr>
+                        <wps:bodyPr/>
+                      </wps:wsp>
+                      <wps:wsp>
+                        <wps:cNvPr id="110" name="Rectangle 110"/>
+                        <wps:cNvSpPr/>
+                        <wps:spPr>
+                          <a:xfrm>
+                            <a:off x="1667029" y="4950040"/>
+                            <a:ext cx="1373124" cy="495983"/>
+                          </a:xfrm>
+                          <a:prstGeom prst="rect">
+                            <a:avLst/>
+                          </a:prstGeom>
+                          <a:gradFill rotWithShape="1">
+                            <a:gsLst>
+                              <a:gs pos="0">
+                                <a:srgbClr val="4F81BD">
+                                  <a:tint val="100000"/>
+                                  <a:shade val="100000"/>
+                                  <a:satMod val="130000"/>
+                                </a:srgbClr>
+                              </a:gs>
+                              <a:gs pos="100000">
+                                <a:srgbClr val="4F81BD">
+                                  <a:tint val="50000"/>
+                                  <a:shade val="100000"/>
+                                  <a:satMod val="350000"/>
+                                </a:srgbClr>
+                              </a:gs>
+                            </a:gsLst>
+                            <a:lin ang="16200000" scaled="0"/>
+                          </a:gradFill>
+                          <a:ln w="9525" cap="flat" cmpd="sng" algn="ctr">
+                            <a:solidFill>
+                              <a:srgbClr val="4F81BD">
+                                <a:shade val="95000"/>
+                                <a:satMod val="105000"/>
+                              </a:srgbClr>
+                            </a:solidFill>
+                            <a:prstDash val="solid"/>
+                          </a:ln>
+                          <a:effectLst>
+                            <a:outerShdw blurRad="40000" dist="23000" dir="5400000" rotWithShape="0">
+                              <a:srgbClr val="000000">
+                                <a:alpha val="35000"/>
+                              </a:srgbClr>
+                            </a:outerShdw>
+                          </a:effectLst>
+                        </wps:spPr>
+                        <wps:txbx>
+                          <w:txbxContent>
+                            <w:p>
+                              <w:pPr>
+                                <w:pStyle w:val="NormalWeb"/>
+                                <w:spacing w:before="0" w:beforeAutospacing="0" w:after="0" w:afterAutospacing="0"/>
+                                <w:jc w:val="center"/>
+                              </w:pPr>
+                              <w:r>
+                                <w:rPr>
+                                  <w:rFonts w:asciiTheme="minorHAnsi" w:hAnsi="Calibri" w:cstheme="minorBidi"/>
+                                  <w:color w:val="FFFFFF" w:themeColor="light1"/>
+                                  <w:kern w:val="24"/>
+                                </w:rPr>
+                                <w:t>Staging Server</w:t>
+                              </w:r>
+                            </w:p>
+                          </w:txbxContent>
+                        </wps:txbx>
+                        <wps:bodyPr rtlCol="0" anchor="ctr"/>
+                      </wps:wsp>
+                      <wps:wsp>
+                        <wps:cNvPr id="111" name="Straight Arrow Connector 111"/>
+                        <wps:cNvCnPr/>
+                        <wps:spPr>
+                          <a:xfrm>
+                            <a:off x="2336172" y="3643474"/>
+                            <a:ext cx="1139" cy="304637"/>
+                          </a:xfrm>
+                          <a:prstGeom prst="straightConnector1">
+                            <a:avLst/>
+                          </a:prstGeom>
+                          <a:noFill/>
+                          <a:ln w="19050" cap="flat" cmpd="sng" algn="ctr">
+                            <a:solidFill>
+                              <a:srgbClr val="4F81BD"/>
+                            </a:solidFill>
+                            <a:prstDash val="solid"/>
+                            <a:tailEnd type="arrow"/>
+                          </a:ln>
+                          <a:effectLst>
+                            <a:outerShdw blurRad="40000" dist="20000" dir="5400000" rotWithShape="0">
+                              <a:srgbClr val="000000">
+                                <a:alpha val="38000"/>
+                              </a:srgbClr>
+                            </a:outerShdw>
+                          </a:effectLst>
+                        </wps:spPr>
+                        <wps:bodyPr/>
+                      </wps:wsp>
+                      <wps:wsp>
+                        <wps:cNvPr id="112" name="Straight Arrow Connector 112"/>
+                        <wps:cNvCnPr/>
+                        <wps:spPr>
+                          <a:xfrm>
+                            <a:off x="2335033" y="4648004"/>
+                            <a:ext cx="1139" cy="304637"/>
+                          </a:xfrm>
+                          <a:prstGeom prst="straightConnector1">
+                            <a:avLst/>
+                          </a:prstGeom>
+                          <a:noFill/>
+                          <a:ln w="19050" cap="flat" cmpd="sng" algn="ctr">
+                            <a:solidFill>
+                              <a:srgbClr val="4F81BD"/>
+                            </a:solidFill>
+                            <a:prstDash val="solid"/>
+                            <a:tailEnd type="arrow"/>
+                          </a:ln>
+                          <a:effectLst>
+                            <a:outerShdw blurRad="40000" dist="20000" dir="5400000" rotWithShape="0">
+                              <a:srgbClr val="000000">
+                                <a:alpha val="38000"/>
+                              </a:srgbClr>
+                            </a:outerShdw>
+                          </a:effectLst>
+                        </wps:spPr>
+                        <wps:bodyPr/>
+                      </wps:wsp>
+                      <wps:wsp>
+                        <wps:cNvPr id="113" name="Rectangle 113"/>
+                        <wps:cNvSpPr/>
+                        <wps:spPr>
+                          <a:xfrm>
+                            <a:off x="1667030" y="5723011"/>
+                            <a:ext cx="1723216" cy="550339"/>
+                          </a:xfrm>
+                          <a:prstGeom prst="rect">
+                            <a:avLst/>
+                          </a:prstGeom>
+                          <a:gradFill rotWithShape="1">
+                            <a:gsLst>
+                              <a:gs pos="0">
+                                <a:srgbClr val="9BBB59">
+                                  <a:tint val="100000"/>
+                                  <a:shade val="100000"/>
+                                  <a:satMod val="130000"/>
+                                </a:srgbClr>
+                              </a:gs>
+                              <a:gs pos="100000">
+                                <a:srgbClr val="9BBB59">
+                                  <a:tint val="50000"/>
+                                  <a:shade val="100000"/>
+                                  <a:satMod val="350000"/>
+                                </a:srgbClr>
+                              </a:gs>
+                            </a:gsLst>
+                            <a:lin ang="16200000" scaled="0"/>
+                          </a:gradFill>
+                          <a:ln w="9525" cap="flat" cmpd="sng" algn="ctr">
+                            <a:solidFill>
+                              <a:srgbClr val="9BBB59">
+                                <a:shade val="95000"/>
+                                <a:satMod val="105000"/>
+                              </a:srgbClr>
+                            </a:solidFill>
+                            <a:prstDash val="solid"/>
+                          </a:ln>
+                          <a:effectLst>
+                            <a:outerShdw blurRad="40000" dist="23000" dir="5400000" rotWithShape="0">
+                              <a:srgbClr val="000000">
+                                <a:alpha val="35000"/>
+                              </a:srgbClr>
+                            </a:outerShdw>
+                          </a:effectLst>
+                        </wps:spPr>
+                        <wps:txbx>
+                          <w:txbxContent>
+                            <w:p>
+                              <w:pPr>
+                                <w:pStyle w:val="NormalWeb"/>
+                                <w:spacing w:before="0" w:beforeAutospacing="0" w:after="0" w:afterAutospacing="0"/>
+                                <w:jc w:val="center"/>
+                              </w:pPr>
+                              <w:r>
+                                <w:rPr>
+                                  <w:rFonts w:asciiTheme="minorHAnsi" w:hAnsi="Calibri" w:cstheme="minorBidi"/>
+                                  <w:color w:val="000000" w:themeColor="text1"/>
+                                  <w:kern w:val="24"/>
+                                </w:rPr>
+                                <w:t>Docker</w:t>
+                              </w:r>
+                            </w:p>
+                            <w:p>
+                              <w:pPr>
+                                <w:pStyle w:val="NormalWeb"/>
+                                <w:spacing w:before="0" w:beforeAutospacing="0" w:after="0" w:afterAutospacing="0"/>
+                                <w:jc w:val="center"/>
+                              </w:pPr>
+                              <w:r>
+                                <w:rPr>
+                                  <w:rFonts w:asciiTheme="minorHAnsi" w:hAnsi="Calibri" w:cstheme="minorBidi"/>
+                                  <w:b/>
+                                  <w:bCs/>
+                                  <w:color w:val="000000" w:themeColor="text1"/>
+                                  <w:kern w:val="24"/>
+                                </w:rPr>
+                                <w:t>Build/Deploy</w:t>
+                              </w:r>
+                            </w:p>
+                          </w:txbxContent>
+                        </wps:txbx>
+                        <wps:bodyPr rtlCol="0" anchor="ctr"/>
+                      </wps:wsp>
+                      <wps:wsp>
+                        <wps:cNvPr id="114" name="Straight Arrow Connector 114"/>
+                        <wps:cNvCnPr/>
+                        <wps:spPr>
+                          <a:xfrm>
+                            <a:off x="2333894" y="5426225"/>
+                            <a:ext cx="1139" cy="304637"/>
+                          </a:xfrm>
+                          <a:prstGeom prst="straightConnector1">
+                            <a:avLst/>
+                          </a:prstGeom>
+                          <a:noFill/>
+                          <a:ln w="19050" cap="flat" cmpd="sng" algn="ctr">
+                            <a:solidFill>
+                              <a:srgbClr val="4F81BD"/>
+                            </a:solidFill>
+                            <a:prstDash val="solid"/>
+                            <a:tailEnd type="arrow"/>
+                          </a:ln>
+                          <a:effectLst>
+                            <a:outerShdw blurRad="40000" dist="20000" dir="5400000" rotWithShape="0">
+                              <a:srgbClr val="000000">
+                                <a:alpha val="38000"/>
+                              </a:srgbClr>
+                            </a:outerShdw>
+                          </a:effectLst>
+                        </wps:spPr>
+                        <wps:bodyPr/>
+                      </wps:wsp>
+                      <wps:wsp>
+                        <wps:cNvPr id="115" name="Straight Connector 115"/>
+                        <wps:cNvCnPr/>
+                        <wps:spPr>
+                          <a:xfrm>
+                            <a:off x="1057360" y="5204519"/>
+                            <a:ext cx="622465" cy="0"/>
+                          </a:xfrm>
+                          <a:prstGeom prst="line">
+                            <a:avLst/>
+                          </a:prstGeom>
+                          <a:noFill/>
+                          <a:ln w="25400" cap="flat" cmpd="sng" algn="ctr">
+                            <a:solidFill>
+                              <a:srgbClr val="4F81BD"/>
+                            </a:solidFill>
+                            <a:prstDash val="solid"/>
+                          </a:ln>
+                          <a:effectLst>
+                            <a:outerShdw blurRad="40000" dist="20000" dir="5400000" rotWithShape="0">
+                              <a:srgbClr val="000000">
+                                <a:alpha val="38000"/>
+                              </a:srgbClr>
+                            </a:outerShdw>
+                          </a:effectLst>
+                        </wps:spPr>
+                        <wps:bodyPr/>
+                      </wps:wsp>
+                      <wps:wsp>
+                        <wps:cNvPr id="116" name="Straight Connector 116"/>
+                        <wps:cNvCnPr/>
+                        <wps:spPr>
+                          <a:xfrm>
+                            <a:off x="1076896" y="6011409"/>
+                            <a:ext cx="595763" cy="0"/>
+                          </a:xfrm>
+                          <a:prstGeom prst="line">
+                            <a:avLst/>
+                          </a:prstGeom>
+                          <a:noFill/>
+                          <a:ln w="25400" cap="flat" cmpd="sng" algn="ctr">
+                            <a:solidFill>
+                              <a:srgbClr val="4F81BD"/>
+                            </a:solidFill>
+                            <a:prstDash val="solid"/>
+                          </a:ln>
+                          <a:effectLst>
+                            <a:outerShdw blurRad="40000" dist="20000" dir="5400000" rotWithShape="0">
+                              <a:srgbClr val="000000">
+                                <a:alpha val="38000"/>
+                              </a:srgbClr>
+                            </a:outerShdw>
+                          </a:effectLst>
+                        </wps:spPr>
+                        <wps:bodyPr/>
+                      </wps:wsp>
+                      <wps:wsp>
+                        <wps:cNvPr id="117" name="Rectangle 117"/>
+                        <wps:cNvSpPr/>
+                        <wps:spPr>
+                          <a:xfrm>
+                            <a:off x="1710845" y="6571905"/>
+                            <a:ext cx="1329309" cy="495983"/>
+                          </a:xfrm>
+                          <a:prstGeom prst="rect">
+                            <a:avLst/>
+                          </a:prstGeom>
+                          <a:gradFill rotWithShape="1">
+                            <a:gsLst>
+                              <a:gs pos="0">
+                                <a:srgbClr val="4F81BD">
+                                  <a:tint val="100000"/>
+                                  <a:shade val="100000"/>
+                                  <a:satMod val="130000"/>
+                                </a:srgbClr>
+                              </a:gs>
+                              <a:gs pos="100000">
+                                <a:srgbClr val="4F81BD">
+                                  <a:tint val="50000"/>
+                                  <a:shade val="100000"/>
+                                  <a:satMod val="350000"/>
+                                </a:srgbClr>
+                              </a:gs>
+                            </a:gsLst>
+                            <a:lin ang="16200000" scaled="0"/>
+                          </a:gradFill>
+                          <a:ln w="9525" cap="flat" cmpd="sng" algn="ctr">
+                            <a:solidFill>
+                              <a:srgbClr val="4F81BD">
+                                <a:shade val="95000"/>
+                                <a:satMod val="105000"/>
+                              </a:srgbClr>
+                            </a:solidFill>
+                            <a:prstDash val="solid"/>
+                          </a:ln>
+                          <a:effectLst>
+                            <a:outerShdw blurRad="40000" dist="23000" dir="5400000" rotWithShape="0">
+                              <a:srgbClr val="000000">
+                                <a:alpha val="35000"/>
+                              </a:srgbClr>
+                            </a:outerShdw>
+                          </a:effectLst>
+                        </wps:spPr>
+                        <wps:txbx>
+                          <w:txbxContent>
+                            <w:p>
+                              <w:pPr>
+                                <w:pStyle w:val="NormalWeb"/>
+                                <w:spacing w:before="0" w:beforeAutospacing="0" w:after="0" w:afterAutospacing="0"/>
+                                <w:jc w:val="center"/>
+                              </w:pPr>
+                              <w:r>
+                                <w:rPr>
+                                  <w:rFonts w:asciiTheme="minorHAnsi" w:hAnsi="Calibri" w:cstheme="minorBidi"/>
+                                  <w:color w:val="FFFFFF" w:themeColor="light1"/>
+                                  <w:kern w:val="24"/>
+                                </w:rPr>
+                                <w:t>Production Server</w:t>
+                              </w:r>
+                            </w:p>
+                          </w:txbxContent>
+                        </wps:txbx>
+                        <wps:bodyPr rtlCol="0" anchor="ctr"/>
+                      </wps:wsp>
+                      <wps:wsp>
+                        <wps:cNvPr id="118" name="Straight Arrow Connector 118"/>
+                        <wps:cNvCnPr/>
+                        <wps:spPr>
+                          <a:xfrm>
+                            <a:off x="2353592" y="6277188"/>
+                            <a:ext cx="1139" cy="304637"/>
+                          </a:xfrm>
+                          <a:prstGeom prst="straightConnector1">
+                            <a:avLst/>
+                          </a:prstGeom>
+                          <a:noFill/>
+                          <a:ln w="19050" cap="flat" cmpd="sng" algn="ctr">
+                            <a:solidFill>
+                              <a:srgbClr val="4F81BD"/>
+                            </a:solidFill>
+                            <a:prstDash val="solid"/>
+                            <a:tailEnd type="arrow"/>
+                          </a:ln>
+                          <a:effectLst>
+                            <a:outerShdw blurRad="40000" dist="20000" dir="5400000" rotWithShape="0">
+                              <a:srgbClr val="000000">
+                                <a:alpha val="38000"/>
+                              </a:srgbClr>
+                            </a:outerShdw>
+                          </a:effectLst>
+                        </wps:spPr>
+                        <wps:bodyPr/>
+                      </wps:wsp>
+                      <wps:wsp>
+                        <wps:cNvPr id="119" name="Text Box 119"/>
+                        <wps:cNvSpPr txBox="1"/>
+                        <wps:spPr>
+                          <a:xfrm>
+                            <a:off x="1151509" y="3086953"/>
+                            <a:ext cx="599240" cy="424421"/>
+                          </a:xfrm>
+                          <a:prstGeom prst="rect">
+                            <a:avLst/>
+                          </a:prstGeom>
+                          <a:noFill/>
+                        </wps:spPr>
+                        <wps:txbx>
+                          <w:txbxContent>
+                            <w:p>
+                              <w:pPr>
+                                <w:pStyle w:val="NormalWeb"/>
+                                <w:spacing w:before="0" w:beforeAutospacing="0" w:after="0" w:afterAutospacing="0"/>
+                              </w:pPr>
+                              <w:r>
+                                <w:rPr>
+                                  <w:rFonts w:asciiTheme="minorHAnsi" w:hAnsi="Calibri" w:cstheme="minorBidi"/>
+                                  <w:color w:val="000000" w:themeColor="text1"/>
+                                  <w:kern w:val="24"/>
+                                </w:rPr>
+                                <w:t>Fail</w:t>
+                              </w:r>
+                            </w:p>
+                          </w:txbxContent>
+                        </wps:txbx>
+                        <wps:bodyPr wrap="square" rtlCol="0">
+                          <a:noAutofit/>
+                        </wps:bodyPr>
+                      </wps:wsp>
+                      <wps:wsp>
+                        <wps:cNvPr id="120" name="Text Box 120"/>
+                        <wps:cNvSpPr txBox="1"/>
+                        <wps:spPr>
+                          <a:xfrm>
+                            <a:off x="1160149" y="2159201"/>
+                            <a:ext cx="599240" cy="424421"/>
+                          </a:xfrm>
+                          <a:prstGeom prst="rect">
+                            <a:avLst/>
+                          </a:prstGeom>
+                          <a:noFill/>
+                        </wps:spPr>
+                        <wps:txbx>
+                          <w:txbxContent>
+                            <w:p>
+                              <w:pPr>
+                                <w:pStyle w:val="NormalWeb"/>
+                                <w:spacing w:before="0" w:beforeAutospacing="0" w:after="0" w:afterAutospacing="0"/>
+                              </w:pPr>
+                              <w:r>
+                                <w:rPr>
+                                  <w:rFonts w:asciiTheme="minorHAnsi" w:hAnsi="Calibri" w:cstheme="minorBidi"/>
+                                  <w:color w:val="000000" w:themeColor="text1"/>
+                                  <w:kern w:val="24"/>
+                                </w:rPr>
+                                <w:t>Fail</w:t>
+                              </w:r>
+                            </w:p>
+                          </w:txbxContent>
+                        </wps:txbx>
+                        <wps:bodyPr wrap="square" rtlCol="0">
+                          <a:noAutofit/>
+                        </wps:bodyPr>
+                      </wps:wsp>
+                      <wps:wsp>
+                        <wps:cNvPr id="121" name="Text Box 121"/>
+                        <wps:cNvSpPr txBox="1"/>
+                        <wps:spPr>
+                          <a:xfrm>
+                            <a:off x="1158989" y="3971649"/>
+                            <a:ext cx="599240" cy="424421"/>
+                          </a:xfrm>
+                          <a:prstGeom prst="rect">
+                            <a:avLst/>
+                          </a:prstGeom>
+                          <a:noFill/>
+                        </wps:spPr>
+                        <wps:txbx>
+                          <w:txbxContent>
+                            <w:p>
+                              <w:pPr>
+                                <w:pStyle w:val="NormalWeb"/>
+                                <w:spacing w:before="0" w:beforeAutospacing="0" w:after="0" w:afterAutospacing="0"/>
+                              </w:pPr>
+                              <w:r>
+                                <w:rPr>
+                                  <w:rFonts w:asciiTheme="minorHAnsi" w:hAnsi="Calibri" w:cstheme="minorBidi"/>
+                                  <w:color w:val="000000" w:themeColor="text1"/>
+                                  <w:kern w:val="24"/>
+                                </w:rPr>
+                                <w:t>Fail</w:t>
+                              </w:r>
+                            </w:p>
+                          </w:txbxContent>
+                        </wps:txbx>
+                        <wps:bodyPr wrap="square" rtlCol="0">
+                          <a:noAutofit/>
+                        </wps:bodyPr>
+                      </wps:wsp>
+                      <wps:wsp>
+                        <wps:cNvPr id="122" name="Text Box 122"/>
+                        <wps:cNvSpPr txBox="1"/>
+                        <wps:spPr>
+                          <a:xfrm>
+                            <a:off x="1139661" y="5684090"/>
+                            <a:ext cx="599240" cy="424421"/>
+                          </a:xfrm>
+                          <a:prstGeom prst="rect">
+                            <a:avLst/>
+                          </a:prstGeom>
+                          <a:noFill/>
+                        </wps:spPr>
+                        <wps:txbx>
+                          <w:txbxContent>
+                            <w:p>
+                              <w:pPr>
+                                <w:pStyle w:val="NormalWeb"/>
+                                <w:spacing w:before="0" w:beforeAutospacing="0" w:after="0" w:afterAutospacing="0"/>
+                              </w:pPr>
+                              <w:r>
+                                <w:rPr>
+                                  <w:rFonts w:asciiTheme="minorHAnsi" w:hAnsi="Calibri" w:cstheme="minorBidi"/>
+                                  <w:color w:val="000000" w:themeColor="text1"/>
+                                  <w:kern w:val="24"/>
+                                </w:rPr>
+                                <w:t>Fail</w:t>
+                              </w:r>
+                            </w:p>
+                          </w:txbxContent>
+                        </wps:txbx>
+                        <wps:bodyPr wrap="square" rtlCol="0">
+                          <a:noAutofit/>
+                        </wps:bodyPr>
+                      </wps:wsp>
+                      <wps:wsp>
+                        <wps:cNvPr id="123" name="Text Box 123"/>
+                        <wps:cNvSpPr txBox="1"/>
+                        <wps:spPr>
+                          <a:xfrm>
+                            <a:off x="1151509" y="4888524"/>
+                            <a:ext cx="599240" cy="424421"/>
+                          </a:xfrm>
+                          <a:prstGeom prst="rect">
+                            <a:avLst/>
+                          </a:prstGeom>
+                          <a:noFill/>
+                        </wps:spPr>
+                        <wps:txbx>
+                          <w:txbxContent>
+                            <w:p>
+                              <w:pPr>
+                                <w:pStyle w:val="NormalWeb"/>
+                                <w:spacing w:before="0" w:beforeAutospacing="0" w:after="0" w:afterAutospacing="0"/>
+                              </w:pPr>
+                              <w:r>
+                                <w:rPr>
+                                  <w:rFonts w:asciiTheme="minorHAnsi" w:hAnsi="Calibri" w:cstheme="minorBidi"/>
+                                  <w:color w:val="000000" w:themeColor="text1"/>
+                                  <w:kern w:val="24"/>
+                                </w:rPr>
+                                <w:t>Fail</w:t>
+                              </w:r>
+                            </w:p>
+                          </w:txbxContent>
+                        </wps:txbx>
+                        <wps:bodyPr wrap="square" rtlCol="0">
+                          <a:noAutofit/>
+                        </wps:bodyPr>
+                      </wps:wsp>
+                      <wps:wsp>
+                        <wps:cNvPr id="124" name="Text Box 124"/>
+                        <wps:cNvSpPr txBox="1"/>
+                        <wps:spPr>
+                          <a:xfrm>
+                            <a:off x="2984942" y="5050380"/>
+                            <a:ext cx="1126610" cy="424421"/>
+                          </a:xfrm>
+                          <a:prstGeom prst="rect">
+                            <a:avLst/>
+                          </a:prstGeom>
+                          <a:noFill/>
+                        </wps:spPr>
+                        <wps:txbx>
+                          <w:txbxContent>
+                            <w:p>
+                              <w:pPr>
+                                <w:pStyle w:val="NormalWeb"/>
+                                <w:spacing w:before="0" w:beforeAutospacing="0" w:after="0" w:afterAutospacing="0"/>
+                              </w:pPr>
+                              <w:r>
+                                <w:rPr>
+                                  <w:rFonts w:asciiTheme="minorHAnsi" w:hAnsi="Calibri" w:cstheme="minorBidi"/>
+                                  <w:b/>
+                                  <w:bCs/>
+                                  <w:color w:val="000000" w:themeColor="text1"/>
+                                  <w:kern w:val="24"/>
+                                </w:rPr>
+                                <w:t>FQT/UAT</w:t>
+                              </w:r>
+                            </w:p>
+                          </w:txbxContent>
+                        </wps:txbx>
+                        <wps:bodyPr wrap="square" rtlCol="0">
+                          <a:noAutofit/>
+                        </wps:bodyPr>
+                      </wps:wsp>
+                    </wpg:wgp>
+                  </a:graphicData>
+                </a:graphic>
+              </wp:inline>
+            </w:drawing>
+          </mc:Choice>
+          <mc:Fallback>
+            <w:pict>
+              <v:group id="Group 64" o:spid="_x0000_s1026" style="width:425pt;height:478pt;mso-position-horizontal-relative:char;mso-position-vertical-relative:line" coordorigin=",1" coordsize="5451434,7067887" o:gfxdata="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">
+                <v:group id="Group 96" o:spid="_x0000_s1027" style="position:absolute;top:1;width:5451434;height:1298612" coordsize="5451434,1596093" o:gfxdata="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">
+                  <v:shapetype id="_x0000_t32" coordsize="21600,21600" o:spt="32" o:oned="t" path="m0,0l21600,21600e" filled="f">
+                    <v:path arrowok="t" fillok="f" o:connecttype="none"/>
+                    <o:lock v:ext="edit" shapetype="t"/>
+                  </v:shapetype>
+                  <v:shape id="Straight Arrow Connector 97" o:spid="_x0000_s1028" type="#_x0000_t32" style="position:absolute;left:2351966;top:1197934;width:0;height:398159;visibility:visible;mso-wrap-style:square" o:connectortype="straight" o:gfxdata="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" strokecolor="#4f81bd" strokeweight="1.5pt">
+                    <v:stroke endarrow="open"/>
+                    <v:shadow on="t" opacity="24903f" mv:blur="40000f" origin=",.5" offset="0,20000emu"/>
+                  </v:shape>
+                  <v:roundrect id="Rounded Rectangle 98" o:spid="_x0000_s1029" style="position:absolute;left:1667029;top:645398;width:1614206;height:552537;visibility:visible;mso-wrap-style:square;v-text-anchor:middle" arcsize="10923f" o:gfxdata="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" fillcolor="#f2dcdb" strokecolor="#4a7ebb">
+                    <v:shadow on="t" opacity="22937f" mv:blur="40000f" origin=",.5" offset="0,23000emu"/>
+                    <v:textbox>
+                      <w:txbxContent>
+                        <w:p>
+                          <w:pPr>
+                            <w:pStyle w:val="NormalWeb"/>
+                            <w:spacing w:before="0" w:beforeAutospacing="0" w:after="0" w:afterAutospacing="0"/>
+                            <w:jc w:val="center"/>
+                          </w:pPr>
+                          <w:r>
+                            <w:rPr>
+                              <w:rFonts w:asciiTheme="minorHAnsi" w:hAnsi="Calibri" w:cstheme="minorBidi"/>
+                              <w:color w:val="000000" w:themeColor="text1"/>
+                              <w:kern w:val="24"/>
+                            </w:rPr>
+                            <w:t>Development</w:t>
+                          </w:r>
+                        </w:p>
+                      </w:txbxContent>
+                    </v:textbox>
+                  </v:roundrect>
+                  <v:shapetype id="_x0000_t202" coordsize="21600,21600" o:spt="202" path="m0,0l0,21600,21600,21600,21600,0xe">
+                    <v:stroke joinstyle="miter"/>
+                    <v:path gradientshapeok="t" o:connecttype="rect"/>
+                  </v:shapetype>
+                  <v:shape id="Text Box 99" o:spid="_x0000_s1030" type="#_x0000_t202" style="position:absolute;width:5451434;height:521646;visibility:visible;mso-wrap-style:square;v-text-anchor:top" o:gfxdata="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" filled="f" stroked="f">
+                    <v:textbox>
+                      <w:txbxContent>
+                        <w:p>
+                          <w:pPr>
+                            <w:pStyle w:val="NormalWeb"/>
+                            <w:spacing w:before="0" w:beforeAutospacing="0" w:after="0" w:afterAutospacing="0"/>
+                            <w:jc w:val="center"/>
+                          </w:pPr>
+                          <w:r>
+                            <w:rPr>
+                              <w:rFonts w:asciiTheme="minorHAnsi" w:hAnsi="Calibri" w:cstheme="minorBidi"/>
+                              <w:color w:val="000000" w:themeColor="text1"/>
+                              <w:kern w:val="24"/>
+                            </w:rPr>
+                            <w:t>Food Safety Alert CI Pipeline</w:t>
+                          </w:r>
+                        </w:p>
+                      </w:txbxContent>
+                    </v:textbox>
+                  </v:shape>
+                </v:group>
+                <v:rect id="Rectangle 100" o:spid="_x0000_s1031" style="position:absolute;left:1667029;top:2119963;width:2136406;height:706305;visibility:visible;mso-wrap-style:square;v-text-anchor:middle" o:gfxdata="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" fillcolor="#a0ca4a" strokecolor="#98b954">
+                  <v:fill color2="#dcffa0" rotate="t" type="gradient">
+                    <o:fill v:ext="view" type="gradientUnscaled"/>
+                  </v:fill>
+                  <v:shadow on="t" opacity="22937f" mv:blur="40000f" origin=",.5" offset="0,23000emu"/>
+                  <v:textbox>
+                    <w:txbxContent>
+                      <w:p>
+                        <w:pPr>
+                          <w:pStyle w:val="NormalWeb"/>
+                          <w:spacing w:before="0" w:beforeAutospacing="0" w:after="0" w:afterAutospacing="0"/>
+                          <w:jc w:val="center"/>
+                        </w:pPr>
+                        <w:r>
+                          <w:rPr>
+                            <w:rFonts w:asciiTheme="minorHAnsi" w:hAnsi="Calibri" w:cstheme="minorBidi"/>
+                            <w:color w:val="000000" w:themeColor="text1"/>
+                            <w:kern w:val="24"/>
+                            <w:sz w:val="18"/>
+                            <w:szCs w:val="18"/>
+                          </w:rPr>
+                          <w:t>Jenkins/CodeDeploy</w:t>
+                        </w:r>
+                      </w:p>
+                      <w:p>
+                        <w:pPr>
+                          <w:pStyle w:val="NormalWeb"/>
+                          <w:spacing w:before="0" w:beforeAutospacing="0" w:after="0" w:afterAutospacing="0"/>
+                          <w:jc w:val="center"/>
+                        </w:pPr>
+                        <w:r>
+                          <w:rPr>
+                            <w:rFonts w:asciiTheme="minorHAnsi" w:hAnsi="Calibri" w:cstheme="minorBidi"/>
+                            <w:b/>
+                            <w:bCs/>
+                            <w:color w:val="000000" w:themeColor="text1"/>
+                            <w:kern w:val="24"/>
+                            <w:sz w:val="18"/>
+                            <w:szCs w:val="18"/>
+                          </w:rPr>
+                          <w:t>Build/Deploy</w:t>
+                        </w:r>
+                      </w:p>
+                      <w:p>
+                        <w:pPr>
+                          <w:pStyle w:val="NormalWeb"/>
+                          <w:spacing w:before="0" w:beforeAutospacing="0" w:after="0" w:afterAutospacing="0"/>
+                          <w:jc w:val="center"/>
+                        </w:pPr>
+                        <w:r>
+                          <w:rPr>
+                            <w:rFonts w:asciiTheme="minorHAnsi" w:hAnsi="Calibri" w:cstheme="minorBidi"/>
+                            <w:b/>
+                            <w:bCs/>
+                            <w:color w:val="000000" w:themeColor="text1"/>
+                            <w:kern w:val="24"/>
+                            <w:sz w:val="18"/>
+                            <w:szCs w:val="18"/>
+                          </w:rPr>
+                          <w:t>Automated Test</w:t>
+                        </w:r>
+                      </w:p>
+                    </w:txbxContent>
+                  </v:textbox>
+                </v:rect>
+                <v:rect id="Rectangle 101" o:spid="_x0000_s1032" style="position:absolute;left:1667029;top:1298613;width:1373124;height:494720;visibility:visible;mso-wrap-style:square;v-text-anchor:middle" o:gfxdata="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" fillcolor="#3f80cd" strokecolor="#4a7ebb">
+                  <v:fill color2="#9bc1ff" rotate="t" type="gradient">
+                    <o:fill v:ext="view" type="gradientUnscaled"/>
+                  </v:fill>
+                  <v:shadow on="t" opacity="22937f" mv:blur="40000f" origin=",.5" offset="0,23000emu"/>
+                  <v:textbox>
+                    <w:txbxContent>
+                      <w:p>
+                        <w:pPr>
+                          <w:pStyle w:val="NormalWeb"/>
+                          <w:spacing w:before="0" w:beforeAutospacing="0" w:after="0" w:afterAutospacing="0"/>
+                          <w:jc w:val="center"/>
+                        </w:pPr>
+                        <w:r>
+                          <w:rPr>
+                            <w:rFonts w:asciiTheme="minorHAnsi" w:hAnsi="Calibri" w:cstheme="minorBidi"/>
+                            <w:color w:val="FFFFFF" w:themeColor="light1"/>
+                            <w:kern w:val="24"/>
+                            <w:sz w:val="18"/>
+                            <w:szCs w:val="18"/>
+                          </w:rPr>
+                          <w:t>GitHub</w:t>
+                        </w:r>
+                      </w:p>
+                      <w:p>
+                        <w:pPr>
+                          <w:pStyle w:val="NormalWeb"/>
+                          <w:spacing w:before="0" w:beforeAutospacing="0" w:after="0" w:afterAutospacing="0"/>
+                          <w:jc w:val="center"/>
+                        </w:pPr>
+                        <w:r>
+                          <w:rPr>
+                            <w:rFonts w:asciiTheme="minorHAnsi" w:hAnsi="Calibri" w:cstheme="minorBidi"/>
+                            <w:color w:val="FFFFFF" w:themeColor="light1"/>
+                            <w:kern w:val="24"/>
+                            <w:sz w:val="18"/>
+                            <w:szCs w:val="18"/>
+                          </w:rPr>
+                          <w:t>Repository</w:t>
+                        </w:r>
+                      </w:p>
+                    </w:txbxContent>
+                  </v:textbox>
+                </v:rect>
+                <v:rect id="Rectangle 102" o:spid="_x0000_s1033" style="position:absolute;left:1667029;top:3146893;width:1373124;height:495983;visibility:visible;mso-wrap-style:square;v-text-anchor:middle" o:gfxdata="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" fillcolor="#3f80cd" strokecolor="#4a7ebb">
+                  <v:fill color2="#9bc1ff" rotate="t" type="gradient">
+                    <o:fill v:ext="view" type="gradientUnscaled"/>
+                  </v:fill>
+                  <v:shadow on="t" opacity="22937f" mv:blur="40000f" origin=",.5" offset="0,23000emu"/>
+                  <v:textbox>
+                    <w:txbxContent>
+                      <w:p>
+                        <w:pPr>
+                          <w:pStyle w:val="NormalWeb"/>
+                          <w:spacing w:before="0" w:beforeAutospacing="0" w:after="0" w:afterAutospacing="0"/>
+                          <w:jc w:val="center"/>
+                        </w:pPr>
+                        <w:r>
+                          <w:rPr>
+                            <w:rFonts w:asciiTheme="minorHAnsi" w:hAnsi="Calibri" w:cstheme="minorBidi"/>
+                            <w:color w:val="FFFFFF" w:themeColor="light1"/>
+                            <w:kern w:val="24"/>
+                          </w:rPr>
+                          <w:t>Test Server</w:t>
+                        </w:r>
+                      </w:p>
+                    </w:txbxContent>
+                  </v:textbox>
+                </v:rect>
+                <v:shapetype id="_x0000_t33" coordsize="21600,21600" o:spt="33" o:oned="t" path="m0,0l21600,,21600,21600e" filled="f">
+                  <v:stroke joinstyle="miter"/>
+                  <v:path arrowok="t" fillok="f" o:connecttype="none"/>
+                  <o:lock v:ext="edit" shapetype="t"/>
+                </v:shapetype>
+                <v:shape id="Elbow Connector 103" o:spid="_x0000_s1034" type="#_x0000_t33" style="position:absolute;left:-1258799;top:3085582;width:5261523;height:590133;rotation:90;flip:x y;visibility:visible;mso-wrap-style:square" o:connectortype="elbow" o:gfxdata="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" strokecolor="#4f81bd" strokeweight="2pt">
+                  <v:stroke endarrow="open"/>
+                  <v:shadow on="t" opacity="24903f" mv:blur="40000f" origin=",.5" offset="0,20000emu"/>
+                </v:shape>
+                <v:shape id="Straight Arrow Connector 104" o:spid="_x0000_s1035" type="#_x0000_t32" style="position:absolute;left:2354731;top:1793333;width:0;height:323952;visibility:visible;mso-wrap-style:square" o:connectortype="straight" o:gfxdata="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" strokecolor="#4f81bd" strokeweight="1.5pt">
+                  <v:stroke endarrow="open"/>
+                  <v:shadow on="t" opacity="24903f" mv:blur="40000f" origin=",.5" offset="0,20000emu"/>
+                </v:shape>
+                <v:shape id="Straight Arrow Connector 105" o:spid="_x0000_s1036" type="#_x0000_t32" style="position:absolute;left:2337311;top:2836188;width:1139;height:304637;visibility:visible;mso-wrap-style:square" o:connectortype="straight" o:gfxdata="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" strokecolor="#4f81bd" strokeweight="1.5pt">
+                  <v:stroke endarrow="open"/>
+                  <v:shadow on="t" opacity="24903f" mv:blur="40000f" origin=",.5" offset="0,20000emu"/>
+                </v:shape>
+                <v:line id="Straight Connector 106" o:spid="_x0000_s1037" style="position:absolute;visibility:visible;mso-wrap-style:square" from="1064704,2463196" to="1687169,2463196" o:connectortype="straight" o:gfxdata="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" strokecolor="#4f81bd" strokeweight="2pt">
+                  <v:shadow on="t" opacity="24903f" mv:blur="40000f" origin=",.5" offset="0,20000emu"/>
+                </v:line>
+                <v:line id="Straight Connector 107" o:spid="_x0000_s1038" style="position:absolute;visibility:visible;mso-wrap-style:square" from="1063059,3405109" to="1685524,3405109" o:connectortype="straight" o:gfxdata="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" strokecolor="#4f81bd" strokeweight="2pt">
+                  <v:shadow on="t" opacity="24903f" mv:blur="40000f" origin=",.5" offset="0,20000emu"/>
+                </v:line>
+                <v:rect id="Rectangle 108" o:spid="_x0000_s1039" style="position:absolute;left:1667029;top:3948111;width:2136406;height:706305;visibility:visible;mso-wrap-style:square;v-text-anchor:middle" o:gfxdata="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" fillcolor="#a0ca4a" strokecolor="#98b954">
+                  <v:fill color2="#dcffa0" rotate="t" type="gradient">
+                    <o:fill v:ext="view" type="gradientUnscaled"/>
+                  </v:fill>
+                  <v:shadow on="t" opacity="22937f" mv:blur="40000f" origin=",.5" offset="0,23000emu"/>
+                  <v:textbox>
+                    <w:txbxContent>
+                      <w:p>
+                        <w:pPr>
+                          <w:pStyle w:val="NormalWeb"/>
+                          <w:spacing w:before="0" w:beforeAutospacing="0" w:after="0" w:afterAutospacing="0"/>
+                          <w:jc w:val="center"/>
+                        </w:pPr>
+                        <w:r>
+                          <w:rPr>
+                            <w:rFonts w:asciiTheme="minorHAnsi" w:hAnsi="Calibri" w:cstheme="minorBidi"/>
+                            <w:color w:val="000000" w:themeColor="text1"/>
+                            <w:kern w:val="24"/>
+                            <w:sz w:val="18"/>
+                            <w:szCs w:val="18"/>
+                          </w:rPr>
+                          <w:t>Jenkins/CodeDeploy</w:t>
+                        </w:r>
+                      </w:p>
+                      <w:p>
+                        <w:pPr>
+                          <w:pStyle w:val="NormalWeb"/>
+                          <w:spacing w:before="0" w:beforeAutospacing="0" w:after="0" w:afterAutospacing="0"/>
+                          <w:jc w:val="center"/>
+                        </w:pPr>
+                        <w:r>
+                          <w:rPr>
+                            <w:rFonts w:asciiTheme="minorHAnsi" w:hAnsi="Calibri" w:cstheme="minorBidi"/>
+                            <w:b/>
+                            <w:bCs/>
+                            <w:color w:val="000000" w:themeColor="text1"/>
+                            <w:kern w:val="24"/>
+                            <w:sz w:val="18"/>
+                            <w:szCs w:val="18"/>
+                          </w:rPr>
+                          <w:t>Build/Deploy</w:t>
+                        </w:r>
+                      </w:p>
+                      <w:p>
+                        <w:pPr>
+                          <w:pStyle w:val="NormalWeb"/>
+                          <w:spacing w:before="0" w:beforeAutospacing="0" w:after="0" w:afterAutospacing="0"/>
+                          <w:jc w:val="center"/>
+                        </w:pPr>
+                        <w:r>
+                          <w:rPr>
+                            <w:rFonts w:asciiTheme="minorHAnsi" w:hAnsi="Calibri" w:cstheme="minorBidi"/>
+                            <w:b/>
+                            <w:bCs/>
+                            <w:color w:val="000000" w:themeColor="text1"/>
+                            <w:kern w:val="24"/>
+                            <w:sz w:val="18"/>
+                            <w:szCs w:val="18"/>
+                          </w:rPr>
+                          <w:t>Automated Test</w:t>
+                        </w:r>
+                      </w:p>
+                    </w:txbxContent>
+                  </v:textbox>
+                </v:rect>
+                <v:line id="Straight Connector 109" o:spid="_x0000_s1040" style="position:absolute;visibility:visible;mso-wrap-style:square" from="1063059,4325268" to="1685524,4325268" o:connectortype="straight" o:gfxdata="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" strokecolor="#4f81bd" strokeweight="2pt">
+                  <v:shadow on="t" opacity="24903f" mv:blur="40000f" origin=",.5" offset="0,20000emu"/>
+                </v:line>
+                <v:rect id="Rectangle 110" o:spid="_x0000_s1041" style="position:absolute;left:1667029;top:4950040;width:1373124;height:495983;visibility:visible;mso-wrap-style:square;v-text-anchor:middle" o:gfxdata="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" fillcolor="#3f80cd" strokecolor="#4a7ebb">
+                  <v:fill color2="#9bc1ff" rotate="t" type="gradient">
+                    <o:fill v:ext="view" type="gradientUnscaled"/>
+                  </v:fill>
+                  <v:shadow on="t" opacity="22937f" mv:blur="40000f" origin=",.5" offset="0,23000emu"/>
+                  <v:textbox>
+                    <w:txbxContent>
+                      <w:p>
+                        <w:pPr>
+                          <w:pStyle w:val="NormalWeb"/>
+                          <w:spacing w:before="0" w:beforeAutospacing="0" w:after="0" w:afterAutospacing="0"/>
+                          <w:jc w:val="center"/>
+                        </w:pPr>
+                        <w:r>
+                          <w:rPr>
+                            <w:rFonts w:asciiTheme="minorHAnsi" w:hAnsi="Calibri" w:cstheme="minorBidi"/>
+                            <w:color w:val="FFFFFF" w:themeColor="light1"/>
+                            <w:kern w:val="24"/>
+                          </w:rPr>
+                          <w:t>Staging Server</w:t>
+                        </w:r>
+                      </w:p>
+                    </w:txbxContent>
+                  </v:textbox>
+                </v:rect>
+                <v:shape id="Straight Arrow Connector 111" o:spid="_x0000_s1042" type="#_x0000_t32" style="position:absolute;left:2336172;top:3643474;width:1139;height:304637;visibility:visible;mso-wrap-style:square" o:connectortype="straight" o:gfxdata="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" strokecolor="#4f81bd" strokeweight="1.5pt">
+                  <v:stroke endarrow="open"/>
+                  <v:shadow on="t" opacity="24903f" mv:blur="40000f" origin=",.5" offset="0,20000emu"/>
+                </v:shape>
+                <v:shape id="Straight Arrow Connector 112" o:spid="_x0000_s1043" type="#_x0000_t32" style="position:absolute;left:2335033;top:4648004;width:1139;height:304637;visibility:visible;mso-wrap-style:square" o:connectortype="straight" o:gfxdata="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" strokecolor="#4f81bd" strokeweight="1.5pt">
+                  <v:stroke endarrow="open"/>
+                  <v:shadow on="t" opacity="24903f" mv:blur="40000f" origin=",.5" offset="0,20000emu"/>
+                </v:shape>
+                <v:rect id="Rectangle 113" o:spid="_x0000_s1044" style="position:absolute;left:1667030;top:5723011;width:1723216;height:550339;visibility:visible;mso-wrap-style:square;v-text-anchor:middle" o:gfxdata="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" fillcolor="#a0ca4a" strokecolor="#98b954">
+                  <v:fill color2="#dcffa0" rotate="t" type="gradient">
+                    <o:fill v:ext="view" type="gradientUnscaled"/>
+                  </v:fill>
+                  <v:shadow on="t" opacity="22937f" mv:blur="40000f" origin=",.5" offset="0,23000emu"/>
+                  <v:textbox>
+                    <w:txbxContent>
+                      <w:p>
+                        <w:pPr>
+                          <w:pStyle w:val="NormalWeb"/>
+                          <w:spacing w:before="0" w:beforeAutospacing="0" w:after="0" w:afterAutospacing="0"/>
+                          <w:jc w:val="center"/>
+                        </w:pPr>
+                        <w:r>
+                          <w:rPr>
+                            <w:rFonts w:asciiTheme="minorHAnsi" w:hAnsi="Calibri" w:cstheme="minorBidi"/>
+                            <w:color w:val="000000" w:themeColor="text1"/>
+                            <w:kern w:val="24"/>
+                          </w:rPr>
+                          <w:t>Docker</w:t>
+                        </w:r>
+                      </w:p>
+                      <w:p>
+                        <w:pPr>
+                          <w:pStyle w:val="NormalWeb"/>
+                          <w:spacing w:before="0" w:beforeAutospacing="0" w:after="0" w:afterAutospacing="0"/>
+                          <w:jc w:val="center"/>
+                        </w:pPr>
+                        <w:r>
+                          <w:rPr>
+                            <w:rFonts w:asciiTheme="minorHAnsi" w:hAnsi="Calibri" w:cstheme="minorBidi"/>
+                            <w:b/>
+                            <w:bCs/>
+                            <w:color w:val="000000" w:themeColor="text1"/>
+                            <w:kern w:val="24"/>
+                          </w:rPr>
+                          <w:t>Build/Deploy</w:t>
+                        </w:r>
+                      </w:p>
+                    </w:txbxContent>
+                  </v:textbox>
+                </v:rect>
+                <v:shape id="Straight Arrow Connector 114" o:spid="_x0000_s1045" type="#_x0000_t32" style="position:absolute;left:2333894;top:5426225;width:1139;height:304637;visibility:visible;mso-wrap-style:square" o:connectortype="straight" o:gfxdata="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" strokecolor="#4f81bd" strokeweight="1.5pt">
+                  <v:stroke endarrow="open"/>
+                  <v:shadow on="t" opacity="24903f" mv:blur="40000f" origin=",.5" offset="0,20000emu"/>
+                </v:shape>
+                <v:line id="Straight Connector 115" o:spid="_x0000_s1046" style="position:absolute;visibility:visible;mso-wrap-style:square" from="1057360,5204519" to="1679825,5204519" o:connectortype="straight" o:gfxdata="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" strokecolor="#4f81bd" strokeweight="2pt">
+                  <v:shadow on="t" opacity="24903f" mv:blur="40000f" origin=",.5" offset="0,20000emu"/>
+                </v:line>
+                <v:line id="Straight Connector 116" o:spid="_x0000_s1047" style="position:absolute;visibility:visible;mso-wrap-style:square" from="1076896,6011409" to="1672659,6011409" o:connectortype="straight" o:gfxdata="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" strokecolor="#4f81bd" strokeweight="2pt">
+                  <v:shadow on="t" opacity="24903f" mv:blur="40000f" origin=",.5" offset="0,20000emu"/>
+                </v:line>
+                <v:rect id="Rectangle 117" o:spid="_x0000_s1048" style="position:absolute;left:1710845;top:6571905;width:1329309;height:495983;visibility:visible;mso-wrap-style:square;v-text-anchor:middle" o:gfxdata="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" fillcolor="#3f80cd" strokecolor="#4a7ebb">
+                  <v:fill color2="#9bc1ff" rotate="t" type="gradient">
+                    <o:fill v:ext="view" type="gradientUnscaled"/>
+                  </v:fill>
+                  <v:shadow on="t" opacity="22937f" mv:blur="40000f" origin=",.5" offset="0,23000emu"/>
+                  <v:textbox>
+                    <w:txbxContent>
+                      <w:p>
+                        <w:pPr>
+                          <w:pStyle w:val="NormalWeb"/>
+                          <w:spacing w:before="0" w:beforeAutospacing="0" w:after="0" w:afterAutospacing="0"/>
+                          <w:jc w:val="center"/>
+                        </w:pPr>
+                        <w:r>
+                          <w:rPr>
+                            <w:rFonts w:asciiTheme="minorHAnsi" w:hAnsi="Calibri" w:cstheme="minorBidi"/>
+                            <w:color w:val="FFFFFF" w:themeColor="light1"/>
+                            <w:kern w:val="24"/>
+                          </w:rPr>
+                          <w:t>Production Server</w:t>
+                        </w:r>
+                      </w:p>
+                    </w:txbxContent>
+                  </v:textbox>
+                </v:rect>
+                <v:shape id="Straight Arrow Connector 118" o:spid="_x0000_s1049" type="#_x0000_t32" style="position:absolute;left:2353592;top:6277188;width:1139;height:304637;visibility:visible;mso-wrap-style:square" o:connectortype="straight" o:gfxdata="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" strokecolor="#4f81bd" strokeweight="1.5pt">
+                  <v:stroke endarrow="open"/>
+                  <v:shadow on="t" opacity="24903f" mv:blur="40000f" origin=",.5" offset="0,20000emu"/>
+                </v:shape>
+                <v:shape id="Text Box 119" o:spid="_x0000_s1050" type="#_x0000_t202" style="position:absolute;left:1151509;top:3086953;width:599240;height:424421;visibility:visible;mso-wrap-style:square;v-text-anchor:top" o:gfxdata="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" filled="f" stroked="f">
+                  <v:textbox>
+                    <w:txbxContent>
+                      <w:p>
+                        <w:pPr>
+                          <w:pStyle w:val="NormalWeb"/>
+                          <w:spacing w:before="0" w:beforeAutospacing="0" w:after="0" w:afterAutospacing="0"/>
+                        </w:pPr>
+                        <w:r>
+                          <w:rPr>
+                            <w:rFonts w:asciiTheme="minorHAnsi" w:hAnsi="Calibri" w:cstheme="minorBidi"/>
+                            <w:color w:val="000000" w:themeColor="text1"/>
+                            <w:kern w:val="24"/>
+                          </w:rPr>
+                          <w:t>Fail</w:t>
+                        </w:r>
+                      </w:p>
+                    </w:txbxContent>
+                  </v:textbox>
+                </v:shape>
+                <v:shape id="Text Box 120" o:spid="_x0000_s1051" type="#_x0000_t202" style="position:absolute;left:1160149;top:2159201;width:599240;height:424421;visibility:visible;mso-wrap-style:square;v-text-anchor:top" o:gfxdata="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" filled="f" stroked="f">
+                  <v:textbox>
+                    <w:txbxContent>
+                      <w:p>
+                        <w:pPr>
+                          <w:pStyle w:val="NormalWeb"/>
+                          <w:spacing w:before="0" w:beforeAutospacing="0" w:after="0" w:afterAutospacing="0"/>
+                        </w:pPr>
+                        <w:r>
+                          <w:rPr>
+                            <w:rFonts w:asciiTheme="minorHAnsi" w:hAnsi="Calibri" w:cstheme="minorBidi"/>
+                            <w:color w:val="000000" w:themeColor="text1"/>
+                            <w:kern w:val="24"/>
+                          </w:rPr>
+                          <w:t>Fail</w:t>
+                        </w:r>
+                      </w:p>
+                    </w:txbxContent>
+                  </v:textbox>
+                </v:shape>
+                <v:shape id="Text Box 121" o:spid="_x0000_s1052" type="#_x0000_t202" style="position:absolute;left:1158989;top:3971649;width:599240;height:424421;visibility:visible;mso-wrap-style:square;v-text-anchor:top" o:gfxdata="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" filled="f" stroked="f">
+                  <v:textbox>
+                    <w:txbxContent>
+                      <w:p>
+                        <w:pPr>
+                          <w:pStyle w:val="NormalWeb"/>
+                          <w:spacing w:before="0" w:beforeAutospacing="0" w:after="0" w:afterAutospacing="0"/>
+                        </w:pPr>
+                        <w:r>
+                          <w:rPr>
+                            <w:rFonts w:asciiTheme="minorHAnsi" w:hAnsi="Calibri" w:cstheme="minorBidi"/>
+                            <w:color w:val="000000" w:themeColor="text1"/>
+                            <w:kern w:val="24"/>
+                          </w:rPr>
+                          <w:t>Fail</w:t>
+                        </w:r>
+                      </w:p>
+                    </w:txbxContent>
+                  </v:textbox>
+                </v:shape>
+                <v:shape id="Text Box 122" o:spid="_x0000_s1053" type="#_x0000_t202" style="position:absolute;left:1139661;top:5684090;width:599240;height:424421;visibility:visible;mso-wrap-style:square;v-text-anchor:top" o:gfxdata="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" filled="f" stroked="f">
+                  <v:textbox>
+                    <w:txbxContent>
+                      <w:p>
+                        <w:pPr>
+                          <w:pStyle w:val="NormalWeb"/>
+                          <w:spacing w:before="0" w:beforeAutospacing="0" w:after="0" w:afterAutospacing="0"/>
+                        </w:pPr>
+                        <w:r>
+                          <w:rPr>
+                            <w:rFonts w:asciiTheme="minorHAnsi" w:hAnsi="Calibri" w:cstheme="minorBidi"/>
+                            <w:color w:val="000000" w:themeColor="text1"/>
+                            <w:kern w:val="24"/>
+                          </w:rPr>
+                          <w:t>Fail</w:t>
+                        </w:r>
+                      </w:p>
+                    </w:txbxContent>
+                  </v:textbox>
+                </v:shape>
+                <v:shape id="Text Box 123" o:spid="_x0000_s1054" type="#_x0000_t202" style="position:absolute;left:1151509;top:4888524;width:599240;height:424421;visibility:visible;mso-wrap-style:square;v-text-anchor:top" o:gfxdata="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" filled="f" stroked="f">
+                  <v:textbox>
+                    <w:txbxContent>
+                      <w:p>
+                        <w:pPr>
+                          <w:pStyle w:val="NormalWeb"/>
+                          <w:spacing w:before="0" w:beforeAutospacing="0" w:after="0" w:afterAutospacing="0"/>
+                        </w:pPr>
+                        <w:r>
+                          <w:rPr>
+                            <w:rFonts w:asciiTheme="minorHAnsi" w:hAnsi="Calibri" w:cstheme="minorBidi"/>
+                            <w:color w:val="000000" w:themeColor="text1"/>
+                            <w:kern w:val="24"/>
+                          </w:rPr>
+                          <w:t>Fail</w:t>
+                        </w:r>
+                      </w:p>
+                    </w:txbxContent>
+                  </v:textbox>
+                </v:shape>
+                <v:shape id="Text Box 124" o:spid="_x0000_s1055" type="#_x0000_t202" style="position:absolute;left:2984942;top:5050380;width:1126610;height:424421;visibility:visible;mso-wrap-style:square;v-text-anchor:top" o:gfxdata="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" filled="f" stroked="f">
+                  <v:textbox>
+                    <w:txbxContent>
+                      <w:p>
+                        <w:pPr>
+                          <w:pStyle w:val="NormalWeb"/>
+                          <w:spacing w:before="0" w:beforeAutospacing="0" w:after="0" w:afterAutospacing="0"/>
+                        </w:pPr>
+                        <w:r>
+                          <w:rPr>
+                            <w:rFonts w:asciiTheme="minorHAnsi" w:hAnsi="Calibri" w:cstheme="minorBidi"/>
+                            <w:b/>
+                            <w:bCs/>
+                            <w:color w:val="000000" w:themeColor="text1"/>
+                            <w:kern w:val="24"/>
+                          </w:rPr>
+                          <w:t>FQT/UAT</w:t>
+                        </w:r>
+                      </w:p>
+                    </w:txbxContent>
+                  </v:textbox>
+                </v:shape>
+                <w10:anchorlock/>
+              </v:group>
+            </w:pict>
+          </mc:Fallback>
+        </mc:AlternateContent>
+      </w:r>
+      <w:bookmarkStart w:id="1" w:name="_GoBack"/>
+      <w:bookmarkEnd w:id="1"/>
+    </w:p>
+    <w:p>
+      <w:pPr>
+        <w:jc w:val="center"/>
+        <w:rPr>
+          <w:rFonts w:asciiTheme="minorHAnsi" w:hAnsiTheme="minorHAnsi"/>
+          <w:noProof/>
+        </w:rPr>
+      </w:pPr>
+    </w:p>
+    <w:p>
+      <w:pPr>
+        <w:jc w:val="center"/>
+        <w:rPr>
+          <w:rFonts w:asciiTheme="minorHAnsi" w:hAnsiTheme="minorHAnsi"/>
+          <w:noProof/>
+        </w:rPr>
+      </w:pPr>
+    </w:p>
+    <w:p>
+      <w:pPr>
+        <w:jc w:val="center"/>
+        <w:rPr>
+          <w:rFonts w:asciiTheme="minorHAnsi" w:hAnsiTheme="minorHAnsi"/>
+          <w:noProof/>
+        </w:rPr>
+      </w:pPr>
+    </w:p>
+    <w:p>
+      <w:pPr>
+        <w:ind w:left="2880" w:firstLine="720"/>
+        <w:rPr>
+          <w:rFonts w:asciiTheme="minorHAnsi" w:hAnsiTheme="minorHAnsi"/>
+          <w:noProof/>
+        </w:rPr>
+      </w:pPr>
+      <w:r>
+        <w:rPr>
+          <w:rFonts w:asciiTheme="minorHAnsi" w:hAnsiTheme="minorHAnsi"/>
+          <w:noProof/>
+        </w:rPr>
+        <w:t>Diagram 2</w:t>
+      </w:r>
+    </w:p>
+    <w:p>
+      <w:pPr>
+        <w:spacing w:after="200" w:line="276" w:lineRule="auto"/>
+        <w:rPr>
+          <w:rFonts w:asciiTheme="minorHAnsi" w:hAnsiTheme="minorHAnsi"/>
+          <w:noProof/>
+        </w:rPr>
+      </w:pPr>
+      <w:r>
+        <w:rPr>
+          <w:rFonts w:asciiTheme="minorHAnsi" w:hAnsiTheme="minorHAnsi"/>
+          <w:noProof/>
+        </w:rPr>
+        <w:br w:type="page"/>
+      </w:r>
+    </w:p>
+    <w:p>
+      <w:pPr>
+        <w:jc w:val="center"/>
+        <w:rPr>
+          <w:rFonts w:asciiTheme="minorHAnsi" w:hAnsiTheme="minorHAnsi"/>
+        </w:rPr>
+      </w:pPr>
+    </w:p>
+    <w:p>
+      <w:pPr>
+        <w:jc w:val="center"/>
+        <w:rPr>
+          <w:rFonts w:asciiTheme="minorHAnsi" w:hAnsiTheme="minorHAnsi"/>
+        </w:rPr>
+      </w:pPr>
+    </w:p>
+    <w:p>
+      <w:pPr>
+        <w:jc w:val="center"/>
+        <w:rPr>
+          <w:rFonts w:asciiTheme="minorHAnsi" w:hAnsiTheme="minorHAnsi"/>
+        </w:rPr>
+      </w:pPr>
+      <w:r>
+        <w:rPr>
+          <w:noProof/>
+        </w:rPr>
         <w:drawing>
-          <wp:inline distT="0" distB="0" distL="0" distR="0" wp14:anchorId="49903D20" wp14:editId="3D85D73B">
-            <wp:extent cx="5825995" cy="4410075"/>
-            <wp:effectExtent l="0" t="0" r="3810" b="0"/>
-            <wp:docPr id="2" name="Picture 2"/>
+          <wp:inline distT="0" distB="0" distL="0" distR="0" wp14:anchorId="5C95DB0B" wp14:editId="7ECF0BDE">
+            <wp:extent cx="5943600" cy="4789306"/>
+            <wp:effectExtent l="0" t="0" r="0" b="11430"/>
+            <wp:docPr id="79" name="Picture 2"/>
             <wp:cNvGraphicFramePr>
               <a:graphicFrameLocks xmlns:a="http://schemas.openxmlformats.org/drawingml/2006/main" noChangeAspect="1"/>
             </wp:cNvGraphicFramePr>
@@ -3128,114 +4935,6 @@
                 <pic:pic xmlns:pic="http://schemas.openxmlformats.org/drawingml/2006/picture">
                   <pic:nvPicPr>
                     <pic:cNvPr id="0" name="Picture 2"/>
-                    <pic:cNvPicPr>
-                      <a:picLocks noChangeAspect="1" noChangeArrowheads="1"/>
-                    </pic:cNvPicPr>
-                  </pic:nvPicPr>
-                  <pic:blipFill>
-                    <a:blip r:embed="rId8" cstate="print">
-                      <a:extLst>
-                        <a:ext uri="{28A0092B-C50C-407E-A947-70E740481C1C}">
-                          <a14:useLocalDpi xmlns:a14="http://schemas.microsoft.com/office/drawing/2010/main" val="0"/>
-                        </a:ext>
-                      </a:extLst>
-                    </a:blip>
-                    <a:srcRect/>
-                    <a:stretch>
-                      <a:fillRect/>
-                    </a:stretch>
-                  </pic:blipFill>
-                  <pic:spPr bwMode="auto">
-                    <a:xfrm>
-                      <a:off x="0" y="0"/>
-                      <a:ext cx="5826963" cy="4410808"/>
-                    </a:xfrm>
-                    <a:prstGeom prst="rect">
-                      <a:avLst/>
-                    </a:prstGeom>
-                    <a:noFill/>
-                  </pic:spPr>
-                </pic:pic>
-              </a:graphicData>
-            </a:graphic>
-          </wp:inline>
-        </w:drawing>
-      </w:r>
-    </w:p>
-    <w:p>
-      <w:pPr>
-        <w:jc w:val="center"/>
-        <w:rPr>
-          <w:rFonts w:asciiTheme="minorHAnsi" w:hAnsiTheme="minorHAnsi"/>
-          <w:noProof/>
-        </w:rPr>
-      </w:pPr>
-    </w:p>
-    <w:p>
-      <w:pPr>
-        <w:jc w:val="center"/>
-        <w:rPr>
-          <w:rFonts w:asciiTheme="minorHAnsi" w:hAnsiTheme="minorHAnsi"/>
-          <w:noProof/>
-        </w:rPr>
-      </w:pPr>
-      <w:r>
-        <w:rPr>
-          <w:rFonts w:asciiTheme="minorHAnsi" w:hAnsiTheme="minorHAnsi"/>
-          <w:noProof/>
-        </w:rPr>
-        <w:t>Diagram 2</w:t>
-      </w:r>
-    </w:p>
-    <w:p>
-      <w:pPr>
-        <w:spacing w:after="200" w:line="276" w:lineRule="auto"/>
-        <w:rPr>
-          <w:rFonts w:asciiTheme="minorHAnsi" w:hAnsiTheme="minorHAnsi"/>
-          <w:noProof/>
-        </w:rPr>
-      </w:pPr>
-      <w:r>
-        <w:rPr>
-          <w:rFonts w:asciiTheme="minorHAnsi" w:hAnsiTheme="minorHAnsi"/>
-          <w:noProof/>
-        </w:rPr>
-        <w:br w:type="page"/>
-      </w:r>
-    </w:p>
-    <w:p>
-      <w:pPr>
-        <w:jc w:val="center"/>
-        <w:rPr>
-          <w:rFonts w:asciiTheme="minorHAnsi" w:hAnsiTheme="minorHAnsi"/>
-        </w:rPr>
-      </w:pPr>
-    </w:p>
-    <w:p>
-      <w:pPr>
-        <w:jc w:val="center"/>
-        <w:rPr>
-          <w:rFonts w:asciiTheme="minorHAnsi" w:hAnsiTheme="minorHAnsi"/>
-        </w:rPr>
-      </w:pPr>
-      <w:r>
-        <w:rPr>
-          <w:rFonts w:asciiTheme="minorHAnsi" w:hAnsiTheme="minorHAnsi"/>
-          <w:noProof/>
-        </w:rPr>
-        <w:drawing>
-          <wp:inline distT="0" distB="0" distL="0" distR="0" wp14:anchorId="494ADE2C" wp14:editId="5F3E79AB">
-            <wp:extent cx="5943600" cy="4787105"/>
-            <wp:effectExtent l="0" t="0" r="0" b="0"/>
-            <wp:docPr id="3" name="Picture 3"/>
-            <wp:cNvGraphicFramePr>
-              <a:graphicFrameLocks xmlns:a="http://schemas.openxmlformats.org/drawingml/2006/main" noChangeAspect="1"/>
-            </wp:cNvGraphicFramePr>
-            <a:graphic xmlns:a="http://schemas.openxmlformats.org/drawingml/2006/main">
-              <a:graphicData uri="http://schemas.openxmlformats.org/drawingml/2006/picture">
-                <pic:pic xmlns:pic="http://schemas.openxmlformats.org/drawingml/2006/picture">
-                  <pic:nvPicPr>
-                    <pic:cNvPr id="0" name="Picture 3"/>
                     <pic:cNvPicPr>
                       <a:picLocks noChangeAspect="1" noChangeArrowheads="1"/>
                     </pic:cNvPicPr>
@@ -3256,12 +4955,15 @@
                   <pic:spPr bwMode="auto">
                     <a:xfrm>
                       <a:off x="0" y="0"/>
-                      <a:ext cx="5943600" cy="4787105"/>
+                      <a:ext cx="5943600" cy="4789306"/>
                     </a:xfrm>
                     <a:prstGeom prst="rect">
                       <a:avLst/>
                     </a:prstGeom>
                     <a:noFill/>
+                    <a:ln>
+                      <a:noFill/>
+                    </a:ln>
                   </pic:spPr>
                 </pic:pic>
               </a:graphicData>
@@ -3269,14 +4971,6 @@
           </wp:inline>
         </w:drawing>
       </w:r>
-    </w:p>
-    <w:p>
-      <w:pPr>
-        <w:jc w:val="center"/>
-        <w:rPr>
-          <w:rFonts w:asciiTheme="minorHAnsi" w:hAnsiTheme="minorHAnsi"/>
-        </w:rPr>
-      </w:pPr>
     </w:p>
     <w:p>
       <w:pPr>
@@ -3327,7 +5021,7 @@
 </file>
 
 <file path=word/endnotes.xml><?xml version="1.0" encoding="utf-8"?>
-<w:endnotes xmlns:wpc="http://schemas.microsoft.com/office/word/2010/wordprocessingCanvas" xmlns:mc="http://schemas.openxmlformats.org/markup-compatibility/2006" xmlns:o="urn:schemas-microsoft-com:office:office" xmlns:r="http://schemas.openxmlformats.org/officeDocument/2006/relationships" xmlns:m="http://schemas.openxmlformats.org/officeDocument/2006/math" xmlns:v="urn:schemas-microsoft-com:vml" xmlns:wp14="http://schemas.microsoft.com/office/word/2010/wordprocessingDrawing" xmlns:wp="http://schemas.openxmlformats.org/drawingml/2006/wordprocessingDrawing" xmlns:w10="urn:schemas-microsoft-com:office:word" xmlns:w="http://schemas.openxmlformats.org/wordprocessingml/2006/main" xmlns:w14="http://schemas.microsoft.com/office/word/2010/wordml" xmlns:w15="http://schemas.microsoft.com/office/word/2012/wordml" xmlns:wpg="http://schemas.microsoft.com/office/word/2010/wordprocessingGroup" xmlns:wpi="http://schemas.microsoft.com/office/word/2010/wordprocessingInk" xmlns:wne="http://schemas.microsoft.com/office/word/2006/wordml" xmlns:wps="http://schemas.microsoft.com/office/word/2010/wordprocessingShape" mc:Ignorable="w14 w15 wp14">
+<w:endnotes xmlns:wpc="http://schemas.microsoft.com/office/word/2010/wordprocessingCanvas" xmlns:mo="http://schemas.microsoft.com/office/mac/office/2008/main" xmlns:mc="http://schemas.openxmlformats.org/markup-compatibility/2006" xmlns:mv="urn:schemas-microsoft-com:mac:vml" xmlns:o="urn:schemas-microsoft-com:office:office" xmlns:r="http://schemas.openxmlformats.org/officeDocument/2006/relationships" xmlns:m="http://schemas.openxmlformats.org/officeDocument/2006/math" xmlns:v="urn:schemas-microsoft-com:vml" xmlns:wp14="http://schemas.microsoft.com/office/word/2010/wordprocessingDrawing" xmlns:wp="http://schemas.openxmlformats.org/drawingml/2006/wordprocessingDrawing" xmlns:w10="urn:schemas-microsoft-com:office:word" xmlns:w="http://schemas.openxmlformats.org/wordprocessingml/2006/main" xmlns:w14="http://schemas.microsoft.com/office/word/2010/wordml" xmlns:wpg="http://schemas.microsoft.com/office/word/2010/wordprocessingGroup" xmlns:wpi="http://schemas.microsoft.com/office/word/2010/wordprocessingInk" xmlns:wne="http://schemas.microsoft.com/office/word/2006/wordml" xmlns:wps="http://schemas.microsoft.com/office/word/2010/wordprocessingShape" mc:Ignorable="w14 wp14">
   <w:endnote w:type="separator" w:id="-1">
     <w:p>
       <w:r>
@@ -3346,7 +5040,7 @@
 </file>
 
 <file path=word/footer1.xml><?xml version="1.0" encoding="utf-8"?>
-<w:ftr xmlns:wpc="http://schemas.microsoft.com/office/word/2010/wordprocessingCanvas" xmlns:mc="http://schemas.openxmlformats.org/markup-compatibility/2006" xmlns:o="urn:schemas-microsoft-com:office:office" xmlns:r="http://schemas.openxmlformats.org/officeDocument/2006/relationships" xmlns:m="http://schemas.openxmlformats.org/officeDocument/2006/math" xmlns:v="urn:schemas-microsoft-com:vml" xmlns:wp14="http://schemas.microsoft.com/office/word/2010/wordprocessingDrawing" xmlns:wp="http://schemas.openxmlformats.org/drawingml/2006/wordprocessingDrawing" xmlns:w10="urn:schemas-microsoft-com:office:word" xmlns:w="http://schemas.openxmlformats.org/wordprocessingml/2006/main" xmlns:w14="http://schemas.microsoft.com/office/word/2010/wordml" xmlns:w15="http://schemas.microsoft.com/office/word/2012/wordml" xmlns:wpg="http://schemas.microsoft.com/office/word/2010/wordprocessingGroup" xmlns:wpi="http://schemas.microsoft.com/office/word/2010/wordprocessingInk" xmlns:wne="http://schemas.microsoft.com/office/word/2006/wordml" xmlns:wps="http://schemas.microsoft.com/office/word/2010/wordprocessingShape" mc:Ignorable="w14 w15 wp14">
+<w:ftr xmlns:wpc="http://schemas.microsoft.com/office/word/2010/wordprocessingCanvas" xmlns:mo="http://schemas.microsoft.com/office/mac/office/2008/main" xmlns:mc="http://schemas.openxmlformats.org/markup-compatibility/2006" xmlns:mv="urn:schemas-microsoft-com:mac:vml" xmlns:o="urn:schemas-microsoft-com:office:office" xmlns:r="http://schemas.openxmlformats.org/officeDocument/2006/relationships" xmlns:m="http://schemas.openxmlformats.org/officeDocument/2006/math" xmlns:v="urn:schemas-microsoft-com:vml" xmlns:wp14="http://schemas.microsoft.com/office/word/2010/wordprocessingDrawing" xmlns:wp="http://schemas.openxmlformats.org/drawingml/2006/wordprocessingDrawing" xmlns:w10="urn:schemas-microsoft-com:office:word" xmlns:w="http://schemas.openxmlformats.org/wordprocessingml/2006/main" xmlns:w14="http://schemas.microsoft.com/office/word/2010/wordml" xmlns:wpg="http://schemas.microsoft.com/office/word/2010/wordprocessingGroup" xmlns:wpi="http://schemas.microsoft.com/office/word/2010/wordprocessingInk" xmlns:wne="http://schemas.microsoft.com/office/word/2006/wordml" xmlns:wps="http://schemas.microsoft.com/office/word/2010/wordprocessingShape" mc:Ignorable="w14 wp14">
   <w:sdt>
     <w:sdtPr>
       <w:id w:val="-768311778"/>
@@ -3379,7 +5073,7 @@
           <w:rPr>
             <w:noProof/>
           </w:rPr>
-          <w:t>2</w:t>
+          <w:t>9</w:t>
         </w:r>
         <w:r>
           <w:rPr>
@@ -3399,7 +5093,7 @@
 </file>
 
 <file path=word/footnotes.xml><?xml version="1.0" encoding="utf-8"?>
-<w:footnotes xmlns:wpc="http://schemas.microsoft.com/office/word/2010/wordprocessingCanvas" xmlns:mc="http://schemas.openxmlformats.org/markup-compatibility/2006" xmlns:o="urn:schemas-microsoft-com:office:office" xmlns:r="http://schemas.openxmlformats.org/officeDocument/2006/relationships" xmlns:m="http://schemas.openxmlformats.org/officeDocument/2006/math" xmlns:v="urn:schemas-microsoft-com:vml" xmlns:wp14="http://schemas.microsoft.com/office/word/2010/wordprocessingDrawing" xmlns:wp="http://schemas.openxmlformats.org/drawingml/2006/wordprocessingDrawing" xmlns:w10="urn:schemas-microsoft-com:office:word" xmlns:w="http://schemas.openxmlformats.org/wordprocessingml/2006/main" xmlns:w14="http://schemas.microsoft.com/office/word/2010/wordml" xmlns:w15="http://schemas.microsoft.com/office/word/2012/wordml" xmlns:wpg="http://schemas.microsoft.com/office/word/2010/wordprocessingGroup" xmlns:wpi="http://schemas.microsoft.com/office/word/2010/wordprocessingInk" xmlns:wne="http://schemas.microsoft.com/office/word/2006/wordml" xmlns:wps="http://schemas.microsoft.com/office/word/2010/wordprocessingShape" mc:Ignorable="w14 w15 wp14">
+<w:footnotes xmlns:wpc="http://schemas.microsoft.com/office/word/2010/wordprocessingCanvas" xmlns:mo="http://schemas.microsoft.com/office/mac/office/2008/main" xmlns:mc="http://schemas.openxmlformats.org/markup-compatibility/2006" xmlns:mv="urn:schemas-microsoft-com:mac:vml" xmlns:o="urn:schemas-microsoft-com:office:office" xmlns:r="http://schemas.openxmlformats.org/officeDocument/2006/relationships" xmlns:m="http://schemas.openxmlformats.org/officeDocument/2006/math" xmlns:v="urn:schemas-microsoft-com:vml" xmlns:wp14="http://schemas.microsoft.com/office/word/2010/wordprocessingDrawing" xmlns:wp="http://schemas.openxmlformats.org/drawingml/2006/wordprocessingDrawing" xmlns:w10="urn:schemas-microsoft-com:office:word" xmlns:w="http://schemas.openxmlformats.org/wordprocessingml/2006/main" xmlns:w14="http://schemas.microsoft.com/office/word/2010/wordml" xmlns:wpg="http://schemas.microsoft.com/office/word/2010/wordprocessingGroup" xmlns:wpi="http://schemas.microsoft.com/office/word/2010/wordprocessingInk" xmlns:wne="http://schemas.microsoft.com/office/word/2006/wordml" xmlns:wps="http://schemas.microsoft.com/office/word/2010/wordprocessingShape" mc:Ignorable="w14 wp14">
   <w:footnote w:type="separator" w:id="-1">
     <w:p>
       <w:r>
@@ -3418,7 +5112,7 @@
 </file>
 
 <file path=word/header1.xml><?xml version="1.0" encoding="utf-8"?>
-<w:hdr xmlns:wpc="http://schemas.microsoft.com/office/word/2010/wordprocessingCanvas" xmlns:mc="http://schemas.openxmlformats.org/markup-compatibility/2006" xmlns:o="urn:schemas-microsoft-com:office:office" xmlns:r="http://schemas.openxmlformats.org/officeDocument/2006/relationships" xmlns:m="http://schemas.openxmlformats.org/officeDocument/2006/math" xmlns:v="urn:schemas-microsoft-com:vml" xmlns:wp14="http://schemas.microsoft.com/office/word/2010/wordprocessingDrawing" xmlns:wp="http://schemas.openxmlformats.org/drawingml/2006/wordprocessingDrawing" xmlns:w10="urn:schemas-microsoft-com:office:word" xmlns:w="http://schemas.openxmlformats.org/wordprocessingml/2006/main" xmlns:w14="http://schemas.microsoft.com/office/word/2010/wordml" xmlns:w15="http://schemas.microsoft.com/office/word/2012/wordml" xmlns:wpg="http://schemas.microsoft.com/office/word/2010/wordprocessingGroup" xmlns:wpi="http://schemas.microsoft.com/office/word/2010/wordprocessingInk" xmlns:wne="http://schemas.microsoft.com/office/word/2006/wordml" xmlns:wps="http://schemas.microsoft.com/office/word/2010/wordprocessingShape" mc:Ignorable="w14 w15 wp14">
+<w:hdr xmlns:wpc="http://schemas.microsoft.com/office/word/2010/wordprocessingCanvas" xmlns:mo="http://schemas.microsoft.com/office/mac/office/2008/main" xmlns:mc="http://schemas.openxmlformats.org/markup-compatibility/2006" xmlns:mv="urn:schemas-microsoft-com:mac:vml" xmlns:o="urn:schemas-microsoft-com:office:office" xmlns:r="http://schemas.openxmlformats.org/officeDocument/2006/relationships" xmlns:m="http://schemas.openxmlformats.org/officeDocument/2006/math" xmlns:v="urn:schemas-microsoft-com:vml" xmlns:wp14="http://schemas.microsoft.com/office/word/2010/wordprocessingDrawing" xmlns:wp="http://schemas.openxmlformats.org/drawingml/2006/wordprocessingDrawing" xmlns:w10="urn:schemas-microsoft-com:office:word" xmlns:w="http://schemas.openxmlformats.org/wordprocessingml/2006/main" xmlns:w14="http://schemas.microsoft.com/office/word/2010/wordml" xmlns:wpg="http://schemas.microsoft.com/office/word/2010/wordprocessingGroup" xmlns:wpi="http://schemas.microsoft.com/office/word/2010/wordprocessingInk" xmlns:wne="http://schemas.microsoft.com/office/word/2006/wordml" xmlns:wps="http://schemas.microsoft.com/office/word/2010/wordprocessingShape" mc:Ignorable="w14 wp14">
   <w:tbl>
     <w:tblPr>
       <w:tblW w:w="0" w:type="auto"/>
@@ -3643,8 +5337,8 @@
 </file>
 
 <file path=word/numbering.xml><?xml version="1.0" encoding="utf-8"?>
-<w:numbering xmlns:wpc="http://schemas.microsoft.com/office/word/2010/wordprocessingCanvas" xmlns:mc="http://schemas.openxmlformats.org/markup-compatibility/2006" xmlns:o="urn:schemas-microsoft-com:office:office" xmlns:r="http://schemas.openxmlformats.org/officeDocument/2006/relationships" xmlns:m="http://schemas.openxmlformats.org/officeDocument/2006/math" xmlns:v="urn:schemas-microsoft-com:vml" xmlns:wp14="http://schemas.microsoft.com/office/word/2010/wordprocessingDrawing" xmlns:wp="http://schemas.openxmlformats.org/drawingml/2006/wordprocessingDrawing" xmlns:w10="urn:schemas-microsoft-com:office:word" xmlns:w="http://schemas.openxmlformats.org/wordprocessingml/2006/main" xmlns:w14="http://schemas.microsoft.com/office/word/2010/wordml" xmlns:w15="http://schemas.microsoft.com/office/word/2012/wordml" xmlns:wpg="http://schemas.microsoft.com/office/word/2010/wordprocessingGroup" xmlns:wpi="http://schemas.microsoft.com/office/word/2010/wordprocessingInk" xmlns:wne="http://schemas.microsoft.com/office/word/2006/wordml" xmlns:wps="http://schemas.microsoft.com/office/word/2010/wordprocessingShape" mc:Ignorable="w14 w15 wp14">
-  <w:abstractNum w:abstractNumId="0" w15:restartNumberingAfterBreak="0">
+<w:numbering xmlns:wpc="http://schemas.microsoft.com/office/word/2010/wordprocessingCanvas" xmlns:mo="http://schemas.microsoft.com/office/mac/office/2008/main" xmlns:mc="http://schemas.openxmlformats.org/markup-compatibility/2006" xmlns:mv="urn:schemas-microsoft-com:mac:vml" xmlns:o="urn:schemas-microsoft-com:office:office" xmlns:r="http://schemas.openxmlformats.org/officeDocument/2006/relationships" xmlns:m="http://schemas.openxmlformats.org/officeDocument/2006/math" xmlns:v="urn:schemas-microsoft-com:vml" xmlns:wp14="http://schemas.microsoft.com/office/word/2010/wordprocessingDrawing" xmlns:wp="http://schemas.openxmlformats.org/drawingml/2006/wordprocessingDrawing" xmlns:w10="urn:schemas-microsoft-com:office:word" xmlns:w="http://schemas.openxmlformats.org/wordprocessingml/2006/main" xmlns:w14="http://schemas.microsoft.com/office/word/2010/wordml" xmlns:wpg="http://schemas.microsoft.com/office/word/2010/wordprocessingGroup" xmlns:wpi="http://schemas.microsoft.com/office/word/2010/wordprocessingInk" xmlns:wne="http://schemas.microsoft.com/office/word/2006/wordml" xmlns:wps="http://schemas.microsoft.com/office/word/2010/wordprocessingShape" mc:Ignorable="w14 wp14">
+  <w:abstractNum w:abstractNumId="0">
     <w:nsid w:val="0F8A470C"/>
     <w:multiLevelType w:val="hybridMultilevel"/>
     <w:tmpl w:val="AA8A1D42"/>
@@ -3757,7 +5451,7 @@
       </w:rPr>
     </w:lvl>
   </w:abstractNum>
-  <w:abstractNum w:abstractNumId="1" w15:restartNumberingAfterBreak="0">
+  <w:abstractNum w:abstractNumId="1">
     <w:nsid w:val="119D6A19"/>
     <w:multiLevelType w:val="hybridMultilevel"/>
     <w:tmpl w:val="3E04B340"/>
@@ -3870,7 +5564,7 @@
       </w:rPr>
     </w:lvl>
   </w:abstractNum>
-  <w:abstractNum w:abstractNumId="2" w15:restartNumberingAfterBreak="0">
+  <w:abstractNum w:abstractNumId="2">
     <w:nsid w:val="2A3441AA"/>
     <w:multiLevelType w:val="multilevel"/>
     <w:tmpl w:val="C166E4F4"/>
@@ -3983,7 +5677,7 @@
       </w:rPr>
     </w:lvl>
   </w:abstractNum>
-  <w:abstractNum w:abstractNumId="3" w15:restartNumberingAfterBreak="0">
+  <w:abstractNum w:abstractNumId="3">
     <w:nsid w:val="2E0A5F3C"/>
     <w:multiLevelType w:val="hybridMultilevel"/>
     <w:tmpl w:val="A412E39C"/>
@@ -4069,7 +5763,7 @@
       </w:pPr>
     </w:lvl>
   </w:abstractNum>
-  <w:abstractNum w:abstractNumId="4" w15:restartNumberingAfterBreak="0">
+  <w:abstractNum w:abstractNumId="4">
     <w:nsid w:val="2ECD2530"/>
     <w:multiLevelType w:val="multilevel"/>
     <w:tmpl w:val="C166E4F4"/>
@@ -4182,7 +5876,7 @@
       </w:rPr>
     </w:lvl>
   </w:abstractNum>
-  <w:abstractNum w:abstractNumId="5" w15:restartNumberingAfterBreak="0">
+  <w:abstractNum w:abstractNumId="5">
     <w:nsid w:val="2F1E602B"/>
     <w:multiLevelType w:val="hybridMultilevel"/>
     <w:tmpl w:val="31921448"/>
@@ -4295,7 +5989,7 @@
       </w:rPr>
     </w:lvl>
   </w:abstractNum>
-  <w:abstractNum w:abstractNumId="6" w15:restartNumberingAfterBreak="0">
+  <w:abstractNum w:abstractNumId="6">
     <w:nsid w:val="331D1B53"/>
     <w:multiLevelType w:val="hybridMultilevel"/>
     <w:tmpl w:val="DE02B788"/>
@@ -4408,7 +6102,7 @@
       </w:rPr>
     </w:lvl>
   </w:abstractNum>
-  <w:abstractNum w:abstractNumId="7" w15:restartNumberingAfterBreak="0">
+  <w:abstractNum w:abstractNumId="7">
     <w:nsid w:val="39581B3A"/>
     <w:multiLevelType w:val="multilevel"/>
     <w:tmpl w:val="71A40DDC"/>
@@ -4548,7 +6242,7 @@
       </w:rPr>
     </w:lvl>
   </w:abstractNum>
-  <w:abstractNum w:abstractNumId="8" w15:restartNumberingAfterBreak="0">
+  <w:abstractNum w:abstractNumId="8">
     <w:nsid w:val="54881CDC"/>
     <w:multiLevelType w:val="hybridMultilevel"/>
     <w:tmpl w:val="CFAC6DE8"/>
@@ -4661,7 +6355,7 @@
       </w:rPr>
     </w:lvl>
   </w:abstractNum>
-  <w:abstractNum w:abstractNumId="9" w15:restartNumberingAfterBreak="0">
+  <w:abstractNum w:abstractNumId="9">
     <w:nsid w:val="7C2B4CBA"/>
     <w:multiLevelType w:val="hybridMultilevel"/>
     <w:tmpl w:val="767AA766"/>
@@ -4808,7 +6502,7 @@
 </file>
 
 <file path=word/styles.xml><?xml version="1.0" encoding="utf-8"?>
-<w:styles xmlns:mc="http://schemas.openxmlformats.org/markup-compatibility/2006" xmlns:r="http://schemas.openxmlformats.org/officeDocument/2006/relationships" xmlns:w="http://schemas.openxmlformats.org/wordprocessingml/2006/main" xmlns:w14="http://schemas.microsoft.com/office/word/2010/wordml" xmlns:w15="http://schemas.microsoft.com/office/word/2012/wordml" mc:Ignorable="w14 w15">
+<w:styles xmlns:mc="http://schemas.openxmlformats.org/markup-compatibility/2006" xmlns:r="http://schemas.openxmlformats.org/officeDocument/2006/relationships" xmlns:w="http://schemas.openxmlformats.org/wordprocessingml/2006/main" xmlns:w14="http://schemas.microsoft.com/office/word/2010/wordml" mc:Ignorable="w14">
   <w:docDefaults>
     <w:rPrDefault>
       <w:rPr>
@@ -4824,378 +6518,153 @@
       </w:pPr>
     </w:pPrDefault>
   </w:docDefaults>
-  <w:latentStyles w:defLockedState="0" w:defUIPriority="99" w:defSemiHidden="0" w:defUnhideWhenUsed="0" w:defQFormat="0" w:count="371">
-    <w:lsdException w:name="Normal" w:uiPriority="0" w:qFormat="1"/>
-    <w:lsdException w:name="heading 1" w:uiPriority="9" w:qFormat="1"/>
-    <w:lsdException w:name="heading 2" w:semiHidden="1" w:uiPriority="9" w:unhideWhenUsed="1" w:qFormat="1"/>
-    <w:lsdException w:name="heading 3" w:semiHidden="1" w:uiPriority="9" w:unhideWhenUsed="1" w:qFormat="1"/>
-    <w:lsdException w:name="heading 4" w:semiHidden="1" w:uiPriority="9" w:unhideWhenUsed="1" w:qFormat="1"/>
-    <w:lsdException w:name="heading 5" w:semiHidden="1" w:uiPriority="9" w:unhideWhenUsed="1" w:qFormat="1"/>
-    <w:lsdException w:name="heading 6" w:semiHidden="1" w:uiPriority="9" w:unhideWhenUsed="1" w:qFormat="1"/>
-    <w:lsdException w:name="heading 7" w:semiHidden="1" w:uiPriority="9" w:unhideWhenUsed="1" w:qFormat="1"/>
-    <w:lsdException w:name="heading 8" w:semiHidden="1" w:uiPriority="9" w:unhideWhenUsed="1" w:qFormat="1"/>
-    <w:lsdException w:name="heading 9" w:semiHidden="1" w:uiPriority="9" w:unhideWhenUsed="1" w:qFormat="1"/>
-    <w:lsdException w:name="index 1" w:semiHidden="1" w:unhideWhenUsed="1"/>
-    <w:lsdException w:name="index 2" w:semiHidden="1" w:unhideWhenUsed="1"/>
-    <w:lsdException w:name="index 3" w:semiHidden="1" w:unhideWhenUsed="1"/>
-    <w:lsdException w:name="index 4" w:semiHidden="1" w:unhideWhenUsed="1"/>
-    <w:lsdException w:name="index 5" w:semiHidden="1" w:unhideWhenUsed="1"/>
-    <w:lsdException w:name="index 6" w:semiHidden="1" w:unhideWhenUsed="1"/>
-    <w:lsdException w:name="index 7" w:semiHidden="1" w:unhideWhenUsed="1"/>
-    <w:lsdException w:name="index 8" w:semiHidden="1" w:unhideWhenUsed="1"/>
-    <w:lsdException w:name="index 9" w:semiHidden="1" w:unhideWhenUsed="1"/>
-    <w:lsdException w:name="toc 1" w:semiHidden="1" w:uiPriority="39" w:unhideWhenUsed="1"/>
-    <w:lsdException w:name="toc 2" w:semiHidden="1" w:uiPriority="39" w:unhideWhenUsed="1"/>
-    <w:lsdException w:name="toc 3" w:semiHidden="1" w:uiPriority="39" w:unhideWhenUsed="1"/>
-    <w:lsdException w:name="toc 4" w:semiHidden="1" w:uiPriority="39" w:unhideWhenUsed="1"/>
-    <w:lsdException w:name="toc 5" w:semiHidden="1" w:uiPriority="39" w:unhideWhenUsed="1"/>
-    <w:lsdException w:name="toc 6" w:semiHidden="1" w:uiPriority="39" w:unhideWhenUsed="1"/>
-    <w:lsdException w:name="toc 7" w:semiHidden="1" w:uiPriority="39" w:unhideWhenUsed="1"/>
-    <w:lsdException w:name="toc 8" w:semiHidden="1" w:uiPriority="39" w:unhideWhenUsed="1"/>
-    <w:lsdException w:name="toc 9" w:semiHidden="1" w:uiPriority="39" w:unhideWhenUsed="1"/>
-    <w:lsdException w:name="Normal Indent" w:semiHidden="1" w:unhideWhenUsed="1"/>
-    <w:lsdException w:name="footnote text" w:semiHidden="1" w:unhideWhenUsed="1"/>
-    <w:lsdException w:name="annotation text" w:semiHidden="1" w:unhideWhenUsed="1"/>
-    <w:lsdException w:name="header" w:semiHidden="1" w:unhideWhenUsed="1"/>
-    <w:lsdException w:name="footer" w:semiHidden="1" w:unhideWhenUsed="1"/>
-    <w:lsdException w:name="index heading" w:semiHidden="1" w:unhideWhenUsed="1"/>
-    <w:lsdException w:name="caption" w:semiHidden="1" w:uiPriority="35" w:unhideWhenUsed="1" w:qFormat="1"/>
-    <w:lsdException w:name="table of figures" w:semiHidden="1" w:unhideWhenUsed="1"/>
-    <w:lsdException w:name="envelope address" w:semiHidden="1" w:unhideWhenUsed="1"/>
-    <w:lsdException w:name="envelope return" w:semiHidden="1" w:unhideWhenUsed="1"/>
-    <w:lsdException w:name="footnote reference" w:semiHidden="1" w:unhideWhenUsed="1"/>
-    <w:lsdException w:name="annotation reference" w:semiHidden="1" w:unhideWhenUsed="1"/>
-    <w:lsdException w:name="line number" w:semiHidden="1" w:unhideWhenUsed="1"/>
-    <w:lsdException w:name="page number" w:semiHidden="1" w:unhideWhenUsed="1"/>
-    <w:lsdException w:name="endnote reference" w:semiHidden="1" w:unhideWhenUsed="1"/>
-    <w:lsdException w:name="endnote text" w:semiHidden="1" w:unhideWhenUsed="1"/>
-    <w:lsdException w:name="table of authorities" w:semiHidden="1" w:unhideWhenUsed="1"/>
-    <w:lsdException w:name="macro" w:semiHidden="1" w:unhideWhenUsed="1"/>
-    <w:lsdException w:name="toa heading" w:semiHidden="1" w:unhideWhenUsed="1"/>
-    <w:lsdException w:name="List" w:semiHidden="1" w:unhideWhenUsed="1"/>
-    <w:lsdException w:name="List Bullet" w:semiHidden="1" w:unhideWhenUsed="1"/>
-    <w:lsdException w:name="List Number" w:semiHidden="1" w:unhideWhenUsed="1"/>
-    <w:lsdException w:name="List 2" w:semiHidden="1" w:unhideWhenUsed="1"/>
-    <w:lsdException w:name="List 3" w:semiHidden="1" w:unhideWhenUsed="1"/>
-    <w:lsdException w:name="List 4" w:semiHidden="1" w:unhideWhenUsed="1"/>
-    <w:lsdException w:name="List 5" w:semiHidden="1" w:unhideWhenUsed="1"/>
-    <w:lsdException w:name="List Bullet 2" w:semiHidden="1" w:unhideWhenUsed="1"/>
-    <w:lsdException w:name="List Bullet 3" w:semiHidden="1" w:unhideWhenUsed="1"/>
-    <w:lsdException w:name="List Bullet 4" w:semiHidden="1" w:unhideWhenUsed="1"/>
-    <w:lsdException w:name="List Bullet 5" w:semiHidden="1" w:unhideWhenUsed="1"/>
-    <w:lsdException w:name="List Number 2" w:semiHidden="1" w:unhideWhenUsed="1"/>
-    <w:lsdException w:name="List Number 3" w:semiHidden="1" w:unhideWhenUsed="1"/>
-    <w:lsdException w:name="List Number 4" w:semiHidden="1" w:unhideWhenUsed="1"/>
-    <w:lsdException w:name="List Number 5" w:semiHidden="1" w:unhideWhenUsed="1"/>
-    <w:lsdException w:name="Title" w:uiPriority="10" w:qFormat="1"/>
-    <w:lsdException w:name="Closing" w:semiHidden="1" w:unhideWhenUsed="1"/>
-    <w:lsdException w:name="Signature" w:semiHidden="1" w:unhideWhenUsed="1"/>
-    <w:lsdException w:name="Default Paragraph Font" w:semiHidden="1" w:uiPriority="1" w:unhideWhenUsed="1"/>
-    <w:lsdException w:name="Body Text" w:semiHidden="1" w:unhideWhenUsed="1"/>
-    <w:lsdException w:name="Body Text Indent" w:semiHidden="1" w:unhideWhenUsed="1"/>
-    <w:lsdException w:name="List Continue" w:semiHidden="1" w:unhideWhenUsed="1"/>
-    <w:lsdException w:name="List Continue 2" w:semiHidden="1" w:unhideWhenUsed="1"/>
-    <w:lsdException w:name="List Continue 3" w:semiHidden="1" w:unhideWhenUsed="1"/>
-    <w:lsdException w:name="List Continue 4" w:semiHidden="1" w:unhideWhenUsed="1"/>
-    <w:lsdException w:name="List Continue 5" w:semiHidden="1" w:unhideWhenUsed="1"/>
-    <w:lsdException w:name="Message Header" w:semiHidden="1" w:unhideWhenUsed="1"/>
-    <w:lsdException w:name="Subtitle" w:uiPriority="11" w:qFormat="1"/>
-    <w:lsdException w:name="Salutation" w:semiHidden="1" w:unhideWhenUsed="1"/>
-    <w:lsdException w:name="Date" w:semiHidden="1" w:unhideWhenUsed="1"/>
-    <w:lsdException w:name="Body Text First Indent" w:semiHidden="1" w:unhideWhenUsed="1"/>
-    <w:lsdException w:name="Body Text First Indent 2" w:semiHidden="1" w:unhideWhenUsed="1"/>
-    <w:lsdException w:name="Note Heading" w:semiHidden="1" w:unhideWhenUsed="1"/>
-    <w:lsdException w:name="Body Text 2" w:semiHidden="1" w:unhideWhenUsed="1"/>
-    <w:lsdException w:name="Body Text 3" w:semiHidden="1" w:unhideWhenUsed="1"/>
-    <w:lsdException w:name="Body Text Indent 2" w:semiHidden="1" w:unhideWhenUsed="1"/>
-    <w:lsdException w:name="Body Text Indent 3" w:semiHidden="1" w:unhideWhenUsed="1"/>
-    <w:lsdException w:name="Block Text" w:semiHidden="1" w:unhideWhenUsed="1"/>
-    <w:lsdException w:name="Hyperlink" w:semiHidden="1" w:unhideWhenUsed="1"/>
-    <w:lsdException w:name="FollowedHyperlink" w:semiHidden="1" w:unhideWhenUsed="1"/>
-    <w:lsdException w:name="Strong" w:uiPriority="22" w:qFormat="1"/>
-    <w:lsdException w:name="Emphasis" w:uiPriority="20" w:qFormat="1"/>
-    <w:lsdException w:name="Document Map" w:semiHidden="1" w:unhideWhenUsed="1"/>
-    <w:lsdException w:name="Plain Text" w:semiHidden="1" w:unhideWhenUsed="1"/>
-    <w:lsdException w:name="E-mail Signature" w:semiHidden="1" w:unhideWhenUsed="1"/>
-    <w:lsdException w:name="HTML Top of Form" w:semiHidden="1" w:unhideWhenUsed="1"/>
-    <w:lsdException w:name="HTML Bottom of Form" w:semiHidden="1" w:unhideWhenUsed="1"/>
-    <w:lsdException w:name="Normal (Web)" w:semiHidden="1" w:unhideWhenUsed="1"/>
-    <w:lsdException w:name="HTML Acronym" w:semiHidden="1" w:unhideWhenUsed="1"/>
-    <w:lsdException w:name="HTML Address" w:semiHidden="1" w:unhideWhenUsed="1"/>
-    <w:lsdException w:name="HTML Cite" w:semiHidden="1" w:unhideWhenUsed="1"/>
-    <w:lsdException w:name="HTML Code" w:semiHidden="1" w:unhideWhenUsed="1"/>
-    <w:lsdException w:name="HTML Definition" w:semiHidden="1" w:unhideWhenUsed="1"/>
-    <w:lsdException w:name="HTML Keyboard" w:semiHidden="1" w:unhideWhenUsed="1"/>
-    <w:lsdException w:name="HTML Preformatted" w:semiHidden="1" w:unhideWhenUsed="1"/>
-    <w:lsdException w:name="HTML Sample" w:semiHidden="1" w:unhideWhenUsed="1"/>
-    <w:lsdException w:name="HTML Typewriter" w:semiHidden="1" w:unhideWhenUsed="1"/>
-    <w:lsdException w:name="HTML Variable" w:semiHidden="1" w:unhideWhenUsed="1"/>
-    <w:lsdException w:name="Normal Table" w:semiHidden="1" w:unhideWhenUsed="1"/>
-    <w:lsdException w:name="annotation subject" w:semiHidden="1" w:unhideWhenUsed="1"/>
-    <w:lsdException w:name="No List" w:semiHidden="1" w:unhideWhenUsed="1"/>
-    <w:lsdException w:name="Outline List 1" w:semiHidden="1" w:unhideWhenUsed="1"/>
-    <w:lsdException w:name="Outline List 2" w:semiHidden="1" w:unhideWhenUsed="1"/>
-    <w:lsdException w:name="Outline List 3" w:semiHidden="1" w:unhideWhenUsed="1"/>
-    <w:lsdException w:name="Table Simple 1" w:semiHidden="1" w:unhideWhenUsed="1"/>
-    <w:lsdException w:name="Table Simple 2" w:semiHidden="1" w:unhideWhenUsed="1"/>
-    <w:lsdException w:name="Table Simple 3" w:semiHidden="1" w:unhideWhenUsed="1"/>
-    <w:lsdException w:name="Table Classic 1" w:semiHidden="1" w:unhideWhenUsed="1"/>
-    <w:lsdException w:name="Table Classic 2" w:semiHidden="1" w:unhideWhenUsed="1"/>
-    <w:lsdException w:name="Table Classic 3" w:semiHidden="1" w:unhideWhenUsed="1"/>
-    <w:lsdException w:name="Table Classic 4" w:semiHidden="1" w:unhideWhenUsed="1"/>
-    <w:lsdException w:name="Table Colorful 1" w:semiHidden="1" w:unhideWhenUsed="1"/>
-    <w:lsdException w:name="Table Colorful 2" w:semiHidden="1" w:unhideWhenUsed="1"/>
-    <w:lsdException w:name="Table Colorful 3" w:semiHidden="1" w:unhideWhenUsed="1"/>
-    <w:lsdException w:name="Table Columns 1" w:semiHidden="1" w:unhideWhenUsed="1"/>
-    <w:lsdException w:name="Table Columns 2" w:semiHidden="1" w:unhideWhenUsed="1"/>
-    <w:lsdException w:name="Table Columns 3" w:semiHidden="1" w:unhideWhenUsed="1"/>
-    <w:lsdException w:name="Table Columns 4" w:semiHidden="1" w:unhideWhenUsed="1"/>
-    <w:lsdException w:name="Table Columns 5" w:semiHidden="1" w:unhideWhenUsed="1"/>
-    <w:lsdException w:name="Table Grid 1" w:semiHidden="1" w:unhideWhenUsed="1"/>
-    <w:lsdException w:name="Table Grid 2" w:semiHidden="1" w:unhideWhenUsed="1"/>
-    <w:lsdException w:name="Table Grid 3" w:semiHidden="1" w:unhideWhenUsed="1"/>
-    <w:lsdException w:name="Table Grid 4" w:semiHidden="1" w:unhideWhenUsed="1"/>
-    <w:lsdException w:name="Table Grid 5" w:semiHidden="1" w:unhideWhenUsed="1"/>
-    <w:lsdException w:name="Table Grid 6" w:semiHidden="1" w:unhideWhenUsed="1"/>
-    <w:lsdException w:name="Table Grid 7" w:semiHidden="1" w:unhideWhenUsed="1"/>
-    <w:lsdException w:name="Table Grid 8" w:semiHidden="1" w:unhideWhenUsed="1"/>
-    <w:lsdException w:name="Table List 1" w:semiHidden="1" w:unhideWhenUsed="1"/>
-    <w:lsdException w:name="Table List 2" w:semiHidden="1" w:unhideWhenUsed="1"/>
-    <w:lsdException w:name="Table List 3" w:semiHidden="1" w:unhideWhenUsed="1"/>
-    <w:lsdException w:name="Table List 4" w:semiHidden="1" w:unhideWhenUsed="1"/>
-    <w:lsdException w:name="Table List 5" w:semiHidden="1" w:unhideWhenUsed="1"/>
-    <w:lsdException w:name="Table List 6" w:semiHidden="1" w:unhideWhenUsed="1"/>
-    <w:lsdException w:name="Table List 7" w:semiHidden="1" w:unhideWhenUsed="1"/>
-    <w:lsdException w:name="Table List 8" w:semiHidden="1" w:unhideWhenUsed="1"/>
-    <w:lsdException w:name="Table 3D effects 1" w:semiHidden="1" w:unhideWhenUsed="1"/>
-    <w:lsdException w:name="Table 3D effects 2" w:semiHidden="1" w:unhideWhenUsed="1"/>
-    <w:lsdException w:name="Table 3D effects 3" w:semiHidden="1" w:unhideWhenUsed="1"/>
-    <w:lsdException w:name="Table Contemporary" w:semiHidden="1" w:unhideWhenUsed="1"/>
-    <w:lsdException w:name="Table Elegant" w:semiHidden="1" w:unhideWhenUsed="1"/>
-    <w:lsdException w:name="Table Professional" w:semiHidden="1" w:unhideWhenUsed="1"/>
-    <w:lsdException w:name="Table Subtle 1" w:semiHidden="1" w:unhideWhenUsed="1"/>
-    <w:lsdException w:name="Table Subtle 2" w:semiHidden="1" w:unhideWhenUsed="1"/>
-    <w:lsdException w:name="Table Web 1" w:semiHidden="1" w:unhideWhenUsed="1"/>
-    <w:lsdException w:name="Table Web 2" w:semiHidden="1" w:unhideWhenUsed="1"/>
-    <w:lsdException w:name="Table Web 3" w:semiHidden="1" w:unhideWhenUsed="1"/>
-    <w:lsdException w:name="Balloon Text" w:semiHidden="1" w:unhideWhenUsed="1"/>
-    <w:lsdException w:name="Table Grid" w:uiPriority="59"/>
-    <w:lsdException w:name="Table Theme" w:semiHidden="1" w:unhideWhenUsed="1"/>
-    <w:lsdException w:name="Placeholder Text" w:semiHidden="1"/>
-    <w:lsdException w:name="No Spacing" w:uiPriority="1" w:qFormat="1"/>
-    <w:lsdException w:name="Light Shading" w:uiPriority="60"/>
-    <w:lsdException w:name="Light List" w:uiPriority="61"/>
-    <w:lsdException w:name="Light Grid" w:uiPriority="62"/>
-    <w:lsdException w:name="Medium Shading 1" w:uiPriority="63"/>
-    <w:lsdException w:name="Medium Shading 2" w:uiPriority="64"/>
-    <w:lsdException w:name="Medium List 1" w:uiPriority="65"/>
-    <w:lsdException w:name="Medium List 2" w:uiPriority="66"/>
-    <w:lsdException w:name="Medium Grid 1" w:uiPriority="67"/>
-    <w:lsdException w:name="Medium Grid 2" w:uiPriority="68"/>
-    <w:lsdException w:name="Medium Grid 3" w:uiPriority="69"/>
-    <w:lsdException w:name="Dark List" w:uiPriority="70"/>
-    <w:lsdException w:name="Colorful Shading" w:uiPriority="71"/>
-    <w:lsdException w:name="Colorful List" w:uiPriority="72"/>
-    <w:lsdException w:name="Colorful Grid" w:uiPriority="73"/>
-    <w:lsdException w:name="Light Shading Accent 1" w:uiPriority="60"/>
-    <w:lsdException w:name="Light List Accent 1" w:uiPriority="61"/>
-    <w:lsdException w:name="Light Grid Accent 1" w:uiPriority="62"/>
-    <w:lsdException w:name="Medium Shading 1 Accent 1" w:uiPriority="63"/>
-    <w:lsdException w:name="Medium Shading 2 Accent 1" w:uiPriority="64"/>
-    <w:lsdException w:name="Medium List 1 Accent 1" w:uiPriority="65"/>
-    <w:lsdException w:name="Revision" w:semiHidden="1"/>
-    <w:lsdException w:name="List Paragraph" w:uiPriority="34" w:qFormat="1"/>
-    <w:lsdException w:name="Quote" w:uiPriority="29" w:qFormat="1"/>
-    <w:lsdException w:name="Intense Quote" w:uiPriority="30" w:qFormat="1"/>
-    <w:lsdException w:name="Medium List 2 Accent 1" w:uiPriority="66"/>
-    <w:lsdException w:name="Medium Grid 1 Accent 1" w:uiPriority="67"/>
-    <w:lsdException w:name="Medium Grid 2 Accent 1" w:uiPriority="68"/>
-    <w:lsdException w:name="Medium Grid 3 Accent 1" w:uiPriority="69"/>
-    <w:lsdException w:name="Dark List Accent 1" w:uiPriority="70"/>
-    <w:lsdException w:name="Colorful Shading Accent 1" w:uiPriority="71"/>
-    <w:lsdException w:name="Colorful List Accent 1" w:uiPriority="72"/>
-    <w:lsdException w:name="Colorful Grid Accent 1" w:uiPriority="73"/>
-    <w:lsdException w:name="Light Shading Accent 2" w:uiPriority="60"/>
-    <w:lsdException w:name="Light List Accent 2" w:uiPriority="61"/>
-    <w:lsdException w:name="Light Grid Accent 2" w:uiPriority="62"/>
-    <w:lsdException w:name="Medium Shading 1 Accent 2" w:uiPriority="63"/>
-    <w:lsdException w:name="Medium Shading 2 Accent 2" w:uiPriority="64"/>
-    <w:lsdException w:name="Medium List 1 Accent 2" w:uiPriority="65"/>
-    <w:lsdException w:name="Medium List 2 Accent 2" w:uiPriority="66"/>
-    <w:lsdException w:name="Medium Grid 1 Accent 2" w:uiPriority="67"/>
-    <w:lsdException w:name="Medium Grid 2 Accent 2" w:uiPriority="68"/>
-    <w:lsdException w:name="Medium Grid 3 Accent 2" w:uiPriority="69"/>
-    <w:lsdException w:name="Dark List Accent 2" w:uiPriority="70"/>
-    <w:lsdException w:name="Colorful Shading Accent 2" w:uiPriority="71"/>
-    <w:lsdException w:name="Colorful List Accent 2" w:uiPriority="72"/>
-    <w:lsdException w:name="Colorful Grid Accent 2" w:uiPriority="73"/>
-    <w:lsdException w:name="Light Shading Accent 3" w:uiPriority="60"/>
-    <w:lsdException w:name="Light List Accent 3" w:uiPriority="61"/>
-    <w:lsdException w:name="Light Grid Accent 3" w:uiPriority="62"/>
-    <w:lsdException w:name="Medium Shading 1 Accent 3" w:uiPriority="63"/>
-    <w:lsdException w:name="Medium Shading 2 Accent 3" w:uiPriority="64"/>
-    <w:lsdException w:name="Medium List 1 Accent 3" w:uiPriority="65"/>
-    <w:lsdException w:name="Medium List 2 Accent 3" w:uiPriority="66"/>
-    <w:lsdException w:name="Medium Grid 1 Accent 3" w:uiPriority="67"/>
-    <w:lsdException w:name="Medium Grid 2 Accent 3" w:uiPriority="68"/>
-    <w:lsdException w:name="Medium Grid 3 Accent 3" w:uiPriority="69"/>
-    <w:lsdException w:name="Dark List Accent 3" w:uiPriority="70"/>
-    <w:lsdException w:name="Colorful Shading Accent 3" w:uiPriority="71"/>
-    <w:lsdException w:name="Colorful List Accent 3" w:uiPriority="72"/>
-    <w:lsdException w:name="Colorful Grid Accent 3" w:uiPriority="73"/>
-    <w:lsdException w:name="Light Shading Accent 4" w:uiPriority="60"/>
-    <w:lsdException w:name="Light List Accent 4" w:uiPriority="61"/>
-    <w:lsdException w:name="Light Grid Accent 4" w:uiPriority="62"/>
-    <w:lsdException w:name="Medium Shading 1 Accent 4" w:uiPriority="63"/>
-    <w:lsdException w:name="Medium Shading 2 Accent 4" w:uiPriority="64"/>
-    <w:lsdException w:name="Medium List 1 Accent 4" w:uiPriority="65"/>
-    <w:lsdException w:name="Medium List 2 Accent 4" w:uiPriority="66"/>
-    <w:lsdException w:name="Medium Grid 1 Accent 4" w:uiPriority="67"/>
-    <w:lsdException w:name="Medium Grid 2 Accent 4" w:uiPriority="68"/>
-    <w:lsdException w:name="Medium Grid 3 Accent 4" w:uiPriority="69"/>
-    <w:lsdException w:name="Dark List Accent 4" w:uiPriority="70"/>
-    <w:lsdException w:name="Colorful Shading Accent 4" w:uiPriority="71"/>
-    <w:lsdException w:name="Colorful List Accent 4" w:uiPriority="72"/>
-    <w:lsdException w:name="Colorful Grid Accent 4" w:uiPriority="73"/>
-    <w:lsdException w:name="Light Shading Accent 5" w:uiPriority="60"/>
-    <w:lsdException w:name="Light List Accent 5" w:uiPriority="61"/>
-    <w:lsdException w:name="Light Grid Accent 5" w:uiPriority="62"/>
-    <w:lsdException w:name="Medium Shading 1 Accent 5" w:uiPriority="63"/>
-    <w:lsdException w:name="Medium Shading 2 Accent 5" w:uiPriority="64"/>
-    <w:lsdException w:name="Medium List 1 Accent 5" w:uiPriority="65"/>
-    <w:lsdException w:name="Medium List 2 Accent 5" w:uiPriority="66"/>
-    <w:lsdException w:name="Medium Grid 1 Accent 5" w:uiPriority="67"/>
-    <w:lsdException w:name="Medium Grid 2 Accent 5" w:uiPriority="68"/>
-    <w:lsdException w:name="Medium Grid 3 Accent 5" w:uiPriority="69"/>
-    <w:lsdException w:name="Dark List Accent 5" w:uiPriority="70"/>
-    <w:lsdException w:name="Colorful Shading Accent 5" w:uiPriority="71"/>
-    <w:lsdException w:name="Colorful List Accent 5" w:uiPriority="72"/>
-    <w:lsdException w:name="Colorful Grid Accent 5" w:uiPriority="73"/>
-    <w:lsdException w:name="Light Shading Accent 6" w:uiPriority="60"/>
-    <w:lsdException w:name="Light List Accent 6" w:uiPriority="61"/>
-    <w:lsdException w:name="Light Grid Accent 6" w:uiPriority="62"/>
-    <w:lsdException w:name="Medium Shading 1 Accent 6" w:uiPriority="63"/>
-    <w:lsdException w:name="Medium Shading 2 Accent 6" w:uiPriority="64"/>
-    <w:lsdException w:name="Medium List 1 Accent 6" w:uiPriority="65"/>
-    <w:lsdException w:name="Medium List 2 Accent 6" w:uiPriority="66"/>
-    <w:lsdException w:name="Medium Grid 1 Accent 6" w:uiPriority="67"/>
-    <w:lsdException w:name="Medium Grid 2 Accent 6" w:uiPriority="68"/>
-    <w:lsdException w:name="Medium Grid 3 Accent 6" w:uiPriority="69"/>
-    <w:lsdException w:name="Dark List Accent 6" w:uiPriority="70"/>
-    <w:lsdException w:name="Colorful Shading Accent 6" w:uiPriority="71"/>
-    <w:lsdException w:name="Colorful List Accent 6" w:uiPriority="72"/>
-    <w:lsdException w:name="Colorful Grid Accent 6" w:uiPriority="73"/>
-    <w:lsdException w:name="Subtle Emphasis" w:uiPriority="19" w:qFormat="1"/>
-    <w:lsdException w:name="Intense Emphasis" w:uiPriority="21" w:qFormat="1"/>
-    <w:lsdException w:name="Subtle Reference" w:uiPriority="31" w:qFormat="1"/>
-    <w:lsdException w:name="Intense Reference" w:uiPriority="32" w:qFormat="1"/>
-    <w:lsdException w:name="Book Title" w:uiPriority="33" w:qFormat="1"/>
-    <w:lsdException w:name="Bibliography" w:semiHidden="1" w:uiPriority="37" w:unhideWhenUsed="1"/>
-    <w:lsdException w:name="TOC Heading" w:semiHidden="1" w:uiPriority="39" w:unhideWhenUsed="1" w:qFormat="1"/>
-    <w:lsdException w:name="Plain Table 1" w:uiPriority="41"/>
-    <w:lsdException w:name="Plain Table 2" w:uiPriority="42"/>
-    <w:lsdException w:name="Plain Table 3" w:uiPriority="43"/>
-    <w:lsdException w:name="Plain Table 4" w:uiPriority="44"/>
-    <w:lsdException w:name="Plain Table 5" w:uiPriority="45"/>
-    <w:lsdException w:name="Grid Table Light" w:uiPriority="40"/>
-    <w:lsdException w:name="Grid Table 1 Light" w:uiPriority="46"/>
-    <w:lsdException w:name="Grid Table 2" w:uiPriority="47"/>
-    <w:lsdException w:name="Grid Table 3" w:uiPriority="48"/>
-    <w:lsdException w:name="Grid Table 4" w:uiPriority="49"/>
-    <w:lsdException w:name="Grid Table 5 Dark" w:uiPriority="50"/>
-    <w:lsdException w:name="Grid Table 6 Colorful" w:uiPriority="51"/>
-    <w:lsdException w:name="Grid Table 7 Colorful" w:uiPriority="52"/>
-    <w:lsdException w:name="Grid Table 1 Light Accent 1" w:uiPriority="46"/>
-    <w:lsdException w:name="Grid Table 2 Accent 1" w:uiPriority="47"/>
-    <w:lsdException w:name="Grid Table 3 Accent 1" w:uiPriority="48"/>
-    <w:lsdException w:name="Grid Table 4 Accent 1" w:uiPriority="49"/>
-    <w:lsdException w:name="Grid Table 5 Dark Accent 1" w:uiPriority="50"/>
-    <w:lsdException w:name="Grid Table 6 Colorful Accent 1" w:uiPriority="51"/>
-    <w:lsdException w:name="Grid Table 7 Colorful Accent 1" w:uiPriority="52"/>
-    <w:lsdException w:name="Grid Table 1 Light Accent 2" w:uiPriority="46"/>
-    <w:lsdException w:name="Grid Table 2 Accent 2" w:uiPriority="47"/>
-    <w:lsdException w:name="Grid Table 3 Accent 2" w:uiPriority="48"/>
-    <w:lsdException w:name="Grid Table 4 Accent 2" w:uiPriority="49"/>
-    <w:lsdException w:name="Grid Table 5 Dark Accent 2" w:uiPriority="50"/>
-    <w:lsdException w:name="Grid Table 6 Colorful Accent 2" w:uiPriority="51"/>
-    <w:lsdException w:name="Grid Table 7 Colorful Accent 2" w:uiPriority="52"/>
-    <w:lsdException w:name="Grid Table 1 Light Accent 3" w:uiPriority="46"/>
-    <w:lsdException w:name="Grid Table 2 Accent 3" w:uiPriority="47"/>
-    <w:lsdException w:name="Grid Table 3 Accent 3" w:uiPriority="48"/>
-    <w:lsdException w:name="Grid Table 4 Accent 3" w:uiPriority="49"/>
-    <w:lsdException w:name="Grid Table 5 Dark Accent 3" w:uiPriority="50"/>
-    <w:lsdException w:name="Grid Table 6 Colorful Accent 3" w:uiPriority="51"/>
-    <w:lsdException w:name="Grid Table 7 Colorful Accent 3" w:uiPriority="52"/>
-    <w:lsdException w:name="Grid Table 1 Light Accent 4" w:uiPriority="46"/>
-    <w:lsdException w:name="Grid Table 2 Accent 4" w:uiPriority="47"/>
-    <w:lsdException w:name="Grid Table 3 Accent 4" w:uiPriority="48"/>
-    <w:lsdException w:name="Grid Table 4 Accent 4" w:uiPriority="49"/>
-    <w:lsdException w:name="Grid Table 5 Dark Accent 4" w:uiPriority="50"/>
-    <w:lsdException w:name="Grid Table 6 Colorful Accent 4" w:uiPriority="51"/>
-    <w:lsdException w:name="Grid Table 7 Colorful Accent 4" w:uiPriority="52"/>
-    <w:lsdException w:name="Grid Table 1 Light Accent 5" w:uiPriority="46"/>
-    <w:lsdException w:name="Grid Table 2 Accent 5" w:uiPriority="47"/>
-    <w:lsdException w:name="Grid Table 3 Accent 5" w:uiPriority="48"/>
-    <w:lsdException w:name="Grid Table 4 Accent 5" w:uiPriority="49"/>
-    <w:lsdException w:name="Grid Table 5 Dark Accent 5" w:uiPriority="50"/>
-    <w:lsdException w:name="Grid Table 6 Colorful Accent 5" w:uiPriority="51"/>
-    <w:lsdException w:name="Grid Table 7 Colorful Accent 5" w:uiPriority="52"/>
-    <w:lsdException w:name="Grid Table 1 Light Accent 6" w:uiPriority="46"/>
-    <w:lsdException w:name="Grid Table 2 Accent 6" w:uiPriority="47"/>
-    <w:lsdException w:name="Grid Table 3 Accent 6" w:uiPriority="48"/>
-    <w:lsdException w:name="Grid Table 4 Accent 6" w:uiPriority="49"/>
-    <w:lsdException w:name="Grid Table 5 Dark Accent 6" w:uiPriority="50"/>
-    <w:lsdException w:name="Grid Table 6 Colorful Accent 6" w:uiPriority="51"/>
-    <w:lsdException w:name="Grid Table 7 Colorful Accent 6" w:uiPriority="52"/>
-    <w:lsdException w:name="List Table 1 Light" w:uiPriority="46"/>
-    <w:lsdException w:name="List Table 2" w:uiPriority="47"/>
-    <w:lsdException w:name="List Table 3" w:uiPriority="48"/>
-    <w:lsdException w:name="List Table 4" w:uiPriority="49"/>
-    <w:lsdException w:name="List Table 5 Dark" w:uiPriority="50"/>
-    <w:lsdException w:name="List Table 6 Colorful" w:uiPriority="51"/>
-    <w:lsdException w:name="List Table 7 Colorful" w:uiPriority="52"/>
-    <w:lsdException w:name="List Table 1 Light Accent 1" w:uiPriority="46"/>
-    <w:lsdException w:name="List Table 2 Accent 1" w:uiPriority="47"/>
-    <w:lsdException w:name="List Table 3 Accent 1" w:uiPriority="48"/>
-    <w:lsdException w:name="List Table 4 Accent 1" w:uiPriority="49"/>
-    <w:lsdException w:name="List Table 5 Dark Accent 1" w:uiPriority="50"/>
-    <w:lsdException w:name="List Table 6 Colorful Accent 1" w:uiPriority="51"/>
-    <w:lsdException w:name="List Table 7 Colorful Accent 1" w:uiPriority="52"/>
-    <w:lsdException w:name="List Table 1 Light Accent 2" w:uiPriority="46"/>
-    <w:lsdException w:name="List Table 2 Accent 2" w:uiPriority="47"/>
-    <w:lsdException w:name="List Table 3 Accent 2" w:uiPriority="48"/>
-    <w:lsdException w:name="List Table 4 Accent 2" w:uiPriority="49"/>
-    <w:lsdException w:name="List Table 5 Dark Accent 2" w:uiPriority="50"/>
-    <w:lsdException w:name="List Table 6 Colorful Accent 2" w:uiPriority="51"/>
-    <w:lsdException w:name="List Table 7 Colorful Accent 2" w:uiPriority="52"/>
-    <w:lsdException w:name="List Table 1 Light Accent 3" w:uiPriority="46"/>
-    <w:lsdException w:name="List Table 2 Accent 3" w:uiPriority="47"/>
-    <w:lsdException w:name="List Table 3 Accent 3" w:uiPriority="48"/>
-    <w:lsdException w:name="List Table 4 Accent 3" w:uiPriority="49"/>
-    <w:lsdException w:name="List Table 5 Dark Accent 3" w:uiPriority="50"/>
-    <w:lsdException w:name="List Table 6 Colorful Accent 3" w:uiPriority="51"/>
-    <w:lsdException w:name="List Table 7 Colorful Accent 3" w:uiPriority="52"/>
-    <w:lsdException w:name="List Table 1 Light Accent 4" w:uiPriority="46"/>
-    <w:lsdException w:name="List Table 2 Accent 4" w:uiPriority="47"/>
-    <w:lsdException w:name="List Table 3 Accent 4" w:uiPriority="48"/>
-    <w:lsdException w:name="List Table 4 Accent 4" w:uiPriority="49"/>
-    <w:lsdException w:name="List Table 5 Dark Accent 4" w:uiPriority="50"/>
-    <w:lsdException w:name="List Table 6 Colorful Accent 4" w:uiPriority="51"/>
-    <w:lsdException w:name="List Table 7 Colorful Accent 4" w:uiPriority="52"/>
-    <w:lsdException w:name="List Table 1 Light Accent 5" w:uiPriority="46"/>
-    <w:lsdException w:name="List Table 2 Accent 5" w:uiPriority="47"/>
-    <w:lsdException w:name="List Table 3 Accent 5" w:uiPriority="48"/>
-    <w:lsdException w:name="List Table 4 Accent 5" w:uiPriority="49"/>
-    <w:lsdException w:name="List Table 5 Dark Accent 5" w:uiPriority="50"/>
-    <w:lsdException w:name="List Table 6 Colorful Accent 5" w:uiPriority="51"/>
-    <w:lsdException w:name="List Table 7 Colorful Accent 5" w:uiPriority="52"/>
-    <w:lsdException w:name="List Table 1 Light Accent 6" w:uiPriority="46"/>
-    <w:lsdException w:name="List Table 2 Accent 6" w:uiPriority="47"/>
-    <w:lsdException w:name="List Table 3 Accent 6" w:uiPriority="48"/>
-    <w:lsdException w:name="List Table 4 Accent 6" w:uiPriority="49"/>
-    <w:lsdException w:name="List Table 5 Dark Accent 6" w:uiPriority="50"/>
-    <w:lsdException w:name="List Table 6 Colorful Accent 6" w:uiPriority="51"/>
-    <w:lsdException w:name="List Table 7 Colorful Accent 6" w:uiPriority="52"/>
+  <w:latentStyles w:defLockedState="0" w:defUIPriority="99" w:defSemiHidden="1" w:defUnhideWhenUsed="1" w:defQFormat="0" w:count="276">
+    <w:lsdException w:name="Normal" w:semiHidden="0" w:uiPriority="0" w:unhideWhenUsed="0" w:qFormat="1"/>
+    <w:lsdException w:name="heading 1" w:semiHidden="0" w:uiPriority="9" w:unhideWhenUsed="0" w:qFormat="1"/>
+    <w:lsdException w:name="heading 2" w:uiPriority="9" w:qFormat="1"/>
+    <w:lsdException w:name="heading 3" w:uiPriority="9" w:qFormat="1"/>
+    <w:lsdException w:name="heading 4" w:uiPriority="9" w:qFormat="1"/>
+    <w:lsdException w:name="heading 5" w:uiPriority="9" w:qFormat="1"/>
+    <w:lsdException w:name="heading 6" w:uiPriority="9" w:qFormat="1"/>
+    <w:lsdException w:name="heading 7" w:uiPriority="9" w:qFormat="1"/>
+    <w:lsdException w:name="heading 8" w:uiPriority="9" w:qFormat="1"/>
+    <w:lsdException w:name="heading 9" w:uiPriority="9" w:qFormat="1"/>
+    <w:lsdException w:name="toc 1" w:uiPriority="39"/>
+    <w:lsdException w:name="toc 2" w:uiPriority="39"/>
+    <w:lsdException w:name="toc 3" w:uiPriority="39"/>
+    <w:lsdException w:name="toc 4" w:uiPriority="39"/>
+    <w:lsdException w:name="toc 5" w:uiPriority="39"/>
+    <w:lsdException w:name="toc 6" w:uiPriority="39"/>
+    <w:lsdException w:name="toc 7" w:uiPriority="39"/>
+    <w:lsdException w:name="toc 8" w:uiPriority="39"/>
+    <w:lsdException w:name="toc 9" w:uiPriority="39"/>
+    <w:lsdException w:name="caption" w:uiPriority="35" w:qFormat="1"/>
+    <w:lsdException w:name="Title" w:semiHidden="0" w:uiPriority="10" w:unhideWhenUsed="0" w:qFormat="1"/>
+    <w:lsdException w:name="Default Paragraph Font" w:uiPriority="1"/>
+    <w:lsdException w:name="Subtitle" w:semiHidden="0" w:uiPriority="11" w:unhideWhenUsed="0" w:qFormat="1"/>
+    <w:lsdException w:name="Strong" w:semiHidden="0" w:uiPriority="22" w:unhideWhenUsed="0" w:qFormat="1"/>
+    <w:lsdException w:name="Emphasis" w:semiHidden="0" w:uiPriority="20" w:unhideWhenUsed="0" w:qFormat="1"/>
+    <w:lsdException w:name="Table Grid" w:semiHidden="0" w:uiPriority="59" w:unhideWhenUsed="0"/>
+    <w:lsdException w:name="Note Level 1" w:semiHidden="0" w:unhideWhenUsed="0"/>
+    <w:lsdException w:name="Note Level 2" w:semiHidden="0" w:unhideWhenUsed="0"/>
+    <w:lsdException w:name="Note Level 3" w:semiHidden="0" w:unhideWhenUsed="0"/>
+    <w:lsdException w:name="Note Level 4" w:semiHidden="0" w:unhideWhenUsed="0"/>
+    <w:lsdException w:name="Note Level 5" w:semiHidden="0" w:unhideWhenUsed="0"/>
+    <w:lsdException w:name="Note Level 6" w:semiHidden="0" w:unhideWhenUsed="0"/>
+    <w:lsdException w:name="Note Level 7" w:semiHidden="0" w:unhideWhenUsed="0"/>
+    <w:lsdException w:name="Note Level 8" w:semiHidden="0" w:unhideWhenUsed="0"/>
+    <w:lsdException w:name="Note Level 9" w:semiHidden="0" w:unhideWhenUsed="0"/>
+    <w:lsdException w:name="Placeholder Text" w:unhideWhenUsed="0"/>
+    <w:lsdException w:name="No Spacing" w:semiHidden="0" w:uiPriority="1" w:unhideWhenUsed="0" w:qFormat="1"/>
+    <w:lsdException w:name="Light Shading" w:semiHidden="0" w:uiPriority="60" w:unhideWhenUsed="0"/>
+    <w:lsdException w:name="Light List" w:semiHidden="0" w:uiPriority="61" w:unhideWhenUsed="0"/>
+    <w:lsdException w:name="Light Grid" w:semiHidden="0" w:uiPriority="62" w:unhideWhenUsed="0"/>
+    <w:lsdException w:name="Medium Shading 1" w:semiHidden="0" w:uiPriority="63" w:unhideWhenUsed="0"/>
+    <w:lsdException w:name="Medium Shading 2" w:semiHidden="0" w:uiPriority="64" w:unhideWhenUsed="0"/>
+    <w:lsdException w:name="Medium List 1" w:semiHidden="0" w:uiPriority="65" w:unhideWhenUsed="0"/>
+    <w:lsdException w:name="Medium List 2" w:semiHidden="0" w:uiPriority="66" w:unhideWhenUsed="0"/>
+    <w:lsdException w:name="Medium Grid 1" w:semiHidden="0" w:uiPriority="67" w:unhideWhenUsed="0"/>
+    <w:lsdException w:name="Medium Grid 2" w:semiHidden="0" w:uiPriority="68" w:unhideWhenUsed="0"/>
+    <w:lsdException w:name="Medium Grid 3" w:semiHidden="0" w:uiPriority="69" w:unhideWhenUsed="0"/>
+    <w:lsdException w:name="Dark List" w:semiHidden="0" w:uiPriority="70" w:unhideWhenUsed="0"/>
+    <w:lsdException w:name="Colorful Shading" w:semiHidden="0" w:uiPriority="71" w:unhideWhenUsed="0"/>
+    <w:lsdException w:name="Colorful List" w:semiHidden="0" w:uiPriority="72" w:unhideWhenUsed="0"/>
+    <w:lsdException w:name="Colorful Grid" w:semiHidden="0" w:uiPriority="73" w:unhideWhenUsed="0"/>
+    <w:lsdException w:name="Light Shading Accent 1" w:semiHidden="0" w:uiPriority="60" w:unhideWhenUsed="0"/>
+    <w:lsdException w:name="Light List Accent 1" w:semiHidden="0" w:uiPriority="61" w:unhideWhenUsed="0"/>
+    <w:lsdException w:name="Light Grid Accent 1" w:semiHidden="0" w:uiPriority="62" w:unhideWhenUsed="0"/>
+    <w:lsdException w:name="Medium Shading 1 Accent 1" w:semiHidden="0" w:uiPriority="63" w:unhideWhenUsed="0"/>
+    <w:lsdException w:name="Medium Shading 2 Accent 1" w:semiHidden="0" w:uiPriority="64" w:unhideWhenUsed="0"/>
+    <w:lsdException w:name="Medium List 1 Accent 1" w:semiHidden="0" w:uiPriority="65" w:unhideWhenUsed="0"/>
+    <w:lsdException w:name="Revision" w:unhideWhenUsed="0"/>
+    <w:lsdException w:name="List Paragraph" w:semiHidden="0" w:uiPriority="34" w:unhideWhenUsed="0" w:qFormat="1"/>
+    <w:lsdException w:name="Quote" w:semiHidden="0" w:uiPriority="29" w:unhideWhenUsed="0" w:qFormat="1"/>
+    <w:lsdException w:name="Intense Quote" w:semiHidden="0" w:uiPriority="30" w:unhideWhenUsed="0" w:qFormat="1"/>
+    <w:lsdException w:name="Medium List 2 Accent 1" w:semiHidden="0" w:uiPriority="66" w:unhideWhenUsed="0"/>
+    <w:lsdException w:name="Medium Grid 1 Accent 1" w:semiHidden="0" w:uiPriority="67" w:unhideWhenUsed="0"/>
+    <w:lsdException w:name="Medium Grid 2 Accent 1" w:semiHidden="0" w:uiPriority="68" w:unhideWhenUsed="0"/>
+    <w:lsdException w:name="Medium Grid 3 Accent 1" w:semiHidden="0" w:uiPriority="69" w:unhideWhenUsed="0"/>
+    <w:lsdException w:name="Dark List Accent 1" w:semiHidden="0" w:uiPriority="70" w:unhideWhenUsed="0"/>
+    <w:lsdException w:name="Colorful Shading Accent 1" w:semiHidden="0" w:uiPriority="71" w:unhideWhenUsed="0"/>
+    <w:lsdException w:name="Colorful List Accent 1" w:semiHidden="0" w:uiPriority="72" w:unhideWhenUsed="0"/>
+    <w:lsdException w:name="Colorful Grid Accent 1" w:semiHidden="0" w:uiPriority="73" w:unhideWhenUsed="0"/>
+    <w:lsdException w:name="Light Shading Accent 2" w:semiHidden="0" w:uiPriority="60" w:unhideWhenUsed="0"/>
+    <w:lsdException w:name="Light List Accent 2" w:semiHidden="0" w:uiPriority="61" w:unhideWhenUsed="0"/>
+    <w:lsdException w:name="Light Grid Accent 2" w:semiHidden="0" w:uiPriority="62" w:unhideWhenUsed="0"/>
+    <w:lsdException w:name="Medium Shading 1 Accent 2" w:semiHidden="0" w:uiPriority="63" w:unhideWhenUsed="0"/>
+    <w:lsdException w:name="Medium Shading 2 Accent 2" w:semiHidden="0" w:uiPriority="64" w:unhideWhenUsed="0"/>
+    <w:lsdException w:name="Medium List 1 Accent 2" w:semiHidden="0" w:uiPriority="65" w:unhideWhenUsed="0"/>
+    <w:lsdException w:name="Medium List 2 Accent 2" w:semiHidden="0" w:uiPriority="66" w:unhideWhenUsed="0"/>
+    <w:lsdException w:name="Medium Grid 1 Accent 2" w:semiHidden="0" w:uiPriority="67" w:unhideWhenUsed="0"/>
+    <w:lsdException w:name="Medium Grid 2 Accent 2" w:semiHidden="0" w:uiPriority="68" w:unhideWhenUsed="0"/>
+    <w:lsdException w:name="Medium Grid 3 Accent 2" w:semiHidden="0" w:uiPriority="69" w:unhideWhenUsed="0"/>
+    <w:lsdException w:name="Dark List Accent 2" w:semiHidden="0" w:uiPriority="70" w:unhideWhenUsed="0"/>
+    <w:lsdException w:name="Colorful Shading Accent 2" w:semiHidden="0" w:uiPriority="71" w:unhideWhenUsed="0"/>
+    <w:lsdException w:name="Colorful List Accent 2" w:semiHidden="0" w:uiPriority="72" w:unhideWhenUsed="0"/>
+    <w:lsdException w:name="Colorful Grid Accent 2" w:semiHidden="0" w:uiPriority="73" w:unhideWhenUsed="0"/>
+    <w:lsdException w:name="Light Shading Accent 3" w:semiHidden="0" w:uiPriority="60" w:unhideWhenUsed="0"/>
+    <w:lsdException w:name="Light List Accent 3" w:semiHidden="0" w:uiPriority="61" w:unhideWhenUsed="0"/>
+    <w:lsdException w:name="Light Grid Accent 3" w:semiHidden="0" w:uiPriority="62" w:unhideWhenUsed="0"/>
+    <w:lsdException w:name="Medium Shading 1 Accent 3" w:semiHidden="0" w:uiPriority="63" w:unhideWhenUsed="0"/>
+    <w:lsdException w:name="Medium Shading 2 Accent 3" w:semiHidden="0" w:uiPriority="64" w:unhideWhenUsed="0"/>
+    <w:lsdException w:name="Medium List 1 Accent 3" w:semiHidden="0" w:uiPriority="65" w:unhideWhenUsed="0"/>
+    <w:lsdException w:name="Medium List 2 Accent 3" w:semiHidden="0" w:uiPriority="66" w:unhideWhenUsed="0"/>
+    <w:lsdException w:name="Medium Grid 1 Accent 3" w:semiHidden="0" w:uiPriority="67" w:unhideWhenUsed="0"/>
+    <w:lsdException w:name="Medium Grid 2 Accent 3" w:semiHidden="0" w:uiPriority="68" w:unhideWhenUsed="0"/>
+    <w:lsdException w:name="Medium Grid 3 Accent 3" w:semiHidden="0" w:uiPriority="69" w:unhideWhenUsed="0"/>
+    <w:lsdException w:name="Dark List Accent 3" w:semiHidden="0" w:uiPriority="70" w:unhideWhenUsed="0"/>
+    <w:lsdException w:name="Colorful Shading Accent 3" w:semiHidden="0" w:uiPriority="71" w:unhideWhenUsed="0"/>
+    <w:lsdException w:name="Colorful List Accent 3" w:semiHidden="0" w:uiPriority="72" w:unhideWhenUsed="0"/>
+    <w:lsdException w:name="Colorful Grid Accent 3" w:semiHidden="0" w:uiPriority="73" w:unhideWhenUsed="0"/>
+    <w:lsdException w:name="Light Shading Accent 4" w:semiHidden="0" w:uiPriority="60" w:unhideWhenUsed="0"/>
+    <w:lsdException w:name="Light List Accent 4" w:semiHidden="0" w:uiPriority="61" w:unhideWhenUsed="0"/>
+    <w:lsdException w:name="Light Grid Accent 4" w:semiHidden="0" w:uiPriority="62" w:unhideWhenUsed="0"/>
+    <w:lsdException w:name="Medium Shading 1 Accent 4" w:semiHidden="0" w:uiPriority="63" w:unhideWhenUsed="0"/>
+    <w:lsdException w:name="Medium Shading 2 Accent 4" w:semiHidden="0" w:uiPriority="64" w:unhideWhenUsed="0"/>
+    <w:lsdException w:name="Medium List 1 Accent 4" w:semiHidden="0" w:uiPriority="65" w:unhideWhenUsed="0"/>
+    <w:lsdException w:name="Medium List 2 Accent 4" w:semiHidden="0" w:uiPriority="66" w:unhideWhenUsed="0"/>
+    <w:lsdException w:name="Medium Grid 1 Accent 4" w:semiHidden="0" w:uiPriority="67" w:unhideWhenUsed="0"/>
+    <w:lsdException w:name="Medium Grid 2 Accent 4" w:semiHidden="0" w:uiPriority="68" w:unhideWhenUsed="0"/>
+    <w:lsdException w:name="Medium Grid 3 Accent 4" w:semiHidden="0" w:uiPriority="69" w:unhideWhenUsed="0"/>
+    <w:lsdException w:name="Dark List Accent 4" w:semiHidden="0" w:uiPriority="70" w:unhideWhenUsed="0"/>
+    <w:lsdException w:name="Colorful Shading Accent 4" w:semiHidden="0" w:uiPriority="71" w:unhideWhenUsed="0"/>
+    <w:lsdException w:name="Colorful List Accent 4" w:semiHidden="0" w:uiPriority="72" w:unhideWhenUsed="0"/>
+    <w:lsdException w:name="Colorful Grid Accent 4" w:semiHidden="0" w:uiPriority="73" w:unhideWhenUsed="0"/>
+    <w:lsdException w:name="Light Shading Accent 5" w:semiHidden="0" w:uiPriority="60" w:unhideWhenUsed="0"/>
+    <w:lsdException w:name="Light List Accent 5" w:semiHidden="0" w:uiPriority="61" w:unhideWhenUsed="0"/>
+    <w:lsdException w:name="Light Grid Accent 5" w:semiHidden="0" w:uiPriority="62" w:unhideWhenUsed="0"/>
+    <w:lsdException w:name="Medium Shading 1 Accent 5" w:semiHidden="0" w:uiPriority="63" w:unhideWhenUsed="0"/>
+    <w:lsdException w:name="Medium Shading 2 Accent 5" w:semiHidden="0" w:uiPriority="64" w:unhideWhenUsed="0"/>
+    <w:lsdException w:name="Medium List 1 Accent 5" w:semiHidden="0" w:uiPriority="65" w:unhideWhenUsed="0"/>
+    <w:lsdException w:name="Medium List 2 Accent 5" w:semiHidden="0" w:uiPriority="66" w:unhideWhenUsed="0"/>
+    <w:lsdException w:name="Medium Grid 1 Accent 5" w:semiHidden="0" w:uiPriority="67" w:unhideWhenUsed="0"/>
+    <w:lsdException w:name="Medium Grid 2 Accent 5" w:semiHidden="0" w:uiPriority="68" w:unhideWhenUsed="0"/>
+    <w:lsdException w:name="Medium Grid 3 Accent 5" w:semiHidden="0" w:uiPriority="69" w:unhideWhenUsed="0"/>
+    <w:lsdException w:name="Dark List Accent 5" w:semiHidden="0" w:uiPriority="70" w:unhideWhenUsed="0"/>
+    <w:lsdException w:name="Colorful Shading Accent 5" w:semiHidden="0" w:uiPriority="71" w:unhideWhenUsed="0"/>
+    <w:lsdException w:name="Colorful List Accent 5" w:semiHidden="0" w:uiPriority="72" w:unhideWhenUsed="0"/>
+    <w:lsdException w:name="Colorful Grid Accent 5" w:semiHidden="0" w:uiPriority="73" w:unhideWhenUsed="0"/>
+    <w:lsdException w:name="Light Shading Accent 6" w:semiHidden="0" w:uiPriority="60" w:unhideWhenUsed="0"/>
+    <w:lsdException w:name="Light List Accent 6" w:semiHidden="0" w:uiPriority="61" w:unhideWhenUsed="0"/>
+    <w:lsdException w:name="Light Grid Accent 6" w:semiHidden="0" w:uiPriority="62" w:unhideWhenUsed="0"/>
+    <w:lsdException w:name="Medium Shading 1 Accent 6" w:semiHidden="0" w:uiPriority="63" w:unhideWhenUsed="0"/>
+    <w:lsdException w:name="Medium Shading 2 Accent 6" w:semiHidden="0" w:uiPriority="64" w:unhideWhenUsed="0"/>
+    <w:lsdException w:name="Medium List 1 Accent 6" w:semiHidden="0" w:uiPriority="65" w:unhideWhenUsed="0"/>
+    <w:lsdException w:name="Medium List 2 Accent 6" w:semiHidden="0" w:uiPriority="66" w:unhideWhenUsed="0"/>
+    <w:lsdException w:name="Medium Grid 1 Accent 6" w:semiHidden="0" w:uiPriority="67" w:unhideWhenUsed="0"/>
+    <w:lsdException w:name="Medium Grid 2 Accent 6" w:semiHidden="0" w:uiPriority="68" w:unhideWhenUsed="0"/>
+    <w:lsdException w:name="Medium Grid 3 Accent 6" w:semiHidden="0" w:uiPriority="69" w:unhideWhenUsed="0"/>
+    <w:lsdException w:name="Dark List Accent 6" w:semiHidden="0" w:uiPriority="70" w:unhideWhenUsed="0"/>
+    <w:lsdException w:name="Colorful Shading Accent 6" w:semiHidden="0" w:uiPriority="71" w:unhideWhenUsed="0"/>
+    <w:lsdException w:name="Colorful List Accent 6" w:semiHidden="0" w:uiPriority="72" w:unhideWhenUsed="0"/>
+    <w:lsdException w:name="Colorful Grid Accent 6" w:semiHidden="0" w:uiPriority="73" w:unhideWhenUsed="0"/>
+    <w:lsdException w:name="Subtle Emphasis" w:semiHidden="0" w:uiPriority="19" w:unhideWhenUsed="0" w:qFormat="1"/>
+    <w:lsdException w:name="Intense Emphasis" w:semiHidden="0" w:uiPriority="21" w:unhideWhenUsed="0" w:qFormat="1"/>
+    <w:lsdException w:name="Subtle Reference" w:semiHidden="0" w:uiPriority="31" w:unhideWhenUsed="0" w:qFormat="1"/>
+    <w:lsdException w:name="Intense Reference" w:semiHidden="0" w:uiPriority="32" w:unhideWhenUsed="0" w:qFormat="1"/>
+    <w:lsdException w:name="Book Title" w:semiHidden="0" w:uiPriority="33" w:unhideWhenUsed="0" w:qFormat="1"/>
+    <w:lsdException w:name="Bibliography" w:uiPriority="37"/>
+    <w:lsdException w:name="TOC Heading" w:uiPriority="39" w:qFormat="1"/>
   </w:latentStyles>
   <w:style w:type="paragraph" w:default="1" w:styleId="Normal">
     <w:name w:val="Normal"/>
@@ -5478,6 +6947,7 @@
       <w:spacing w:after="0" w:line="240" w:lineRule="auto"/>
     </w:pPr>
     <w:tblPr>
+      <w:tblInd w:w="0" w:type="dxa"/>
       <w:tblBorders>
         <w:top w:val="single" w:sz="4" w:space="0" w:color="auto"/>
         <w:left w:val="single" w:sz="4" w:space="0" w:color="auto"/>
@@ -5486,6 +6956,478 @@
         <w:insideH w:val="single" w:sz="4" w:space="0" w:color="auto"/>
         <w:insideV w:val="single" w:sz="4" w:space="0" w:color="auto"/>
       </w:tblBorders>
+      <w:tblCellMar>
+        <w:top w:w="0" w:type="dxa"/>
+        <w:left w:w="108" w:type="dxa"/>
+        <w:bottom w:w="0" w:type="dxa"/>
+        <w:right w:w="108" w:type="dxa"/>
+      </w:tblCellMar>
+    </w:tblPr>
+  </w:style>
+</w:styles>
+</file>
+
+<file path=word/stylesWithEffects.xml><?xml version="1.0" encoding="utf-8"?>
+<w:styles xmlns:wpc="http://schemas.microsoft.com/office/word/2010/wordprocessingCanvas" xmlns:mo="http://schemas.microsoft.com/office/mac/office/2008/main" xmlns:mc="http://schemas.openxmlformats.org/markup-compatibility/2006" xmlns:mv="urn:schemas-microsoft-com:mac:vml" xmlns:o="urn:schemas-microsoft-com:office:office" xmlns:r="http://schemas.openxmlformats.org/officeDocument/2006/relationships" xmlns:m="http://schemas.openxmlformats.org/officeDocument/2006/math" xmlns:v="urn:schemas-microsoft-com:vml" xmlns:wp14="http://schemas.microsoft.com/office/word/2010/wordprocessingDrawing" xmlns:wp="http://schemas.openxmlformats.org/drawingml/2006/wordprocessingDrawing" xmlns:w10="urn:schemas-microsoft-com:office:word" xmlns:w="http://schemas.openxmlformats.org/wordprocessingml/2006/main" xmlns:w14="http://schemas.microsoft.com/office/word/2010/wordml" xmlns:wpg="http://schemas.microsoft.com/office/word/2010/wordprocessingGroup" xmlns:wpi="http://schemas.microsoft.com/office/word/2010/wordprocessingInk" xmlns:wne="http://schemas.microsoft.com/office/word/2006/wordml" xmlns:wps="http://schemas.microsoft.com/office/word/2010/wordprocessingShape" mc:Ignorable="w14 wp14">
+  <w:docDefaults>
+    <w:rPrDefault>
+      <w:rPr>
+        <w:rFonts w:ascii="Times New Roman" w:eastAsia="Times New Roman" w:hAnsi="Times New Roman" w:cs="Times New Roman"/>
+        <w:sz w:val="24"/>
+        <w:szCs w:val="24"/>
+        <w:lang w:val="en-US" w:eastAsia="en-US" w:bidi="ar-SA"/>
+      </w:rPr>
+    </w:rPrDefault>
+    <w:pPrDefault>
+      <w:pPr>
+        <w:spacing w:after="200" w:line="276" w:lineRule="auto"/>
+      </w:pPr>
+    </w:pPrDefault>
+  </w:docDefaults>
+  <w:latentStyles w:defLockedState="0" w:defUIPriority="99" w:defSemiHidden="1" w:defUnhideWhenUsed="1" w:defQFormat="0" w:count="276">
+    <w:lsdException w:name="Normal" w:semiHidden="0" w:uiPriority="0" w:unhideWhenUsed="0" w:qFormat="1"/>
+    <w:lsdException w:name="heading 1" w:semiHidden="0" w:uiPriority="9" w:unhideWhenUsed="0" w:qFormat="1"/>
+    <w:lsdException w:name="heading 2" w:uiPriority="9" w:qFormat="1"/>
+    <w:lsdException w:name="heading 3" w:uiPriority="9" w:qFormat="1"/>
+    <w:lsdException w:name="heading 4" w:uiPriority="9" w:qFormat="1"/>
+    <w:lsdException w:name="heading 5" w:uiPriority="9" w:qFormat="1"/>
+    <w:lsdException w:name="heading 6" w:uiPriority="9" w:qFormat="1"/>
+    <w:lsdException w:name="heading 7" w:uiPriority="9" w:qFormat="1"/>
+    <w:lsdException w:name="heading 8" w:uiPriority="9" w:qFormat="1"/>
+    <w:lsdException w:name="heading 9" w:uiPriority="9" w:qFormat="1"/>
+    <w:lsdException w:name="toc 1" w:uiPriority="39"/>
+    <w:lsdException w:name="toc 2" w:uiPriority="39"/>
+    <w:lsdException w:name="toc 3" w:uiPriority="39"/>
+    <w:lsdException w:name="toc 4" w:uiPriority="39"/>
+    <w:lsdException w:name="toc 5" w:uiPriority="39"/>
+    <w:lsdException w:name="toc 6" w:uiPriority="39"/>
+    <w:lsdException w:name="toc 7" w:uiPriority="39"/>
+    <w:lsdException w:name="toc 8" w:uiPriority="39"/>
+    <w:lsdException w:name="toc 9" w:uiPriority="39"/>
+    <w:lsdException w:name="caption" w:uiPriority="35" w:qFormat="1"/>
+    <w:lsdException w:name="Title" w:semiHidden="0" w:uiPriority="10" w:unhideWhenUsed="0" w:qFormat="1"/>
+    <w:lsdException w:name="Default Paragraph Font" w:uiPriority="1"/>
+    <w:lsdException w:name="Subtitle" w:semiHidden="0" w:uiPriority="11" w:unhideWhenUsed="0" w:qFormat="1"/>
+    <w:lsdException w:name="Strong" w:semiHidden="0" w:uiPriority="22" w:unhideWhenUsed="0" w:qFormat="1"/>
+    <w:lsdException w:name="Emphasis" w:semiHidden="0" w:uiPriority="20" w:unhideWhenUsed="0" w:qFormat="1"/>
+    <w:lsdException w:name="Table Grid" w:semiHidden="0" w:uiPriority="59" w:unhideWhenUsed="0"/>
+    <w:lsdException w:name="Note Level 1" w:semiHidden="0" w:unhideWhenUsed="0"/>
+    <w:lsdException w:name="Note Level 2" w:semiHidden="0" w:unhideWhenUsed="0"/>
+    <w:lsdException w:name="Note Level 3" w:semiHidden="0" w:unhideWhenUsed="0"/>
+    <w:lsdException w:name="Note Level 4" w:semiHidden="0" w:unhideWhenUsed="0"/>
+    <w:lsdException w:name="Note Level 5" w:semiHidden="0" w:unhideWhenUsed="0"/>
+    <w:lsdException w:name="Note Level 6" w:semiHidden="0" w:unhideWhenUsed="0"/>
+    <w:lsdException w:name="Note Level 7" w:semiHidden="0" w:unhideWhenUsed="0"/>
+    <w:lsdException w:name="Note Level 8" w:semiHidden="0" w:unhideWhenUsed="0"/>
+    <w:lsdException w:name="Note Level 9" w:semiHidden="0" w:unhideWhenUsed="0"/>
+    <w:lsdException w:name="Placeholder Text" w:unhideWhenUsed="0"/>
+    <w:lsdException w:name="No Spacing" w:semiHidden="0" w:uiPriority="1" w:unhideWhenUsed="0" w:qFormat="1"/>
+    <w:lsdException w:name="Light Shading" w:semiHidden="0" w:uiPriority="60" w:unhideWhenUsed="0"/>
+    <w:lsdException w:name="Light List" w:semiHidden="0" w:uiPriority="61" w:unhideWhenUsed="0"/>
+    <w:lsdException w:name="Light Grid" w:semiHidden="0" w:uiPriority="62" w:unhideWhenUsed="0"/>
+    <w:lsdException w:name="Medium Shading 1" w:semiHidden="0" w:uiPriority="63" w:unhideWhenUsed="0"/>
+    <w:lsdException w:name="Medium Shading 2" w:semiHidden="0" w:uiPriority="64" w:unhideWhenUsed="0"/>
+    <w:lsdException w:name="Medium List 1" w:semiHidden="0" w:uiPriority="65" w:unhideWhenUsed="0"/>
+    <w:lsdException w:name="Medium List 2" w:semiHidden="0" w:uiPriority="66" w:unhideWhenUsed="0"/>
+    <w:lsdException w:name="Medium Grid 1" w:semiHidden="0" w:uiPriority="67" w:unhideWhenUsed="0"/>
+    <w:lsdException w:name="Medium Grid 2" w:semiHidden="0" w:uiPriority="68" w:unhideWhenUsed="0"/>
+    <w:lsdException w:name="Medium Grid 3" w:semiHidden="0" w:uiPriority="69" w:unhideWhenUsed="0"/>
+    <w:lsdException w:name="Dark List" w:semiHidden="0" w:uiPriority="70" w:unhideWhenUsed="0"/>
+    <w:lsdException w:name="Colorful Shading" w:semiHidden="0" w:uiPriority="71" w:unhideWhenUsed="0"/>
+    <w:lsdException w:name="Colorful List" w:semiHidden="0" w:uiPriority="72" w:unhideWhenUsed="0"/>
+    <w:lsdException w:name="Colorful Grid" w:semiHidden="0" w:uiPriority="73" w:unhideWhenUsed="0"/>
+    <w:lsdException w:name="Light Shading Accent 1" w:semiHidden="0" w:uiPriority="60" w:unhideWhenUsed="0"/>
+    <w:lsdException w:name="Light List Accent 1" w:semiHidden="0" w:uiPriority="61" w:unhideWhenUsed="0"/>
+    <w:lsdException w:name="Light Grid Accent 1" w:semiHidden="0" w:uiPriority="62" w:unhideWhenUsed="0"/>
+    <w:lsdException w:name="Medium Shading 1 Accent 1" w:semiHidden="0" w:uiPriority="63" w:unhideWhenUsed="0"/>
+    <w:lsdException w:name="Medium Shading 2 Accent 1" w:semiHidden="0" w:uiPriority="64" w:unhideWhenUsed="0"/>
+    <w:lsdException w:name="Medium List 1 Accent 1" w:semiHidden="0" w:uiPriority="65" w:unhideWhenUsed="0"/>
+    <w:lsdException w:name="Revision" w:unhideWhenUsed="0"/>
+    <w:lsdException w:name="List Paragraph" w:semiHidden="0" w:uiPriority="34" w:unhideWhenUsed="0" w:qFormat="1"/>
+    <w:lsdException w:name="Quote" w:semiHidden="0" w:uiPriority="29" w:unhideWhenUsed="0" w:qFormat="1"/>
+    <w:lsdException w:name="Intense Quote" w:semiHidden="0" w:uiPriority="30" w:unhideWhenUsed="0" w:qFormat="1"/>
+    <w:lsdException w:name="Medium List 2 Accent 1" w:semiHidden="0" w:uiPriority="66" w:unhideWhenUsed="0"/>
+    <w:lsdException w:name="Medium Grid 1 Accent 1" w:semiHidden="0" w:uiPriority="67" w:unhideWhenUsed="0"/>
+    <w:lsdException w:name="Medium Grid 2 Accent 1" w:semiHidden="0" w:uiPriority="68" w:unhideWhenUsed="0"/>
+    <w:lsdException w:name="Medium Grid 3 Accent 1" w:semiHidden="0" w:uiPriority="69" w:unhideWhenUsed="0"/>
+    <w:lsdException w:name="Dark List Accent 1" w:semiHidden="0" w:uiPriority="70" w:unhideWhenUsed="0"/>
+    <w:lsdException w:name="Colorful Shading Accent 1" w:semiHidden="0" w:uiPriority="71" w:unhideWhenUsed="0"/>
+    <w:lsdException w:name="Colorful List Accent 1" w:semiHidden="0" w:uiPriority="72" w:unhideWhenUsed="0"/>
+    <w:lsdException w:name="Colorful Grid Accent 1" w:semiHidden="0" w:uiPriority="73" w:unhideWhenUsed="0"/>
+    <w:lsdException w:name="Light Shading Accent 2" w:semiHidden="0" w:uiPriority="60" w:unhideWhenUsed="0"/>
+    <w:lsdException w:name="Light List Accent 2" w:semiHidden="0" w:uiPriority="61" w:unhideWhenUsed="0"/>
+    <w:lsdException w:name="Light Grid Accent 2" w:semiHidden="0" w:uiPriority="62" w:unhideWhenUsed="0"/>
+    <w:lsdException w:name="Medium Shading 1 Accent 2" w:semiHidden="0" w:uiPriority="63" w:unhideWhenUsed="0"/>
+    <w:lsdException w:name="Medium Shading 2 Accent 2" w:semiHidden="0" w:uiPriority="64" w:unhideWhenUsed="0"/>
+    <w:lsdException w:name="Medium List 1 Accent 2" w:semiHidden="0" w:uiPriority="65" w:unhideWhenUsed="0"/>
+    <w:lsdException w:name="Medium List 2 Accent 2" w:semiHidden="0" w:uiPriority="66" w:unhideWhenUsed="0"/>
+    <w:lsdException w:name="Medium Grid 1 Accent 2" w:semiHidden="0" w:uiPriority="67" w:unhideWhenUsed="0"/>
+    <w:lsdException w:name="Medium Grid 2 Accent 2" w:semiHidden="0" w:uiPriority="68" w:unhideWhenUsed="0"/>
+    <w:lsdException w:name="Medium Grid 3 Accent 2" w:semiHidden="0" w:uiPriority="69" w:unhideWhenUsed="0"/>
+    <w:lsdException w:name="Dark List Accent 2" w:semiHidden="0" w:uiPriority="70" w:unhideWhenUsed="0"/>
+    <w:lsdException w:name="Colorful Shading Accent 2" w:semiHidden="0" w:uiPriority="71" w:unhideWhenUsed="0"/>
+    <w:lsdException w:name="Colorful List Accent 2" w:semiHidden="0" w:uiPriority="72" w:unhideWhenUsed="0"/>
+    <w:lsdException w:name="Colorful Grid Accent 2" w:semiHidden="0" w:uiPriority="73" w:unhideWhenUsed="0"/>
+    <w:lsdException w:name="Light Shading Accent 3" w:semiHidden="0" w:uiPriority="60" w:unhideWhenUsed="0"/>
+    <w:lsdException w:name="Light List Accent 3" w:semiHidden="0" w:uiPriority="61" w:unhideWhenUsed="0"/>
+    <w:lsdException w:name="Light Grid Accent 3" w:semiHidden="0" w:uiPriority="62" w:unhideWhenUsed="0"/>
+    <w:lsdException w:name="Medium Shading 1 Accent 3" w:semiHidden="0" w:uiPriority="63" w:unhideWhenUsed="0"/>
+    <w:lsdException w:name="Medium Shading 2 Accent 3" w:semiHidden="0" w:uiPriority="64" w:unhideWhenUsed="0"/>
+    <w:lsdException w:name="Medium List 1 Accent 3" w:semiHidden="0" w:uiPriority="65" w:unhideWhenUsed="0"/>
+    <w:lsdException w:name="Medium List 2 Accent 3" w:semiHidden="0" w:uiPriority="66" w:unhideWhenUsed="0"/>
+    <w:lsdException w:name="Medium Grid 1 Accent 3" w:semiHidden="0" w:uiPriority="67" w:unhideWhenUsed="0"/>
+    <w:lsdException w:name="Medium Grid 2 Accent 3" w:semiHidden="0" w:uiPriority="68" w:unhideWhenUsed="0"/>
+    <w:lsdException w:name="Medium Grid 3 Accent 3" w:semiHidden="0" w:uiPriority="69" w:unhideWhenUsed="0"/>
+    <w:lsdException w:name="Dark List Accent 3" w:semiHidden="0" w:uiPriority="70" w:unhideWhenUsed="0"/>
+    <w:lsdException w:name="Colorful Shading Accent 3" w:semiHidden="0" w:uiPriority="71" w:unhideWhenUsed="0"/>
+    <w:lsdException w:name="Colorful List Accent 3" w:semiHidden="0" w:uiPriority="72" w:unhideWhenUsed="0"/>
+    <w:lsdException w:name="Colorful Grid Accent 3" w:semiHidden="0" w:uiPriority="73" w:unhideWhenUsed="0"/>
+    <w:lsdException w:name="Light Shading Accent 4" w:semiHidden="0" w:uiPriority="60" w:unhideWhenUsed="0"/>
+    <w:lsdException w:name="Light List Accent 4" w:semiHidden="0" w:uiPriority="61" w:unhideWhenUsed="0"/>
+    <w:lsdException w:name="Light Grid Accent 4" w:semiHidden="0" w:uiPriority="62" w:unhideWhenUsed="0"/>
+    <w:lsdException w:name="Medium Shading 1 Accent 4" w:semiHidden="0" w:uiPriority="63" w:unhideWhenUsed="0"/>
+    <w:lsdException w:name="Medium Shading 2 Accent 4" w:semiHidden="0" w:uiPriority="64" w:unhideWhenUsed="0"/>
+    <w:lsdException w:name="Medium List 1 Accent 4" w:semiHidden="0" w:uiPriority="65" w:unhideWhenUsed="0"/>
+    <w:lsdException w:name="Medium List 2 Accent 4" w:semiHidden="0" w:uiPriority="66" w:unhideWhenUsed="0"/>
+    <w:lsdException w:name="Medium Grid 1 Accent 4" w:semiHidden="0" w:uiPriority="67" w:unhideWhenUsed="0"/>
+    <w:lsdException w:name="Medium Grid 2 Accent 4" w:semiHidden="0" w:uiPriority="68" w:unhideWhenUsed="0"/>
+    <w:lsdException w:name="Medium Grid 3 Accent 4" w:semiHidden="0" w:uiPriority="69" w:unhideWhenUsed="0"/>
+    <w:lsdException w:name="Dark List Accent 4" w:semiHidden="0" w:uiPriority="70" w:unhideWhenUsed="0"/>
+    <w:lsdException w:name="Colorful Shading Accent 4" w:semiHidden="0" w:uiPriority="71" w:unhideWhenUsed="0"/>
+    <w:lsdException w:name="Colorful List Accent 4" w:semiHidden="0" w:uiPriority="72" w:unhideWhenUsed="0"/>
+    <w:lsdException w:name="Colorful Grid Accent 4" w:semiHidden="0" w:uiPriority="73" w:unhideWhenUsed="0"/>
+    <w:lsdException w:name="Light Shading Accent 5" w:semiHidden="0" w:uiPriority="60" w:unhideWhenUsed="0"/>
+    <w:lsdException w:name="Light List Accent 5" w:semiHidden="0" w:uiPriority="61" w:unhideWhenUsed="0"/>
+    <w:lsdException w:name="Light Grid Accent 5" w:semiHidden="0" w:uiPriority="62" w:unhideWhenUsed="0"/>
+    <w:lsdException w:name="Medium Shading 1 Accent 5" w:semiHidden="0" w:uiPriority="63" w:unhideWhenUsed="0"/>
+    <w:lsdException w:name="Medium Shading 2 Accent 5" w:semiHidden="0" w:uiPriority="64" w:unhideWhenUsed="0"/>
+    <w:lsdException w:name="Medium List 1 Accent 5" w:semiHidden="0" w:uiPriority="65" w:unhideWhenUsed="0"/>
+    <w:lsdException w:name="Medium List 2 Accent 5" w:semiHidden="0" w:uiPriority="66" w:unhideWhenUsed="0"/>
+    <w:lsdException w:name="Medium Grid 1 Accent 5" w:semiHidden="0" w:uiPriority="67" w:unhideWhenUsed="0"/>
+    <w:lsdException w:name="Medium Grid 2 Accent 5" w:semiHidden="0" w:uiPriority="68" w:unhideWhenUsed="0"/>
+    <w:lsdException w:name="Medium Grid 3 Accent 5" w:semiHidden="0" w:uiPriority="69" w:unhideWhenUsed="0"/>
+    <w:lsdException w:name="Dark List Accent 5" w:semiHidden="0" w:uiPriority="70" w:unhideWhenUsed="0"/>
+    <w:lsdException w:name="Colorful Shading Accent 5" w:semiHidden="0" w:uiPriority="71" w:unhideWhenUsed="0"/>
+    <w:lsdException w:name="Colorful List Accent 5" w:semiHidden="0" w:uiPriority="72" w:unhideWhenUsed="0"/>
+    <w:lsdException w:name="Colorful Grid Accent 5" w:semiHidden="0" w:uiPriority="73" w:unhideWhenUsed="0"/>
+    <w:lsdException w:name="Light Shading Accent 6" w:semiHidden="0" w:uiPriority="60" w:unhideWhenUsed="0"/>
+    <w:lsdException w:name="Light List Accent 6" w:semiHidden="0" w:uiPriority="61" w:unhideWhenUsed="0"/>
+    <w:lsdException w:name="Light Grid Accent 6" w:semiHidden="0" w:uiPriority="62" w:unhideWhenUsed="0"/>
+    <w:lsdException w:name="Medium Shading 1 Accent 6" w:semiHidden="0" w:uiPriority="63" w:unhideWhenUsed="0"/>
+    <w:lsdException w:name="Medium Shading 2 Accent 6" w:semiHidden="0" w:uiPriority="64" w:unhideWhenUsed="0"/>
+    <w:lsdException w:name="Medium List 1 Accent 6" w:semiHidden="0" w:uiPriority="65" w:unhideWhenUsed="0"/>
+    <w:lsdException w:name="Medium List 2 Accent 6" w:semiHidden="0" w:uiPriority="66" w:unhideWhenUsed="0"/>
+    <w:lsdException w:name="Medium Grid 1 Accent 6" w:semiHidden="0" w:uiPriority="67" w:unhideWhenUsed="0"/>
+    <w:lsdException w:name="Medium Grid 2 Accent 6" w:semiHidden="0" w:uiPriority="68" w:unhideWhenUsed="0"/>
+    <w:lsdException w:name="Medium Grid 3 Accent 6" w:semiHidden="0" w:uiPriority="69" w:unhideWhenUsed="0"/>
+    <w:lsdException w:name="Dark List Accent 6" w:semiHidden="0" w:uiPriority="70" w:unhideWhenUsed="0"/>
+    <w:lsdException w:name="Colorful Shading Accent 6" w:semiHidden="0" w:uiPriority="71" w:unhideWhenUsed="0"/>
+    <w:lsdException w:name="Colorful List Accent 6" w:semiHidden="0" w:uiPriority="72" w:unhideWhenUsed="0"/>
+    <w:lsdException w:name="Colorful Grid Accent 6" w:semiHidden="0" w:uiPriority="73" w:unhideWhenUsed="0"/>
+    <w:lsdException w:name="Subtle Emphasis" w:semiHidden="0" w:uiPriority="19" w:unhideWhenUsed="0" w:qFormat="1"/>
+    <w:lsdException w:name="Intense Emphasis" w:semiHidden="0" w:uiPriority="21" w:unhideWhenUsed="0" w:qFormat="1"/>
+    <w:lsdException w:name="Subtle Reference" w:semiHidden="0" w:uiPriority="31" w:unhideWhenUsed="0" w:qFormat="1"/>
+    <w:lsdException w:name="Intense Reference" w:semiHidden="0" w:uiPriority="32" w:unhideWhenUsed="0" w:qFormat="1"/>
+    <w:lsdException w:name="Book Title" w:semiHidden="0" w:uiPriority="33" w:unhideWhenUsed="0" w:qFormat="1"/>
+    <w:lsdException w:name="Bibliography" w:uiPriority="37"/>
+    <w:lsdException w:name="TOC Heading" w:uiPriority="39" w:qFormat="1"/>
+  </w:latentStyles>
+  <w:style w:type="paragraph" w:default="1" w:styleId="Normal">
+    <w:name w:val="Normal"/>
+    <w:qFormat/>
+    <w:rsid w:val="00AE104E"/>
+    <w:pPr>
+      <w:spacing w:after="0" w:line="240" w:lineRule="auto"/>
+    </w:pPr>
+  </w:style>
+  <w:style w:type="character" w:default="1" w:styleId="DefaultParagraphFont">
+    <w:name w:val="Default Paragraph Font"/>
+    <w:uiPriority w:val="1"/>
+    <w:semiHidden/>
+    <w:unhideWhenUsed/>
+  </w:style>
+  <w:style w:type="table" w:default="1" w:styleId="TableNormal">
+    <w:name w:val="Normal Table"/>
+    <w:uiPriority w:val="99"/>
+    <w:semiHidden/>
+    <w:unhideWhenUsed/>
+    <w:tblPr>
+      <w:tblInd w:w="0" w:type="dxa"/>
+      <w:tblCellMar>
+        <w:top w:w="0" w:type="dxa"/>
+        <w:left w:w="108" w:type="dxa"/>
+        <w:bottom w:w="0" w:type="dxa"/>
+        <w:right w:w="108" w:type="dxa"/>
+      </w:tblCellMar>
+    </w:tblPr>
+  </w:style>
+  <w:style w:type="numbering" w:default="1" w:styleId="NoList">
+    <w:name w:val="No List"/>
+    <w:uiPriority w:val="99"/>
+    <w:semiHidden/>
+    <w:unhideWhenUsed/>
+  </w:style>
+  <w:style w:type="paragraph" w:styleId="ListParagraph">
+    <w:name w:val="List Paragraph"/>
+    <w:basedOn w:val="Normal"/>
+    <w:uiPriority w:val="34"/>
+    <w:qFormat/>
+    <w:rsid w:val="00200BF2"/>
+    <w:pPr>
+      <w:ind w:left="720"/>
+      <w:contextualSpacing/>
+    </w:pPr>
+  </w:style>
+  <w:style w:type="paragraph" w:customStyle="1" w:styleId="Default">
+    <w:name w:val="Default"/>
+    <w:rsid w:val="00D177E7"/>
+    <w:pPr>
+      <w:autoSpaceDE w:val="0"/>
+      <w:autoSpaceDN w:val="0"/>
+      <w:adjustRightInd w:val="0"/>
+      <w:spacing w:after="0" w:line="240" w:lineRule="auto"/>
+    </w:pPr>
+    <w:rPr>
+      <w:rFonts w:ascii="TIPCIP+Verdana-Bold" w:hAnsi="TIPCIP+Verdana-Bold" w:cs="TIPCIP+Verdana-Bold"/>
+      <w:color w:val="000000"/>
+    </w:rPr>
+  </w:style>
+  <w:style w:type="character" w:styleId="Hyperlink">
+    <w:name w:val="Hyperlink"/>
+    <w:basedOn w:val="DefaultParagraphFont"/>
+    <w:uiPriority w:val="99"/>
+    <w:unhideWhenUsed/>
+    <w:rsid w:val="00A82E0E"/>
+    <w:rPr>
+      <w:color w:val="0000FF" w:themeColor="hyperlink"/>
+      <w:u w:val="single"/>
+    </w:rPr>
+  </w:style>
+  <w:style w:type="paragraph" w:styleId="NormalWeb">
+    <w:name w:val="Normal (Web)"/>
+    <w:basedOn w:val="Normal"/>
+    <w:uiPriority w:val="99"/>
+    <w:semiHidden/>
+    <w:unhideWhenUsed/>
+    <w:rsid w:val="0071312C"/>
+    <w:pPr>
+      <w:spacing w:before="100" w:beforeAutospacing="1" w:after="100" w:afterAutospacing="1"/>
+    </w:pPr>
+  </w:style>
+  <w:style w:type="paragraph" w:styleId="Header">
+    <w:name w:val="header"/>
+    <w:basedOn w:val="Normal"/>
+    <w:link w:val="HeaderChar"/>
+    <w:uiPriority w:val="99"/>
+    <w:unhideWhenUsed/>
+    <w:rsid w:val="00234383"/>
+    <w:pPr>
+      <w:tabs>
+        <w:tab w:val="center" w:pos="4680"/>
+        <w:tab w:val="right" w:pos="9360"/>
+      </w:tabs>
+    </w:pPr>
+  </w:style>
+  <w:style w:type="character" w:customStyle="1" w:styleId="HeaderChar">
+    <w:name w:val="Header Char"/>
+    <w:basedOn w:val="DefaultParagraphFont"/>
+    <w:link w:val="Header"/>
+    <w:uiPriority w:val="99"/>
+    <w:rsid w:val="00234383"/>
+  </w:style>
+  <w:style w:type="paragraph" w:styleId="Footer">
+    <w:name w:val="footer"/>
+    <w:basedOn w:val="Normal"/>
+    <w:link w:val="FooterChar"/>
+    <w:uiPriority w:val="99"/>
+    <w:unhideWhenUsed/>
+    <w:rsid w:val="00234383"/>
+    <w:pPr>
+      <w:tabs>
+        <w:tab w:val="center" w:pos="4680"/>
+        <w:tab w:val="right" w:pos="9360"/>
+      </w:tabs>
+    </w:pPr>
+  </w:style>
+  <w:style w:type="character" w:customStyle="1" w:styleId="FooterChar">
+    <w:name w:val="Footer Char"/>
+    <w:basedOn w:val="DefaultParagraphFont"/>
+    <w:link w:val="Footer"/>
+    <w:uiPriority w:val="99"/>
+    <w:rsid w:val="00234383"/>
+  </w:style>
+  <w:style w:type="paragraph" w:styleId="BalloonText">
+    <w:name w:val="Balloon Text"/>
+    <w:basedOn w:val="Normal"/>
+    <w:link w:val="BalloonTextChar"/>
+    <w:uiPriority w:val="99"/>
+    <w:semiHidden/>
+    <w:unhideWhenUsed/>
+    <w:rsid w:val="002D4C79"/>
+    <w:rPr>
+      <w:rFonts w:ascii="Tahoma" w:hAnsi="Tahoma" w:cs="Tahoma"/>
+      <w:sz w:val="16"/>
+      <w:szCs w:val="16"/>
+    </w:rPr>
+  </w:style>
+  <w:style w:type="character" w:customStyle="1" w:styleId="BalloonTextChar">
+    <w:name w:val="Balloon Text Char"/>
+    <w:basedOn w:val="DefaultParagraphFont"/>
+    <w:link w:val="BalloonText"/>
+    <w:uiPriority w:val="99"/>
+    <w:semiHidden/>
+    <w:rsid w:val="002D4C79"/>
+    <w:rPr>
+      <w:rFonts w:ascii="Tahoma" w:hAnsi="Tahoma" w:cs="Tahoma"/>
+      <w:sz w:val="16"/>
+      <w:szCs w:val="16"/>
+    </w:rPr>
+  </w:style>
+  <w:style w:type="character" w:styleId="FollowedHyperlink">
+    <w:name w:val="FollowedHyperlink"/>
+    <w:basedOn w:val="DefaultParagraphFont"/>
+    <w:uiPriority w:val="99"/>
+    <w:semiHidden/>
+    <w:unhideWhenUsed/>
+    <w:rsid w:val="002D4C79"/>
+    <w:rPr>
+      <w:color w:val="800080" w:themeColor="followedHyperlink"/>
+      <w:u w:val="single"/>
+    </w:rPr>
+  </w:style>
+  <w:style w:type="character" w:styleId="CommentReference">
+    <w:name w:val="annotation reference"/>
+    <w:basedOn w:val="DefaultParagraphFont"/>
+    <w:uiPriority w:val="99"/>
+    <w:semiHidden/>
+    <w:unhideWhenUsed/>
+    <w:rsid w:val="00B01809"/>
+    <w:rPr>
+      <w:sz w:val="16"/>
+      <w:szCs w:val="16"/>
+    </w:rPr>
+  </w:style>
+  <w:style w:type="paragraph" w:styleId="CommentText">
+    <w:name w:val="annotation text"/>
+    <w:basedOn w:val="Normal"/>
+    <w:link w:val="CommentTextChar"/>
+    <w:uiPriority w:val="99"/>
+    <w:semiHidden/>
+    <w:unhideWhenUsed/>
+    <w:rsid w:val="00B01809"/>
+    <w:rPr>
+      <w:sz w:val="20"/>
+      <w:szCs w:val="20"/>
+    </w:rPr>
+  </w:style>
+  <w:style w:type="character" w:customStyle="1" w:styleId="CommentTextChar">
+    <w:name w:val="Comment Text Char"/>
+    <w:basedOn w:val="DefaultParagraphFont"/>
+    <w:link w:val="CommentText"/>
+    <w:uiPriority w:val="99"/>
+    <w:semiHidden/>
+    <w:rsid w:val="00B01809"/>
+    <w:rPr>
+      <w:sz w:val="20"/>
+      <w:szCs w:val="20"/>
+    </w:rPr>
+  </w:style>
+  <w:style w:type="paragraph" w:styleId="CommentSubject">
+    <w:name w:val="annotation subject"/>
+    <w:basedOn w:val="CommentText"/>
+    <w:next w:val="CommentText"/>
+    <w:link w:val="CommentSubjectChar"/>
+    <w:uiPriority w:val="99"/>
+    <w:semiHidden/>
+    <w:unhideWhenUsed/>
+    <w:rsid w:val="00B01809"/>
+    <w:rPr>
+      <w:b/>
+      <w:bCs/>
+    </w:rPr>
+  </w:style>
+  <w:style w:type="character" w:customStyle="1" w:styleId="CommentSubjectChar">
+    <w:name w:val="Comment Subject Char"/>
+    <w:basedOn w:val="CommentTextChar"/>
+    <w:link w:val="CommentSubject"/>
+    <w:uiPriority w:val="99"/>
+    <w:semiHidden/>
+    <w:rsid w:val="00B01809"/>
+    <w:rPr>
+      <w:b/>
+      <w:bCs/>
+      <w:sz w:val="20"/>
+      <w:szCs w:val="20"/>
+    </w:rPr>
+  </w:style>
+  <w:style w:type="paragraph" w:styleId="Revision">
+    <w:name w:val="Revision"/>
+    <w:hidden/>
+    <w:uiPriority w:val="99"/>
+    <w:semiHidden/>
+    <w:rsid w:val="00B01809"/>
+    <w:pPr>
+      <w:spacing w:after="0" w:line="240" w:lineRule="auto"/>
+    </w:pPr>
+  </w:style>
+  <w:style w:type="paragraph" w:styleId="NoSpacing">
+    <w:name w:val="No Spacing"/>
+    <w:uiPriority w:val="1"/>
+    <w:qFormat/>
+    <w:rsid w:val="00AE104E"/>
+    <w:pPr>
+      <w:spacing w:after="0" w:line="240" w:lineRule="auto"/>
+    </w:pPr>
+  </w:style>
+  <w:style w:type="paragraph" w:styleId="PlainText">
+    <w:name w:val="Plain Text"/>
+    <w:basedOn w:val="Normal"/>
+    <w:link w:val="PlainTextChar"/>
+    <w:uiPriority w:val="99"/>
+    <w:semiHidden/>
+    <w:unhideWhenUsed/>
+    <w:rsid w:val="00AE104E"/>
+    <w:rPr>
+      <w:rFonts w:ascii="Calibri" w:eastAsiaTheme="minorHAnsi" w:hAnsi="Calibri" w:cstheme="minorBidi"/>
+      <w:szCs w:val="21"/>
+    </w:rPr>
+  </w:style>
+  <w:style w:type="character" w:customStyle="1" w:styleId="PlainTextChar">
+    <w:name w:val="Plain Text Char"/>
+    <w:basedOn w:val="DefaultParagraphFont"/>
+    <w:link w:val="PlainText"/>
+    <w:uiPriority w:val="99"/>
+    <w:semiHidden/>
+    <w:rsid w:val="00AE104E"/>
+    <w:rPr>
+      <w:rFonts w:ascii="Calibri" w:eastAsiaTheme="minorHAnsi" w:hAnsi="Calibri" w:cstheme="minorBidi"/>
+      <w:szCs w:val="21"/>
+    </w:rPr>
+  </w:style>
+  <w:style w:type="table" w:styleId="TableGrid">
+    <w:name w:val="Table Grid"/>
+    <w:basedOn w:val="TableNormal"/>
+    <w:uiPriority w:val="59"/>
+    <w:rsid w:val="00AE104E"/>
+    <w:pPr>
+      <w:spacing w:after="0" w:line="240" w:lineRule="auto"/>
+    </w:pPr>
+    <w:tblPr>
+      <w:tblInd w:w="0" w:type="dxa"/>
+      <w:tblBorders>
+        <w:top w:val="single" w:sz="4" w:space="0" w:color="auto"/>
+        <w:left w:val="single" w:sz="4" w:space="0" w:color="auto"/>
+        <w:bottom w:val="single" w:sz="4" w:space="0" w:color="auto"/>
+        <w:right w:val="single" w:sz="4" w:space="0" w:color="auto"/>
+        <w:insideH w:val="single" w:sz="4" w:space="0" w:color="auto"/>
+        <w:insideV w:val="single" w:sz="4" w:space="0" w:color="auto"/>
+      </w:tblBorders>
+      <w:tblCellMar>
+        <w:top w:w="0" w:type="dxa"/>
+        <w:left w:w="108" w:type="dxa"/>
+        <w:bottom w:w="0" w:type="dxa"/>
+        <w:right w:w="108" w:type="dxa"/>
+      </w:tblCellMar>
     </w:tblPr>
   </w:style>
 </w:styles>

</xml_diff>